<commit_message>
kanomodel 1.1 and 1.2
</commit_message>
<xml_diff>
--- a/Elicitation/TT2L_GA_KanoModel.docx
+++ b/Elicitation/TT2L_GA_KanoModel.docx
@@ -1,6 +1,6 @@
 
 <file path=word/document.xml><?xml version="1.0" encoding="utf-8"?>
-<w:document xmlns:wpc="http://schemas.microsoft.com/office/word/2010/wordprocessingCanvas" xmlns:cx="http://schemas.microsoft.com/office/drawing/2014/chartex" xmlns:cx1="http://schemas.microsoft.com/office/drawing/2015/9/8/chartex" xmlns:cx2="http://schemas.microsoft.com/office/drawing/2015/10/21/chartex" xmlns:cx3="http://schemas.microsoft.com/office/drawing/2016/5/9/chartex" xmlns:cx4="http://schemas.microsoft.com/office/drawing/2016/5/10/chartex" xmlns:cx5="http://schemas.microsoft.com/office/drawing/2016/5/11/chartex" xmlns:cx6="http://schemas.microsoft.com/office/drawing/2016/5/12/chartex" xmlns:cx7="http://schemas.microsoft.com/office/drawing/2016/5/13/chartex" xmlns:cx8="http://schemas.microsoft.com/office/drawing/2016/5/14/chartex" xmlns:mc="http://schemas.openxmlformats.org/markup-compatibility/2006" xmlns:aink="http://schemas.microsoft.com/office/drawing/2016/ink" xmlns:am3d="http://schemas.microsoft.com/office/drawing/2017/model3d" xmlns:o="urn:schemas-microsoft-com:office:office" xmlns:r="http://schemas.openxmlformats.org/officeDocument/2006/relationships" xmlns:m="http://schemas.openxmlformats.org/officeDocument/2006/math" xmlns:v="urn:schemas-microsoft-com:vml" xmlns:wp14="http://schemas.microsoft.com/office/word/2010/wordprocessingDrawing" xmlns:wp="http://schemas.openxmlformats.org/drawingml/2006/wordprocessingDrawing" xmlns:w10="urn:schemas-microsoft-com:office:word" xmlns:w="http://schemas.openxmlformats.org/wordprocessingml/2006/main" xmlns:w14="http://schemas.microsoft.com/office/word/2010/wordml" xmlns:w15="http://schemas.microsoft.com/office/word/2012/wordml" xmlns:w16cex="http://schemas.microsoft.com/office/word/2018/wordml/cex" xmlns:w16cid="http://schemas.microsoft.com/office/word/2016/wordml/cid" xmlns:w16="http://schemas.microsoft.com/office/word/2018/wordml" xmlns:w16se="http://schemas.microsoft.com/office/word/2015/wordml/symex" xmlns:wpg="http://schemas.microsoft.com/office/word/2010/wordprocessingGroup" xmlns:wpi="http://schemas.microsoft.com/office/word/2010/wordprocessingInk" xmlns:wne="http://schemas.microsoft.com/office/word/2006/wordml" xmlns:wps="http://schemas.microsoft.com/office/word/2010/wordprocessingShape" mc:Ignorable="w14 w15 w16se w16cid w16 w16cex wp14">
+<w:document xmlns:wpc="http://schemas.microsoft.com/office/word/2010/wordprocessingCanvas" xmlns:cx="http://schemas.microsoft.com/office/drawing/2014/chartex" xmlns:cx1="http://schemas.microsoft.com/office/drawing/2015/9/8/chartex" xmlns:cx2="http://schemas.microsoft.com/office/drawing/2015/10/21/chartex" xmlns:cx3="http://schemas.microsoft.com/office/drawing/2016/5/9/chartex" xmlns:cx4="http://schemas.microsoft.com/office/drawing/2016/5/10/chartex" xmlns:cx5="http://schemas.microsoft.com/office/drawing/2016/5/11/chartex" xmlns:cx6="http://schemas.microsoft.com/office/drawing/2016/5/12/chartex" xmlns:cx7="http://schemas.microsoft.com/office/drawing/2016/5/13/chartex" xmlns:cx8="http://schemas.microsoft.com/office/drawing/2016/5/14/chartex" xmlns:mc="http://schemas.openxmlformats.org/markup-compatibility/2006" xmlns:aink="http://schemas.microsoft.com/office/drawing/2016/ink" xmlns:am3d="http://schemas.microsoft.com/office/drawing/2017/model3d" xmlns:o="urn:schemas-microsoft-com:office:office" xmlns:oel="http://schemas.microsoft.com/office/2019/extlst" xmlns:r="http://schemas.openxmlformats.org/officeDocument/2006/relationships" xmlns:m="http://schemas.openxmlformats.org/officeDocument/2006/math" xmlns:v="urn:schemas-microsoft-com:vml" xmlns:wp14="http://schemas.microsoft.com/office/word/2010/wordprocessingDrawing" xmlns:wp="http://schemas.openxmlformats.org/drawingml/2006/wordprocessingDrawing" xmlns:w10="urn:schemas-microsoft-com:office:word" xmlns:w="http://schemas.openxmlformats.org/wordprocessingml/2006/main" xmlns:w14="http://schemas.microsoft.com/office/word/2010/wordml" xmlns:w15="http://schemas.microsoft.com/office/word/2012/wordml" xmlns:w16cex="http://schemas.microsoft.com/office/word/2018/wordml/cex" xmlns:w16cid="http://schemas.microsoft.com/office/word/2016/wordml/cid" xmlns:w16="http://schemas.microsoft.com/office/word/2018/wordml" xmlns:w16du="http://schemas.microsoft.com/office/word/2023/wordml/word16du" xmlns:w16sdtdh="http://schemas.microsoft.com/office/word/2020/wordml/sdtdatahash" xmlns:w16sdtfl="http://schemas.microsoft.com/office/word/2024/wordml/sdtformatlock" xmlns:w16se="http://schemas.microsoft.com/office/word/2015/wordml/symex" xmlns:wpg="http://schemas.microsoft.com/office/word/2010/wordprocessingGroup" xmlns:wpi="http://schemas.microsoft.com/office/word/2010/wordprocessingInk" xmlns:wne="http://schemas.microsoft.com/office/word/2006/wordml" xmlns:wps="http://schemas.microsoft.com/office/word/2010/wordprocessingShape" mc:Ignorable="w14 w15 w16se w16cid w16 w16cex w16sdtdh w16sdtfl w16du wp14">
   <w:body>
     <w:p>
       <w:pPr>
@@ -488,23 +488,13 @@
                 <w:highlight w:val="white"/>
               </w:rPr>
             </w:pPr>
-            <w:proofErr w:type="spellStart"/>
             <w:r>
               <w:rPr>
                 <w:rFonts w:cs="Times New Roman"/>
                 <w:szCs w:val="24"/>
                 <w:highlight w:val="white"/>
               </w:rPr>
-              <w:t>Teh</w:t>
-            </w:r>
-            <w:proofErr w:type="spellEnd"/>
-            <w:r>
-              <w:rPr>
-                <w:rFonts w:cs="Times New Roman"/>
-                <w:szCs w:val="24"/>
-                <w:highlight w:val="white"/>
-              </w:rPr>
-              <w:t xml:space="preserve"> Li Wei</w:t>
+              <w:t>Teh Li Wei</w:t>
             </w:r>
           </w:p>
         </w:tc>
@@ -599,25 +589,7 @@
                 <w:szCs w:val="24"/>
                 <w:highlight w:val="white"/>
               </w:rPr>
-              <w:t xml:space="preserve">Sow </w:t>
-            </w:r>
-            <w:proofErr w:type="spellStart"/>
-            <w:r>
-              <w:rPr>
-                <w:rFonts w:cs="Times New Roman"/>
-                <w:szCs w:val="24"/>
-                <w:highlight w:val="white"/>
-              </w:rPr>
-              <w:t>Chien</w:t>
-            </w:r>
-            <w:proofErr w:type="spellEnd"/>
-            <w:r>
-              <w:rPr>
-                <w:rFonts w:cs="Times New Roman"/>
-                <w:szCs w:val="24"/>
-                <w:highlight w:val="white"/>
-              </w:rPr>
-              <w:t xml:space="preserve"> Yee</w:t>
+              <w:t>Sow Chien Yee</w:t>
             </w:r>
           </w:p>
         </w:tc>
@@ -1407,8 +1379,6 @@
         </w:rPr>
         <w:br w:type="page"/>
       </w:r>
-      <w:bookmarkStart w:id="0" w:name="_GoBack"/>
-      <w:bookmarkEnd w:id="0"/>
     </w:p>
     <w:p>
       <w:pPr>
@@ -1417,7 +1387,7 @@
           <w:rFonts w:cs="Times New Roman"/>
         </w:rPr>
       </w:pPr>
-      <w:bookmarkStart w:id="1" w:name="_Toc198085474"/>
+      <w:bookmarkStart w:id="0" w:name="_Toc198085474"/>
       <w:r>
         <w:rPr>
           <w:rStyle w:val="Heading1Char"/>
@@ -1426,7 +1396,7 @@
         <w:lastRenderedPageBreak/>
         <w:t>1 Elicitation Strategy</w:t>
       </w:r>
-      <w:bookmarkEnd w:id="1"/>
+      <w:bookmarkEnd w:id="0"/>
     </w:p>
     <w:p>
       <w:pPr>
@@ -1443,7 +1413,7 @@
         </w:rPr>
         <w:br/>
       </w:r>
-      <w:bookmarkStart w:id="2" w:name="_Toc198085475"/>
+      <w:bookmarkStart w:id="1" w:name="_Toc198085475"/>
       <w:r>
         <w:rPr>
           <w:rStyle w:val="Heading2Char"/>
@@ -1486,7 +1456,941 @@
         </w:rPr>
         <w:t>Elicitation Strategy Overview</w:t>
       </w:r>
+      <w:bookmarkEnd w:id="1"/>
+    </w:p>
+    <w:p>
+      <w:pPr>
+        <w:spacing w:before="100" w:beforeAutospacing="1" w:after="100" w:afterAutospacing="1" w:line="240" w:lineRule="auto"/>
+        <w:rPr>
+          <w:rFonts w:eastAsia="Times New Roman" w:hAnsi="Symbol" w:cs="Times New Roman"/>
+          <w:szCs w:val="24"/>
+        </w:rPr>
+      </w:pPr>
+      <w:r>
+        <w:rPr>
+          <w:rFonts w:eastAsia="Times New Roman" w:hAnsi="Symbol" w:cs="Times New Roman"/>
+          <w:szCs w:val="24"/>
+        </w:rPr>
+        <w:t>For our Campus Ride-Sharing Platform with Parking System Integration project, we selected the Kano Model as our primary requirements classification framework for several compelling reasons:</w:t>
+      </w:r>
+    </w:p>
+    <w:p>
+      <w:pPr>
+        <w:numPr>
+          <w:ilvl w:val="0"/>
+          <w:numId w:val="17"/>
+        </w:numPr>
+        <w:spacing w:before="100" w:beforeAutospacing="1" w:after="100" w:afterAutospacing="1" w:line="240" w:lineRule="auto"/>
+        <w:rPr>
+          <w:rFonts w:eastAsia="Times New Roman" w:hAnsi="Symbol" w:cs="Times New Roman"/>
+          <w:szCs w:val="24"/>
+        </w:rPr>
+      </w:pPr>
+      <w:r>
+        <w:rPr>
+          <w:rFonts w:eastAsia="Times New Roman" w:hAnsi="Symbol" w:cs="Times New Roman"/>
+          <w:b/>
+          <w:bCs/>
+          <w:szCs w:val="24"/>
+        </w:rPr>
+        <w:t>Feature Prioritization Based on User Satisfaction</w:t>
+      </w:r>
+      <w:r>
+        <w:rPr>
+          <w:rFonts w:eastAsia="Times New Roman" w:hAnsi="Symbol" w:cs="Times New Roman"/>
+          <w:szCs w:val="24"/>
+        </w:rPr>
+        <w:t xml:space="preserve">: The Kano Model enables us to categorize features based on their impact on user satisfaction, which is critical for a user-facing system like our </w:t>
+      </w:r>
+      <w:proofErr w:type="gramStart"/>
+      <w:r>
+        <w:rPr>
+          <w:rFonts w:eastAsia="Times New Roman" w:hAnsi="Symbol" w:cs="Times New Roman"/>
+          <w:szCs w:val="24"/>
+        </w:rPr>
+        <w:t>ride-sharing</w:t>
+      </w:r>
+      <w:proofErr w:type="gramEnd"/>
+      <w:r>
+        <w:rPr>
+          <w:rFonts w:eastAsia="Times New Roman" w:hAnsi="Symbol" w:cs="Times New Roman"/>
+          <w:szCs w:val="24"/>
+        </w:rPr>
+        <w:t xml:space="preserve"> and parking platform. This helps us focus development efforts on the most impactful features first.</w:t>
+      </w:r>
+    </w:p>
+    <w:p>
+      <w:pPr>
+        <w:numPr>
+          <w:ilvl w:val="0"/>
+          <w:numId w:val="17"/>
+        </w:numPr>
+        <w:spacing w:before="100" w:beforeAutospacing="1" w:after="100" w:afterAutospacing="1" w:line="240" w:lineRule="auto"/>
+        <w:rPr>
+          <w:rFonts w:eastAsia="Times New Roman" w:hAnsi="Symbol" w:cs="Times New Roman"/>
+          <w:szCs w:val="24"/>
+        </w:rPr>
+      </w:pPr>
+      <w:r>
+        <w:rPr>
+          <w:rFonts w:eastAsia="Times New Roman" w:hAnsi="Symbol" w:cs="Times New Roman"/>
+          <w:b/>
+          <w:bCs/>
+          <w:szCs w:val="24"/>
+        </w:rPr>
+        <w:t>Clear Distinction Between Necessity and Innovation</w:t>
+      </w:r>
+      <w:r>
+        <w:rPr>
+          <w:rFonts w:eastAsia="Times New Roman" w:hAnsi="Symbol" w:cs="Times New Roman"/>
+          <w:szCs w:val="24"/>
+        </w:rPr>
+        <w:t>: Our project combines essential functionality (secure login, parking availability) with innovative features (ride matching algorithms, reporting systems). The Kano Model's three-tier classification (Must-be, Satisfiers, Delighters) provides a clear framework to distinguish between these different types of requirements.</w:t>
+      </w:r>
+    </w:p>
+    <w:p>
+      <w:pPr>
+        <w:numPr>
+          <w:ilvl w:val="0"/>
+          <w:numId w:val="17"/>
+        </w:numPr>
+        <w:spacing w:before="100" w:beforeAutospacing="1" w:after="100" w:afterAutospacing="1" w:line="240" w:lineRule="auto"/>
+        <w:rPr>
+          <w:rFonts w:eastAsia="Times New Roman" w:hAnsi="Symbol" w:cs="Times New Roman"/>
+          <w:szCs w:val="24"/>
+        </w:rPr>
+      </w:pPr>
+      <w:r>
+        <w:rPr>
+          <w:rFonts w:eastAsia="Times New Roman" w:hAnsi="Symbol" w:cs="Times New Roman"/>
+          <w:b/>
+          <w:bCs/>
+          <w:szCs w:val="24"/>
+        </w:rPr>
+        <w:t>Stakeholder Diversity Management</w:t>
+      </w:r>
+      <w:r>
+        <w:rPr>
+          <w:rFonts w:eastAsia="Times New Roman" w:hAnsi="Symbol" w:cs="Times New Roman"/>
+          <w:szCs w:val="24"/>
+        </w:rPr>
+        <w:t xml:space="preserve">: Our system serves multiple user groups with potentially competing </w:t>
+      </w:r>
+      <w:r>
+        <w:rPr>
+          <w:rFonts w:eastAsia="Times New Roman" w:hAnsi="Symbol" w:cs="Times New Roman"/>
+          <w:szCs w:val="24"/>
+        </w:rPr>
+        <w:t>interests drivers</w:t>
+      </w:r>
+      <w:r>
+        <w:rPr>
+          <w:rFonts w:eastAsia="Times New Roman" w:hAnsi="Symbol" w:cs="Times New Roman"/>
+          <w:szCs w:val="24"/>
+        </w:rPr>
+        <w:t xml:space="preserve"> want control </w:t>
+      </w:r>
+      <w:proofErr w:type="gramStart"/>
+      <w:r>
+        <w:rPr>
+          <w:rFonts w:eastAsia="Times New Roman" w:hAnsi="Symbol" w:cs="Times New Roman"/>
+          <w:szCs w:val="24"/>
+        </w:rPr>
+        <w:t>over ride</w:t>
+      </w:r>
+      <w:proofErr w:type="gramEnd"/>
+      <w:r>
+        <w:rPr>
+          <w:rFonts w:eastAsia="Times New Roman" w:hAnsi="Symbol" w:cs="Times New Roman"/>
+          <w:szCs w:val="24"/>
+        </w:rPr>
+        <w:t xml:space="preserve"> approval, while riders prefer automated matching. The Kano framework helps objectively categorize these diverse needs based on satisfaction impact rather than stakeholder influence.</w:t>
+      </w:r>
+    </w:p>
+    <w:p>
+      <w:pPr>
+        <w:numPr>
+          <w:ilvl w:val="0"/>
+          <w:numId w:val="17"/>
+        </w:numPr>
+        <w:spacing w:before="100" w:beforeAutospacing="1" w:after="100" w:afterAutospacing="1" w:line="240" w:lineRule="auto"/>
+        <w:rPr>
+          <w:rFonts w:eastAsia="Times New Roman" w:hAnsi="Symbol" w:cs="Times New Roman"/>
+          <w:szCs w:val="24"/>
+        </w:rPr>
+      </w:pPr>
+      <w:r>
+        <w:rPr>
+          <w:rFonts w:eastAsia="Times New Roman" w:hAnsi="Symbol" w:cs="Times New Roman"/>
+          <w:b/>
+          <w:bCs/>
+          <w:szCs w:val="24"/>
+        </w:rPr>
+        <w:t>Effective Resource Allocation</w:t>
+      </w:r>
+      <w:r>
+        <w:rPr>
+          <w:rFonts w:eastAsia="Times New Roman" w:hAnsi="Symbol" w:cs="Times New Roman"/>
+          <w:szCs w:val="24"/>
+        </w:rPr>
+        <w:t>: With limited development resources, we needed a systematic approach to determine which features to implement first. The Kano Model provides a data-driven method to allocate resources where they will have the greatest positive impact on user experience.</w:t>
+      </w:r>
+    </w:p>
+    <w:p>
+      <w:pPr>
+        <w:numPr>
+          <w:ilvl w:val="0"/>
+          <w:numId w:val="17"/>
+        </w:numPr>
+        <w:spacing w:before="100" w:beforeAutospacing="1" w:after="100" w:afterAutospacing="1" w:line="240" w:lineRule="auto"/>
+        <w:rPr>
+          <w:rFonts w:eastAsia="Times New Roman" w:hAnsi="Symbol" w:cs="Times New Roman"/>
+          <w:szCs w:val="24"/>
+        </w:rPr>
+      </w:pPr>
+      <w:r>
+        <w:rPr>
+          <w:rFonts w:eastAsia="Times New Roman" w:hAnsi="Symbol" w:cs="Times New Roman"/>
+          <w:b/>
+          <w:bCs/>
+          <w:szCs w:val="24"/>
+        </w:rPr>
+        <w:t>Prevention of Feature Creep</w:t>
+      </w:r>
+      <w:r>
+        <w:rPr>
+          <w:rFonts w:eastAsia="Times New Roman" w:hAnsi="Symbol" w:cs="Times New Roman"/>
+          <w:szCs w:val="24"/>
+        </w:rPr>
+        <w:t>: In complex systems like ours that combine two major functions (</w:t>
+      </w:r>
+      <w:proofErr w:type="gramStart"/>
+      <w:r>
+        <w:rPr>
+          <w:rFonts w:eastAsia="Times New Roman" w:hAnsi="Symbol" w:cs="Times New Roman"/>
+          <w:szCs w:val="24"/>
+        </w:rPr>
+        <w:t>ride-sharing</w:t>
+      </w:r>
+      <w:proofErr w:type="gramEnd"/>
+      <w:r>
+        <w:rPr>
+          <w:rFonts w:eastAsia="Times New Roman" w:hAnsi="Symbol" w:cs="Times New Roman"/>
+          <w:szCs w:val="24"/>
+        </w:rPr>
+        <w:t xml:space="preserve"> and parking management), feature creep is a significant risk. The Kano Model helps distinguish between essential features and "nice-to-haves," keeping the project scope manageable.</w:t>
+      </w:r>
+    </w:p>
+    <w:p>
+      <w:pPr>
+        <w:numPr>
+          <w:ilvl w:val="0"/>
+          <w:numId w:val="17"/>
+        </w:numPr>
+        <w:spacing w:before="100" w:beforeAutospacing="1" w:after="100" w:afterAutospacing="1" w:line="240" w:lineRule="auto"/>
+        <w:rPr>
+          <w:rFonts w:eastAsia="Times New Roman" w:hAnsi="Symbol" w:cs="Times New Roman"/>
+          <w:szCs w:val="24"/>
+        </w:rPr>
+      </w:pPr>
+      <w:r>
+        <w:rPr>
+          <w:rFonts w:eastAsia="Times New Roman" w:hAnsi="Symbol" w:cs="Times New Roman"/>
+          <w:b/>
+          <w:bCs/>
+          <w:szCs w:val="24"/>
+        </w:rPr>
+        <w:t>Future Enhancement Planning</w:t>
+      </w:r>
+      <w:r>
+        <w:rPr>
+          <w:rFonts w:eastAsia="Times New Roman" w:hAnsi="Symbol" w:cs="Times New Roman"/>
+          <w:szCs w:val="24"/>
+        </w:rPr>
+        <w:t>: By identifying potential "delighter" features early, we can develop a roadmap for future enhancements after the core system is launched. This approach allows for iterative development based on clear prioritization.</w:t>
+      </w:r>
+    </w:p>
+    <w:p>
+      <w:pPr>
+        <w:numPr>
+          <w:ilvl w:val="0"/>
+          <w:numId w:val="17"/>
+        </w:numPr>
+        <w:spacing w:before="100" w:beforeAutospacing="1" w:after="100" w:afterAutospacing="1" w:line="240" w:lineRule="auto"/>
+        <w:rPr>
+          <w:rFonts w:eastAsia="Times New Roman" w:hAnsi="Symbol" w:cs="Times New Roman"/>
+          <w:szCs w:val="24"/>
+        </w:rPr>
+      </w:pPr>
+      <w:r>
+        <w:rPr>
+          <w:rFonts w:eastAsia="Times New Roman" w:hAnsi="Symbol" w:cs="Times New Roman"/>
+          <w:b/>
+          <w:bCs/>
+          <w:szCs w:val="24"/>
+        </w:rPr>
+        <w:t>Objective Decision-Making</w:t>
+      </w:r>
+      <w:r>
+        <w:rPr>
+          <w:rFonts w:eastAsia="Times New Roman" w:hAnsi="Symbol" w:cs="Times New Roman"/>
+          <w:szCs w:val="24"/>
+        </w:rPr>
+        <w:t>: The quantitative nature of the Kano analysis (using positive/negative question pairs and evaluation grids) provides objective data for requirement decisions, reducing subjective bias in feature selection.</w:t>
+      </w:r>
+    </w:p>
+    <w:p>
+      <w:pPr>
+        <w:numPr>
+          <w:ilvl w:val="0"/>
+          <w:numId w:val="17"/>
+        </w:numPr>
+        <w:spacing w:before="100" w:beforeAutospacing="1" w:after="100" w:afterAutospacing="1" w:line="240" w:lineRule="auto"/>
+        <w:rPr>
+          <w:rFonts w:eastAsia="Times New Roman" w:hAnsi="Symbol" w:cs="Times New Roman"/>
+          <w:szCs w:val="24"/>
+        </w:rPr>
+      </w:pPr>
+      <w:r>
+        <w:rPr>
+          <w:rFonts w:eastAsia="Times New Roman" w:hAnsi="Symbol" w:cs="Times New Roman"/>
+          <w:b/>
+          <w:bCs/>
+          <w:szCs w:val="24"/>
+        </w:rPr>
+        <w:t>Integration with Multiple Elicitation Techniques</w:t>
+      </w:r>
+      <w:r>
+        <w:rPr>
+          <w:rFonts w:eastAsia="Times New Roman" w:hAnsi="Symbol" w:cs="Times New Roman"/>
+          <w:szCs w:val="24"/>
+        </w:rPr>
+        <w:t>: The Kano Model effectively complements our selected elicitation techniques (questionnaires, interviews, and prototyping) by providing a consistent framework to categorize findings from all these sources.</w:t>
+      </w:r>
+    </w:p>
+    <w:p>
+      <w:pPr>
+        <w:spacing w:before="100" w:beforeAutospacing="1" w:after="100" w:afterAutospacing="1" w:line="240" w:lineRule="auto"/>
+        <w:rPr>
+          <w:rFonts w:eastAsia="Times New Roman" w:hAnsi="Symbol" w:cs="Times New Roman"/>
+          <w:szCs w:val="24"/>
+        </w:rPr>
+      </w:pPr>
+      <w:r>
+        <w:rPr>
+          <w:rFonts w:eastAsia="Times New Roman" w:hAnsi="Symbol" w:cs="Times New Roman"/>
+          <w:szCs w:val="24"/>
+        </w:rPr>
+        <w:t xml:space="preserve">The Kano Model's structured approach to requirement classification proved invaluable in helping us navigate the complex needs of our campus </w:t>
+      </w:r>
+      <w:proofErr w:type="gramStart"/>
+      <w:r>
+        <w:rPr>
+          <w:rFonts w:eastAsia="Times New Roman" w:hAnsi="Symbol" w:cs="Times New Roman"/>
+          <w:szCs w:val="24"/>
+        </w:rPr>
+        <w:t>ride-sharing</w:t>
+      </w:r>
+      <w:proofErr w:type="gramEnd"/>
+      <w:r>
+        <w:rPr>
+          <w:rFonts w:eastAsia="Times New Roman" w:hAnsi="Symbol" w:cs="Times New Roman"/>
+          <w:szCs w:val="24"/>
+        </w:rPr>
+        <w:t xml:space="preserve"> and parking system while ensuring we deliver maximum user satisfaction with our initial implementation.</w:t>
+      </w:r>
+    </w:p>
+    <w:p>
+      <w:pPr>
+        <w:spacing w:before="100" w:beforeAutospacing="1" w:after="100" w:afterAutospacing="1" w:line="240" w:lineRule="auto"/>
+        <w:rPr>
+          <w:rStyle w:val="Heading2Char"/>
+          <w:rFonts w:cs="Times New Roman"/>
+        </w:rPr>
+      </w:pPr>
+    </w:p>
+    <w:p>
+      <w:pPr>
+        <w:spacing w:before="100" w:beforeAutospacing="1" w:after="100" w:afterAutospacing="1" w:line="240" w:lineRule="auto"/>
+        <w:rPr>
+          <w:rStyle w:val="Heading2Char"/>
+          <w:rFonts w:cs="Times New Roman"/>
+        </w:rPr>
+      </w:pPr>
+      <w:r>
+        <w:rPr>
+          <w:rStyle w:val="Heading2Char"/>
+          <w:rFonts w:cs="Times New Roman"/>
+        </w:rPr>
+        <w:lastRenderedPageBreak/>
+        <w:br/>
+      </w:r>
+      <w:bookmarkStart w:id="2" w:name="_Toc198085476"/>
+      <w:r>
+        <w:rPr>
+          <w:rStyle w:val="Heading2Char"/>
+          <w:rFonts w:cs="Times New Roman"/>
+        </w:rPr>
+        <w:t xml:space="preserve">1.2 </w:t>
+      </w:r>
+      <w:r>
+        <w:rPr>
+          <w:rStyle w:val="Heading2Char"/>
+          <w:rFonts w:cs="Times New Roman"/>
+        </w:rPr>
+        <w:t>Classification of Requirements</w:t>
+      </w:r>
+      <w:r>
+        <w:rPr>
+          <w:rStyle w:val="Heading2Char"/>
+          <w:rFonts w:cs="Times New Roman"/>
+        </w:rPr>
+        <w:t xml:space="preserve"> Using Kano Model</w:t>
+      </w:r>
       <w:bookmarkEnd w:id="2"/>
+    </w:p>
+    <w:p>
+      <w:r>
+        <w:t xml:space="preserve">The Kano Model classifies requirements into three primary categories based on how they </w:t>
+      </w:r>
+      <w:proofErr w:type="spellStart"/>
+      <w:r>
+        <w:t>fulfill</w:t>
+      </w:r>
+      <w:proofErr w:type="spellEnd"/>
+      <w:r>
+        <w:t xml:space="preserve"> customer satisfaction:</w:t>
+      </w:r>
+    </w:p>
+    <w:p>
+      <w:pPr>
+        <w:rPr>
+          <w:b/>
+          <w:bCs/>
+        </w:rPr>
+      </w:pPr>
+      <w:r>
+        <w:rPr>
+          <w:b/>
+          <w:bCs/>
+        </w:rPr>
+        <w:t>Dissatisfiers (Must-Be Requirements)</w:t>
+      </w:r>
+    </w:p>
+    <w:p>
+      <w:r>
+        <w:t>These are basic expectations that users assume will be present in the system. Their presence does not significantly increase satisfaction, but their absence causes substantial dissatisfaction.</w:t>
+      </w:r>
+    </w:p>
+    <w:p>
+      <w:r>
+        <w:rPr>
+          <w:b/>
+          <w:bCs/>
+        </w:rPr>
+        <w:t>Key characteristics:</w:t>
+      </w:r>
+      <w:r>
+        <w:t xml:space="preserve"> Considered essential; users often don't explicitly mention them because they're assumed</w:t>
+      </w:r>
+    </w:p>
+    <w:p>
+      <w:r>
+        <w:rPr>
+          <w:b/>
+          <w:bCs/>
+        </w:rPr>
+        <w:t>Impact on satisfaction:</w:t>
+      </w:r>
+      <w:r>
+        <w:t xml:space="preserve"> Absence → Strong dissatisfaction; Presence → Neutral (no positive satisfaction)</w:t>
+      </w:r>
+    </w:p>
+    <w:p>
+      <w:r>
+        <w:rPr>
+          <w:b/>
+          <w:bCs/>
+        </w:rPr>
+        <w:t>Examples in our system:</w:t>
+      </w:r>
+      <w:r>
+        <w:t xml:space="preserve"> Login functionality, security features, basic navigation controls</w:t>
+      </w:r>
+    </w:p>
+    <w:p>
+      <w:pPr>
+        <w:rPr>
+          <w:b/>
+          <w:bCs/>
+        </w:rPr>
+      </w:pPr>
+      <w:r>
+        <w:rPr>
+          <w:b/>
+          <w:bCs/>
+        </w:rPr>
+        <w:t>When asked about these features:</w:t>
+      </w:r>
+    </w:p>
+    <w:p>
+      <w:pPr>
+        <w:numPr>
+          <w:ilvl w:val="0"/>
+          <w:numId w:val="23"/>
+        </w:numPr>
+      </w:pPr>
+      <w:r>
+        <w:t>If present: Users typically respond with "I expect it" or "This is how it should be"</w:t>
+      </w:r>
+    </w:p>
+    <w:p>
+      <w:pPr>
+        <w:numPr>
+          <w:ilvl w:val="0"/>
+          <w:numId w:val="23"/>
+        </w:numPr>
+      </w:pPr>
+      <w:r>
+        <w:t>If absent: Users respond with strong negative reactions like "I dislike it" or "This is unacceptable"</w:t>
+      </w:r>
+    </w:p>
+    <w:p>
+      <w:pPr>
+        <w:rPr>
+          <w:b/>
+          <w:bCs/>
+        </w:rPr>
+      </w:pPr>
+    </w:p>
+    <w:p>
+      <w:pPr>
+        <w:rPr>
+          <w:b/>
+          <w:bCs/>
+        </w:rPr>
+      </w:pPr>
+      <w:r>
+        <w:rPr>
+          <w:b/>
+          <w:bCs/>
+        </w:rPr>
+        <w:t>Satisfiers (Performance Requirements)</w:t>
+      </w:r>
+    </w:p>
+    <w:p>
+      <w:r>
+        <w:t>These features provide linear satisfaction—the better they are implemented, the greater the user satisfaction. Their absence causes some dissatisfaction, and their presence increases satisfaction proportionally.</w:t>
+      </w:r>
+    </w:p>
+    <w:p>
+      <w:r>
+        <w:rPr>
+          <w:b/>
+          <w:bCs/>
+        </w:rPr>
+        <w:t>Key characteristics</w:t>
+      </w:r>
+      <w:r>
+        <w:t>: Considered essential; users often don't explicitly mention them because they're assumed</w:t>
+      </w:r>
+    </w:p>
+    <w:p>
+      <w:r>
+        <w:rPr>
+          <w:b/>
+          <w:bCs/>
+        </w:rPr>
+        <w:t>Impact on satisfaction</w:t>
+      </w:r>
+      <w:r>
+        <w:t>: Absence → Strong dissatisfaction; Presence → Neutral (no positive satisfaction)</w:t>
+      </w:r>
+    </w:p>
+    <w:p>
+      <w:r>
+        <w:rPr>
+          <w:b/>
+          <w:bCs/>
+        </w:rPr>
+        <w:t>Examples in our system</w:t>
+      </w:r>
+      <w:r>
+        <w:t>: Login functionality, security features, basic navigation controls</w:t>
+      </w:r>
+    </w:p>
+    <w:p>
+      <w:r>
+        <w:t>When asked about these features:</w:t>
+      </w:r>
+    </w:p>
+    <w:p>
+      <w:pPr>
+        <w:numPr>
+          <w:ilvl w:val="0"/>
+          <w:numId w:val="25"/>
+        </w:numPr>
+      </w:pPr>
+      <w:r>
+        <w:t>If present: Users typically respond with "I expect it" or "This is how it should be"</w:t>
+      </w:r>
+    </w:p>
+    <w:p>
+      <w:pPr>
+        <w:numPr>
+          <w:ilvl w:val="0"/>
+          <w:numId w:val="25"/>
+        </w:numPr>
+      </w:pPr>
+      <w:r>
+        <w:t>If absent: Users respond with strong negative reactions like "I dislike it" or "This is unacceptable"</w:t>
+      </w:r>
+    </w:p>
+    <w:p>
+      <w:pPr>
+        <w:rPr>
+          <w:b/>
+          <w:bCs/>
+        </w:rPr>
+      </w:pPr>
+      <w:r>
+        <w:rPr>
+          <w:b/>
+          <w:bCs/>
+        </w:rPr>
+        <w:t>Delighters (Excitement Requirements)</w:t>
+      </w:r>
+    </w:p>
+    <w:p>
+      <w:r>
+        <w:t>These are unexpected features that create delight when present but cause no dissatisfaction when absent since users don't anticipate them.</w:t>
+      </w:r>
+    </w:p>
+    <w:p>
+      <w:pPr>
+        <w:rPr>
+          <w:b/>
+          <w:bCs/>
+        </w:rPr>
+      </w:pPr>
+      <w:r>
+        <w:rPr>
+          <w:b/>
+          <w:bCs/>
+        </w:rPr>
+        <w:lastRenderedPageBreak/>
+        <w:t xml:space="preserve">Key characteristics: </w:t>
+      </w:r>
+      <w:r>
+        <w:t>Innovative, surprising features; users don't explicitly request them</w:t>
+      </w:r>
+    </w:p>
+    <w:p>
+      <w:pPr>
+        <w:rPr>
+          <w:b/>
+          <w:bCs/>
+        </w:rPr>
+      </w:pPr>
+      <w:r>
+        <w:rPr>
+          <w:b/>
+          <w:bCs/>
+        </w:rPr>
+        <w:t xml:space="preserve">Impact on satisfaction: </w:t>
+      </w:r>
+      <w:r>
+        <w:t>Presence → High satisfaction; Absence → No effect (neutral)</w:t>
+      </w:r>
+    </w:p>
+    <w:p>
+      <w:pPr>
+        <w:rPr>
+          <w:b/>
+          <w:bCs/>
+        </w:rPr>
+      </w:pPr>
+      <w:r>
+        <w:rPr>
+          <w:b/>
+          <w:bCs/>
+        </w:rPr>
+        <w:t xml:space="preserve">Examples in our system: </w:t>
+      </w:r>
+      <w:r>
+        <w:t>Advanced matching algorithms, gamification elements, special integration features</w:t>
+      </w:r>
+    </w:p>
+    <w:p>
+      <w:pPr>
+        <w:rPr>
+          <w:b/>
+          <w:bCs/>
+        </w:rPr>
+      </w:pPr>
+      <w:r>
+        <w:rPr>
+          <w:b/>
+          <w:bCs/>
+        </w:rPr>
+        <w:t>When asked about these features:</w:t>
+      </w:r>
+    </w:p>
+    <w:p>
+      <w:pPr>
+        <w:numPr>
+          <w:ilvl w:val="0"/>
+          <w:numId w:val="27"/>
+        </w:numPr>
+      </w:pPr>
+      <w:r>
+        <w:t>If present: Users respond very positively with "I like it" or show excitement</w:t>
+      </w:r>
+    </w:p>
+    <w:p>
+      <w:pPr>
+        <w:numPr>
+          <w:ilvl w:val="0"/>
+          <w:numId w:val="27"/>
+        </w:numPr>
+      </w:pPr>
+      <w:r>
+        <w:t>If absent: Users respond neutrally with "I am neutral" or "I can tolerate it"</w:t>
+      </w:r>
+    </w:p>
+    <w:p>
+      <w:pPr>
+        <w:rPr>
+          <w:b/>
+          <w:bCs/>
+        </w:rPr>
+      </w:pPr>
+      <w:r>
+        <w:rPr>
+          <w:b/>
+          <w:bCs/>
+        </w:rPr>
+        <w:t>Classification Process</w:t>
+      </w:r>
+    </w:p>
+    <w:p>
+      <w:r>
+        <w:t>Our classification process consisted of the following steps:</w:t>
+      </w:r>
+    </w:p>
+    <w:p>
+      <w:pPr>
+        <w:numPr>
+          <w:ilvl w:val="0"/>
+          <w:numId w:val="21"/>
+        </w:numPr>
+      </w:pPr>
+      <w:r>
+        <w:rPr>
+          <w:b/>
+          <w:bCs/>
+        </w:rPr>
+        <w:t>Question Pairing</w:t>
+      </w:r>
+      <w:r>
+        <w:t>: For each potential feature, we created a pair of questions—one positive (feature presence) and one negative (feature absence).</w:t>
+      </w:r>
+    </w:p>
+    <w:p>
+      <w:pPr>
+        <w:numPr>
+          <w:ilvl w:val="0"/>
+          <w:numId w:val="21"/>
+        </w:numPr>
+      </w:pPr>
+      <w:r>
+        <w:rPr>
+          <w:b/>
+          <w:bCs/>
+        </w:rPr>
+        <w:t>Response Collection</w:t>
+      </w:r>
+      <w:r>
+        <w:t xml:space="preserve">: We gathered responses using a 5-point Kano scale: </w:t>
+      </w:r>
+    </w:p>
+    <w:p>
+      <w:pPr>
+        <w:numPr>
+          <w:ilvl w:val="1"/>
+          <w:numId w:val="21"/>
+        </w:numPr>
+      </w:pPr>
+      <w:r>
+        <w:t>I like it</w:t>
+      </w:r>
+    </w:p>
+    <w:p>
+      <w:pPr>
+        <w:numPr>
+          <w:ilvl w:val="1"/>
+          <w:numId w:val="21"/>
+        </w:numPr>
+      </w:pPr>
+      <w:r>
+        <w:t>I expect it</w:t>
+      </w:r>
+    </w:p>
+    <w:p>
+      <w:pPr>
+        <w:numPr>
+          <w:ilvl w:val="1"/>
+          <w:numId w:val="21"/>
+        </w:numPr>
+      </w:pPr>
+      <w:r>
+        <w:t>I am neutral</w:t>
+      </w:r>
+    </w:p>
+    <w:p>
+      <w:pPr>
+        <w:numPr>
+          <w:ilvl w:val="1"/>
+          <w:numId w:val="21"/>
+        </w:numPr>
+      </w:pPr>
+      <w:r>
+        <w:t>I can tolerate it</w:t>
+      </w:r>
+    </w:p>
+    <w:p>
+      <w:pPr>
+        <w:numPr>
+          <w:ilvl w:val="1"/>
+          <w:numId w:val="21"/>
+        </w:numPr>
+      </w:pPr>
+      <w:r>
+        <w:t>I dislike it</w:t>
+      </w:r>
+    </w:p>
+    <w:p>
+      <w:pPr>
+        <w:numPr>
+          <w:ilvl w:val="0"/>
+          <w:numId w:val="21"/>
+        </w:numPr>
+      </w:pPr>
+      <w:r>
+        <w:rPr>
+          <w:b/>
+          <w:bCs/>
+        </w:rPr>
+        <w:t>Evaluation Grid</w:t>
+      </w:r>
+      <w:r>
+        <w:t>: The paired responses were plotted on a Kano evaluation grid to determine the appropriate classification.</w:t>
+      </w:r>
+    </w:p>
+    <w:p>
+      <w:pPr>
+        <w:numPr>
+          <w:ilvl w:val="0"/>
+          <w:numId w:val="21"/>
+        </w:numPr>
+      </w:pPr>
+      <w:r>
+        <w:rPr>
+          <w:b/>
+          <w:bCs/>
+        </w:rPr>
+        <w:t>Cross-Validation</w:t>
+      </w:r>
+      <w:r>
+        <w:t>: Feature classifications from questionnaires were cross-validated through interviews and prototype testing to ensure accuracy.</w:t>
+      </w:r>
+    </w:p>
+    <w:p>
+      <w:pPr>
+        <w:numPr>
+          <w:ilvl w:val="0"/>
+          <w:numId w:val="21"/>
+        </w:numPr>
+      </w:pPr>
+      <w:r>
+        <w:rPr>
+          <w:b/>
+          <w:bCs/>
+        </w:rPr>
+        <w:t>Weighted Analysis</w:t>
+      </w:r>
+      <w:r>
+        <w:t>: In cases of mixed responses, we applied statistical analysis to determine the predominant classification based on response frequency.</w:t>
+      </w:r>
+    </w:p>
+    <w:p>
+      <w:pPr>
+        <w:rPr>
+          <w:b/>
+          <w:bCs/>
+        </w:rPr>
+      </w:pPr>
+      <w:r>
+        <w:rPr>
+          <w:b/>
+          <w:bCs/>
+        </w:rPr>
+        <w:t>How Requirements Change Over Time</w:t>
+      </w:r>
+    </w:p>
+    <w:p>
+      <w:r>
+        <w:t>It's important to note that requirements can shift between categories as user expectations evolve:</w:t>
+      </w:r>
+    </w:p>
+    <w:p>
+      <w:pPr>
+        <w:numPr>
+          <w:ilvl w:val="0"/>
+          <w:numId w:val="28"/>
+        </w:numPr>
+      </w:pPr>
+      <w:r>
+        <w:t>Today's Delighters often become tomorrow's Satisfiers</w:t>
+      </w:r>
+    </w:p>
+    <w:p>
+      <w:pPr>
+        <w:numPr>
+          <w:ilvl w:val="0"/>
+          <w:numId w:val="28"/>
+        </w:numPr>
+      </w:pPr>
+      <w:r>
+        <w:t>Satisfiers can eventually become Dissatisfiers as they become standard industry features</w:t>
+      </w:r>
+    </w:p>
+    <w:p>
+      <w:r>
+        <w:t>This classification system helps our team prioritize development efforts to ensure we first meet basic expectations (Dissatisfiers), then focus on competitive performance features (Satisfiers), and finally incorporate innovative elements (Delighters) that will differentiate our Campus Ride-Sharing Platform with Parking System Integration.</w:t>
+      </w:r>
+    </w:p>
+    <w:p>
+      <w:pPr>
+        <w:rPr>
+          <w:rFonts w:eastAsiaTheme="majorEastAsia" w:cs="Times New Roman"/>
+          <w:sz w:val="32"/>
+          <w:szCs w:val="26"/>
+        </w:rPr>
+      </w:pPr>
+      <w:r>
+        <w:lastRenderedPageBreak/>
+        <w:br/>
+      </w:r>
+    </w:p>
+    <w:p>
+      <w:pPr>
+        <w:spacing w:before="100" w:beforeAutospacing="1" w:after="100" w:afterAutospacing="1" w:line="240" w:lineRule="auto"/>
+        <w:rPr>
+          <w:rStyle w:val="Heading2Char"/>
+          <w:rFonts w:cs="Times New Roman"/>
+        </w:rPr>
+      </w:pPr>
     </w:p>
     <w:p>
       <w:pPr>
@@ -1496,35 +2400,46 @@
           <w:szCs w:val="24"/>
         </w:rPr>
       </w:pPr>
-      <w:proofErr w:type="gramStart"/>
-      <w:r>
-        <w:rPr>
-          <w:rFonts w:eastAsia="Times New Roman" w:hAnsi="Symbol" w:cs="Times New Roman"/>
-          <w:szCs w:val="24"/>
-        </w:rPr>
-        <w:t></w:t>
-      </w:r>
+    </w:p>
+    <w:p>
+      <w:pPr>
+        <w:spacing w:before="100" w:beforeAutospacing="1" w:after="100" w:afterAutospacing="1" w:line="240" w:lineRule="auto"/>
+        <w:rPr>
+          <w:rStyle w:val="Heading1Char"/>
+          <w:rFonts w:cs="Times New Roman"/>
+        </w:rPr>
+      </w:pPr>
+      <w:bookmarkStart w:id="3" w:name="_Toc198085477"/>
+      <w:r>
+        <w:rPr>
+          <w:rStyle w:val="Heading1Char"/>
+          <w:rFonts w:cs="Times New Roman"/>
+        </w:rPr>
+        <w:t>2</w:t>
+      </w:r>
+      <w:r>
+        <w:rPr>
+          <w:rStyle w:val="Heading1Char"/>
+          <w:rFonts w:cs="Times New Roman"/>
+        </w:rPr>
+        <w:t xml:space="preserve">  Elicitation Execution and Findings</w:t>
+      </w:r>
+      <w:bookmarkEnd w:id="3"/>
+    </w:p>
+    <w:p>
+      <w:pPr>
+        <w:spacing w:before="100" w:beforeAutospacing="1" w:after="100" w:afterAutospacing="1" w:line="240" w:lineRule="auto"/>
+        <w:rPr>
+          <w:rStyle w:val="Heading2Char"/>
+          <w:rFonts w:cs="Times New Roman"/>
+        </w:rPr>
+      </w:pPr>
       <w:r>
         <w:rPr>
           <w:rFonts w:eastAsia="Times New Roman" w:cs="Times New Roman"/>
           <w:szCs w:val="24"/>
         </w:rPr>
-        <w:t xml:space="preserve">  </w:t>
-      </w:r>
-      <w:r>
-        <w:rPr>
-          <w:rFonts w:eastAsia="Times New Roman" w:cs="Times New Roman"/>
-          <w:szCs w:val="24"/>
-        </w:rPr>
-        <w:t>Why</w:t>
-      </w:r>
-      <w:proofErr w:type="gramEnd"/>
-      <w:r>
-        <w:rPr>
-          <w:rFonts w:eastAsia="Times New Roman" w:cs="Times New Roman"/>
-          <w:szCs w:val="24"/>
-        </w:rPr>
-        <w:t xml:space="preserve"> kano</w:t>
+        <w:br/>
       </w:r>
     </w:p>
     <w:p>
@@ -1551,218 +2466,53 @@
         </w:rPr>
         <w:br/>
       </w:r>
-      <w:bookmarkStart w:id="3" w:name="_Toc198085476"/>
+      <w:bookmarkStart w:id="4" w:name="_Toc198085478"/>
       <w:r>
         <w:rPr>
           <w:rStyle w:val="Heading2Char"/>
           <w:rFonts w:cs="Times New Roman"/>
         </w:rPr>
-        <w:t xml:space="preserve">1.2 </w:t>
+        <w:t xml:space="preserve">2.1 </w:t>
       </w:r>
       <w:r>
         <w:rPr>
           <w:rStyle w:val="Heading2Char"/>
           <w:rFonts w:cs="Times New Roman"/>
         </w:rPr>
-        <w:t>Classification of Requirements</w:t>
-      </w:r>
-      <w:r>
+        <w:t xml:space="preserve"> Categorized Requirements (Based on Kano)</w:t>
+      </w:r>
+      <w:bookmarkEnd w:id="4"/>
+    </w:p>
+    <w:p>
+      <w:r>
+        <w:t xml:space="preserve">Define the categories: Dissatisfiers, Satisfiers, Delighters </w:t>
+      </w:r>
+      <w:r>
+        <w:br/>
+        <w:t>Sort the requirements into those categories above then create the kano model</w:t>
+      </w:r>
+      <w:r>
+        <w:br/>
+      </w:r>
+      <w:r>
+        <w:br/>
+      </w:r>
+      <w:r>
+        <w:t>example</w:t>
+      </w:r>
+    </w:p>
+    <w:p>
+      <w:pPr>
+        <w:spacing w:before="100" w:beforeAutospacing="1" w:after="100" w:afterAutospacing="1" w:line="240" w:lineRule="auto"/>
         <w:rPr>
           <w:rStyle w:val="Heading2Char"/>
           <w:rFonts w:cs="Times New Roman"/>
         </w:rPr>
-        <w:t xml:space="preserve"> Using Kano Model</w:t>
-      </w:r>
-      <w:bookmarkEnd w:id="3"/>
-    </w:p>
-    <w:p>
-      <w:pPr>
-        <w:rPr>
-          <w:rStyle w:val="Heading2Char"/>
-          <w:rFonts w:cs="Times New Roman"/>
-        </w:rPr>
-      </w:pPr>
-      <w:r>
-        <w:t xml:space="preserve">Define the categories: Dissatisfiers, Satisfiers, Delighters </w:t>
-      </w:r>
-      <w:r>
-        <w:br/>
-        <w:t>Talk about what are they</w:t>
-      </w:r>
-      <w:r>
-        <w:br/>
-        <w:t xml:space="preserve">How are we going to sort (There’s methods) </w:t>
-      </w:r>
-      <w:r>
-        <w:br/>
-      </w:r>
-      <w:r>
-        <w:br/>
-      </w:r>
-    </w:p>
-    <w:p>
-      <w:pPr>
-        <w:spacing w:before="100" w:beforeAutospacing="1" w:after="100" w:afterAutospacing="1" w:line="240" w:lineRule="auto"/>
-        <w:rPr>
-          <w:rStyle w:val="Heading2Char"/>
-          <w:rFonts w:cs="Times New Roman"/>
-        </w:rPr>
-      </w:pPr>
-    </w:p>
-    <w:p>
-      <w:pPr>
-        <w:spacing w:before="100" w:beforeAutospacing="1" w:after="100" w:afterAutospacing="1" w:line="240" w:lineRule="auto"/>
-      </w:pPr>
-    </w:p>
-    <w:p>
-      <w:pPr>
-        <w:spacing w:before="100" w:beforeAutospacing="1" w:after="100" w:afterAutospacing="1" w:line="240" w:lineRule="auto"/>
-        <w:rPr>
-          <w:rStyle w:val="Heading2Char"/>
-          <w:rFonts w:cs="Times New Roman"/>
-        </w:rPr>
-      </w:pPr>
-    </w:p>
-    <w:p>
-      <w:pPr>
-        <w:spacing w:before="100" w:beforeAutospacing="1" w:after="100" w:afterAutospacing="1" w:line="240" w:lineRule="auto"/>
-        <w:rPr>
-          <w:rFonts w:eastAsia="Times New Roman" w:cs="Times New Roman"/>
-          <w:szCs w:val="24"/>
-        </w:rPr>
-      </w:pPr>
-    </w:p>
-    <w:p>
-      <w:pPr>
-        <w:spacing w:before="100" w:beforeAutospacing="1" w:after="100" w:afterAutospacing="1" w:line="240" w:lineRule="auto"/>
-        <w:rPr>
-          <w:rStyle w:val="Heading1Char"/>
-          <w:rFonts w:cs="Times New Roman"/>
-        </w:rPr>
-      </w:pPr>
-      <w:bookmarkStart w:id="4" w:name="_Toc198085477"/>
-      <w:proofErr w:type="gramStart"/>
-      <w:r>
-        <w:rPr>
-          <w:rStyle w:val="Heading1Char"/>
-          <w:rFonts w:cs="Times New Roman"/>
-        </w:rPr>
-        <w:t>2</w:t>
-      </w:r>
-      <w:r>
-        <w:rPr>
-          <w:rStyle w:val="Heading1Char"/>
-          <w:rFonts w:cs="Times New Roman"/>
-        </w:rPr>
-        <w:t xml:space="preserve">  Elicitation</w:t>
-      </w:r>
-      <w:proofErr w:type="gramEnd"/>
-      <w:r>
-        <w:rPr>
-          <w:rStyle w:val="Heading1Char"/>
-          <w:rFonts w:cs="Times New Roman"/>
-        </w:rPr>
-        <w:t xml:space="preserve"> Execution and Findings</w:t>
-      </w:r>
-      <w:bookmarkEnd w:id="4"/>
-    </w:p>
-    <w:p>
-      <w:pPr>
-        <w:spacing w:before="100" w:beforeAutospacing="1" w:after="100" w:afterAutospacing="1" w:line="240" w:lineRule="auto"/>
-        <w:rPr>
-          <w:rStyle w:val="Heading2Char"/>
-          <w:rFonts w:cs="Times New Roman"/>
-        </w:rPr>
-      </w:pPr>
-      <w:r>
-        <w:rPr>
-          <w:rFonts w:eastAsia="Times New Roman" w:cs="Times New Roman"/>
-          <w:szCs w:val="24"/>
-        </w:rPr>
-        <w:br/>
-      </w:r>
-    </w:p>
-    <w:p>
-      <w:pPr>
-        <w:spacing w:before="100" w:beforeAutospacing="1" w:after="100" w:afterAutospacing="1" w:line="240" w:lineRule="auto"/>
-        <w:rPr>
-          <w:rStyle w:val="Heading2Char"/>
-          <w:rFonts w:cs="Times New Roman"/>
-        </w:rPr>
-      </w:pPr>
-    </w:p>
-    <w:p>
-      <w:pPr>
-        <w:spacing w:before="100" w:beforeAutospacing="1" w:after="100" w:afterAutospacing="1" w:line="240" w:lineRule="auto"/>
-        <w:rPr>
-          <w:rStyle w:val="Heading2Char"/>
-          <w:rFonts w:cs="Times New Roman"/>
-        </w:rPr>
-      </w:pPr>
-      <w:r>
-        <w:rPr>
-          <w:rStyle w:val="Heading2Char"/>
-          <w:rFonts w:cs="Times New Roman"/>
-        </w:rPr>
-        <w:br/>
-      </w:r>
-      <w:bookmarkStart w:id="5" w:name="_Toc198085478"/>
-      <w:proofErr w:type="gramStart"/>
-      <w:r>
-        <w:rPr>
-          <w:rStyle w:val="Heading2Char"/>
-          <w:rFonts w:cs="Times New Roman"/>
-        </w:rPr>
-        <w:t xml:space="preserve">2.1 </w:t>
-      </w:r>
-      <w:r>
-        <w:rPr>
-          <w:rStyle w:val="Heading2Char"/>
-          <w:rFonts w:cs="Times New Roman"/>
-        </w:rPr>
-        <w:t xml:space="preserve"> Categorized</w:t>
-      </w:r>
-      <w:proofErr w:type="gramEnd"/>
-      <w:r>
-        <w:rPr>
-          <w:rStyle w:val="Heading2Char"/>
-          <w:rFonts w:cs="Times New Roman"/>
-        </w:rPr>
-        <w:t xml:space="preserve"> Requirements (Based on Kano)</w:t>
-      </w:r>
-      <w:bookmarkEnd w:id="5"/>
-    </w:p>
-    <w:p>
-      <w:r>
-        <w:t xml:space="preserve">Define the categories: Dissatisfiers, Satisfiers, Delighters </w:t>
-      </w:r>
-      <w:r>
-        <w:br/>
-        <w:t>Sort the requirements into those categories above then create the kano model</w:t>
-      </w:r>
-      <w:r>
-        <w:br/>
-      </w:r>
-      <w:r>
-        <w:br/>
-      </w:r>
-      <w:r>
-        <w:t>example</w:t>
-      </w:r>
-    </w:p>
-    <w:p>
-      <w:pPr>
-        <w:spacing w:before="100" w:beforeAutospacing="1" w:after="100" w:afterAutospacing="1" w:line="240" w:lineRule="auto"/>
-        <w:rPr>
-          <w:rStyle w:val="Heading2Char"/>
-          <w:rFonts w:cs="Times New Roman"/>
-        </w:rPr>
       </w:pPr>
       <w:r>
         <w:rPr>
           <w:noProof/>
         </w:rPr>
-        <w:lastRenderedPageBreak/>
         <w:drawing>
           <wp:inline distT="0" distB="0" distL="0" distR="0" wp14:anchorId="342B00BD" wp14:editId="70C823CE">
             <wp:extent cx="5731510" cy="3727450"/>
@@ -1866,8 +2616,7 @@
           <w:rFonts w:cs="Times New Roman"/>
         </w:rPr>
       </w:pPr>
-      <w:bookmarkStart w:id="6" w:name="_Toc198085479"/>
-      <w:proofErr w:type="gramStart"/>
+      <w:bookmarkStart w:id="5" w:name="_Toc198085479"/>
       <w:r>
         <w:rPr>
           <w:rStyle w:val="Heading1Char"/>
@@ -1882,8 +2631,7 @@
         </w:rPr>
         <w:t xml:space="preserve">  Appendices</w:t>
       </w:r>
-      <w:bookmarkEnd w:id="6"/>
-      <w:proofErr w:type="gramEnd"/>
+      <w:bookmarkEnd w:id="5"/>
     </w:p>
     <w:p>
       <w:pPr>
@@ -1893,7 +2641,7 @@
           <w:rFonts w:cs="Times New Roman"/>
         </w:rPr>
       </w:pPr>
-      <w:bookmarkStart w:id="7" w:name="_Toc198085480"/>
+      <w:bookmarkStart w:id="6" w:name="_Toc198085480"/>
       <w:r>
         <w:rPr>
           <w:rStyle w:val="Heading2Char"/>
@@ -1922,7 +2670,7 @@
         </w:rPr>
         <w:t xml:space="preserve"> References</w:t>
       </w:r>
-      <w:bookmarkEnd w:id="7"/>
+      <w:bookmarkEnd w:id="6"/>
     </w:p>
     <w:p>
       <w:proofErr w:type="spellStart"/>
@@ -1967,8 +2715,455 @@
 </file>
 
 <file path=word/numbering.xml><?xml version="1.0" encoding="utf-8"?>
-<w:numbering xmlns:wpc="http://schemas.microsoft.com/office/word/2010/wordprocessingCanvas" xmlns:cx="http://schemas.microsoft.com/office/drawing/2014/chartex" xmlns:cx1="http://schemas.microsoft.com/office/drawing/2015/9/8/chartex" xmlns:cx2="http://schemas.microsoft.com/office/drawing/2015/10/21/chartex" xmlns:cx3="http://schemas.microsoft.com/office/drawing/2016/5/9/chartex" xmlns:cx4="http://schemas.microsoft.com/office/drawing/2016/5/10/chartex" xmlns:cx5="http://schemas.microsoft.com/office/drawing/2016/5/11/chartex" xmlns:cx6="http://schemas.microsoft.com/office/drawing/2016/5/12/chartex" xmlns:cx7="http://schemas.microsoft.com/office/drawing/2016/5/13/chartex" xmlns:cx8="http://schemas.microsoft.com/office/drawing/2016/5/14/chartex" xmlns:mc="http://schemas.openxmlformats.org/markup-compatibility/2006" xmlns:aink="http://schemas.microsoft.com/office/drawing/2016/ink" xmlns:am3d="http://schemas.microsoft.com/office/drawing/2017/model3d" xmlns:o="urn:schemas-microsoft-com:office:office" xmlns:r="http://schemas.openxmlformats.org/officeDocument/2006/relationships" xmlns:m="http://schemas.openxmlformats.org/officeDocument/2006/math" xmlns:v="urn:schemas-microsoft-com:vml" xmlns:wp14="http://schemas.microsoft.com/office/word/2010/wordprocessingDrawing" xmlns:wp="http://schemas.openxmlformats.org/drawingml/2006/wordprocessingDrawing" xmlns:w10="urn:schemas-microsoft-com:office:word" xmlns:w="http://schemas.openxmlformats.org/wordprocessingml/2006/main" xmlns:w14="http://schemas.microsoft.com/office/word/2010/wordml" xmlns:w15="http://schemas.microsoft.com/office/word/2012/wordml" xmlns:w16cex="http://schemas.microsoft.com/office/word/2018/wordml/cex" xmlns:w16cid="http://schemas.microsoft.com/office/word/2016/wordml/cid" xmlns:w16="http://schemas.microsoft.com/office/word/2018/wordml" xmlns:w16se="http://schemas.microsoft.com/office/word/2015/wordml/symex" xmlns:wpg="http://schemas.microsoft.com/office/word/2010/wordprocessingGroup" xmlns:wpi="http://schemas.microsoft.com/office/word/2010/wordprocessingInk" xmlns:wne="http://schemas.microsoft.com/office/word/2006/wordml" xmlns:wps="http://schemas.microsoft.com/office/word/2010/wordprocessingShape" mc:Ignorable="w14 w15 w16se w16cid w16 w16cex wp14">
+<w:numbering xmlns:wpc="http://schemas.microsoft.com/office/word/2010/wordprocessingCanvas" xmlns:cx="http://schemas.microsoft.com/office/drawing/2014/chartex" xmlns:cx1="http://schemas.microsoft.com/office/drawing/2015/9/8/chartex" xmlns:cx2="http://schemas.microsoft.com/office/drawing/2015/10/21/chartex" xmlns:cx3="http://schemas.microsoft.com/office/drawing/2016/5/9/chartex" xmlns:cx4="http://schemas.microsoft.com/office/drawing/2016/5/10/chartex" xmlns:cx5="http://schemas.microsoft.com/office/drawing/2016/5/11/chartex" xmlns:cx6="http://schemas.microsoft.com/office/drawing/2016/5/12/chartex" xmlns:cx7="http://schemas.microsoft.com/office/drawing/2016/5/13/chartex" xmlns:cx8="http://schemas.microsoft.com/office/drawing/2016/5/14/chartex" xmlns:mc="http://schemas.openxmlformats.org/markup-compatibility/2006" xmlns:aink="http://schemas.microsoft.com/office/drawing/2016/ink" xmlns:am3d="http://schemas.microsoft.com/office/drawing/2017/model3d" xmlns:o="urn:schemas-microsoft-com:office:office" xmlns:oel="http://schemas.microsoft.com/office/2019/extlst" xmlns:r="http://schemas.openxmlformats.org/officeDocument/2006/relationships" xmlns:m="http://schemas.openxmlformats.org/officeDocument/2006/math" xmlns:v="urn:schemas-microsoft-com:vml" xmlns:wp14="http://schemas.microsoft.com/office/word/2010/wordprocessingDrawing" xmlns:wp="http://schemas.openxmlformats.org/drawingml/2006/wordprocessingDrawing" xmlns:w10="urn:schemas-microsoft-com:office:word" xmlns:w="http://schemas.openxmlformats.org/wordprocessingml/2006/main" xmlns:w14="http://schemas.microsoft.com/office/word/2010/wordml" xmlns:w15="http://schemas.microsoft.com/office/word/2012/wordml" xmlns:w16cex="http://schemas.microsoft.com/office/word/2018/wordml/cex" xmlns:w16cid="http://schemas.microsoft.com/office/word/2016/wordml/cid" xmlns:w16="http://schemas.microsoft.com/office/word/2018/wordml" xmlns:w16du="http://schemas.microsoft.com/office/word/2023/wordml/word16du" xmlns:w16sdtdh="http://schemas.microsoft.com/office/word/2020/wordml/sdtdatahash" xmlns:w16sdtfl="http://schemas.microsoft.com/office/word/2024/wordml/sdtformatlock" xmlns:w16se="http://schemas.microsoft.com/office/word/2015/wordml/symex" xmlns:wpg="http://schemas.microsoft.com/office/word/2010/wordprocessingGroup" xmlns:wpi="http://schemas.microsoft.com/office/word/2010/wordprocessingInk" xmlns:wne="http://schemas.microsoft.com/office/word/2006/wordml" xmlns:wps="http://schemas.microsoft.com/office/word/2010/wordprocessingShape" mc:Ignorable="w14 w15 w16se w16cid w16 w16cex w16sdtdh w16sdtfl w16du wp14">
   <w:abstractNum w:abstractNumId="0" w15:restartNumberingAfterBreak="0">
+    <w:nsid w:val="042A602B"/>
+    <w:multiLevelType w:val="multilevel"/>
+    <w:tmpl w:val="4EA214A6"/>
+    <w:lvl w:ilvl="0">
+      <w:start w:val="1"/>
+      <w:numFmt w:val="bullet"/>
+      <w:lvlText w:val=""/>
+      <w:lvlJc w:val="left"/>
+      <w:pPr>
+        <w:tabs>
+          <w:tab w:val="num" w:pos="720"/>
+        </w:tabs>
+        <w:ind w:left="720" w:hanging="360"/>
+      </w:pPr>
+      <w:rPr>
+        <w:rFonts w:ascii="Symbol" w:hAnsi="Symbol" w:hint="default"/>
+        <w:sz w:val="20"/>
+      </w:rPr>
+    </w:lvl>
+    <w:lvl w:ilvl="1" w:tentative="1">
+      <w:start w:val="1"/>
+      <w:numFmt w:val="bullet"/>
+      <w:lvlText w:val="o"/>
+      <w:lvlJc w:val="left"/>
+      <w:pPr>
+        <w:tabs>
+          <w:tab w:val="num" w:pos="1440"/>
+        </w:tabs>
+        <w:ind w:left="1440" w:hanging="360"/>
+      </w:pPr>
+      <w:rPr>
+        <w:rFonts w:ascii="Courier New" w:hAnsi="Courier New" w:hint="default"/>
+        <w:sz w:val="20"/>
+      </w:rPr>
+    </w:lvl>
+    <w:lvl w:ilvl="2" w:tentative="1">
+      <w:start w:val="1"/>
+      <w:numFmt w:val="bullet"/>
+      <w:lvlText w:val=""/>
+      <w:lvlJc w:val="left"/>
+      <w:pPr>
+        <w:tabs>
+          <w:tab w:val="num" w:pos="2160"/>
+        </w:tabs>
+        <w:ind w:left="2160" w:hanging="360"/>
+      </w:pPr>
+      <w:rPr>
+        <w:rFonts w:ascii="Wingdings" w:hAnsi="Wingdings" w:hint="default"/>
+        <w:sz w:val="20"/>
+      </w:rPr>
+    </w:lvl>
+    <w:lvl w:ilvl="3" w:tentative="1">
+      <w:start w:val="1"/>
+      <w:numFmt w:val="bullet"/>
+      <w:lvlText w:val=""/>
+      <w:lvlJc w:val="left"/>
+      <w:pPr>
+        <w:tabs>
+          <w:tab w:val="num" w:pos="2880"/>
+        </w:tabs>
+        <w:ind w:left="2880" w:hanging="360"/>
+      </w:pPr>
+      <w:rPr>
+        <w:rFonts w:ascii="Wingdings" w:hAnsi="Wingdings" w:hint="default"/>
+        <w:sz w:val="20"/>
+      </w:rPr>
+    </w:lvl>
+    <w:lvl w:ilvl="4" w:tentative="1">
+      <w:start w:val="1"/>
+      <w:numFmt w:val="bullet"/>
+      <w:lvlText w:val=""/>
+      <w:lvlJc w:val="left"/>
+      <w:pPr>
+        <w:tabs>
+          <w:tab w:val="num" w:pos="3600"/>
+        </w:tabs>
+        <w:ind w:left="3600" w:hanging="360"/>
+      </w:pPr>
+      <w:rPr>
+        <w:rFonts w:ascii="Wingdings" w:hAnsi="Wingdings" w:hint="default"/>
+        <w:sz w:val="20"/>
+      </w:rPr>
+    </w:lvl>
+    <w:lvl w:ilvl="5" w:tentative="1">
+      <w:start w:val="1"/>
+      <w:numFmt w:val="bullet"/>
+      <w:lvlText w:val=""/>
+      <w:lvlJc w:val="left"/>
+      <w:pPr>
+        <w:tabs>
+          <w:tab w:val="num" w:pos="4320"/>
+        </w:tabs>
+        <w:ind w:left="4320" w:hanging="360"/>
+      </w:pPr>
+      <w:rPr>
+        <w:rFonts w:ascii="Wingdings" w:hAnsi="Wingdings" w:hint="default"/>
+        <w:sz w:val="20"/>
+      </w:rPr>
+    </w:lvl>
+    <w:lvl w:ilvl="6" w:tentative="1">
+      <w:start w:val="1"/>
+      <w:numFmt w:val="bullet"/>
+      <w:lvlText w:val=""/>
+      <w:lvlJc w:val="left"/>
+      <w:pPr>
+        <w:tabs>
+          <w:tab w:val="num" w:pos="5040"/>
+        </w:tabs>
+        <w:ind w:left="5040" w:hanging="360"/>
+      </w:pPr>
+      <w:rPr>
+        <w:rFonts w:ascii="Wingdings" w:hAnsi="Wingdings" w:hint="default"/>
+        <w:sz w:val="20"/>
+      </w:rPr>
+    </w:lvl>
+    <w:lvl w:ilvl="7" w:tentative="1">
+      <w:start w:val="1"/>
+      <w:numFmt w:val="bullet"/>
+      <w:lvlText w:val=""/>
+      <w:lvlJc w:val="left"/>
+      <w:pPr>
+        <w:tabs>
+          <w:tab w:val="num" w:pos="5760"/>
+        </w:tabs>
+        <w:ind w:left="5760" w:hanging="360"/>
+      </w:pPr>
+      <w:rPr>
+        <w:rFonts w:ascii="Wingdings" w:hAnsi="Wingdings" w:hint="default"/>
+        <w:sz w:val="20"/>
+      </w:rPr>
+    </w:lvl>
+    <w:lvl w:ilvl="8" w:tentative="1">
+      <w:start w:val="1"/>
+      <w:numFmt w:val="bullet"/>
+      <w:lvlText w:val=""/>
+      <w:lvlJc w:val="left"/>
+      <w:pPr>
+        <w:tabs>
+          <w:tab w:val="num" w:pos="6480"/>
+        </w:tabs>
+        <w:ind w:left="6480" w:hanging="360"/>
+      </w:pPr>
+      <w:rPr>
+        <w:rFonts w:ascii="Wingdings" w:hAnsi="Wingdings" w:hint="default"/>
+        <w:sz w:val="20"/>
+      </w:rPr>
+    </w:lvl>
+  </w:abstractNum>
+  <w:abstractNum w:abstractNumId="1" w15:restartNumberingAfterBreak="0">
+    <w:nsid w:val="059254BE"/>
+    <w:multiLevelType w:val="multilevel"/>
+    <w:tmpl w:val="941C7A16"/>
+    <w:lvl w:ilvl="0">
+      <w:start w:val="1"/>
+      <w:numFmt w:val="bullet"/>
+      <w:lvlText w:val=""/>
+      <w:lvlJc w:val="left"/>
+      <w:pPr>
+        <w:tabs>
+          <w:tab w:val="num" w:pos="720"/>
+        </w:tabs>
+        <w:ind w:left="720" w:hanging="360"/>
+      </w:pPr>
+      <w:rPr>
+        <w:rFonts w:ascii="Symbol" w:hAnsi="Symbol" w:hint="default"/>
+        <w:sz w:val="20"/>
+      </w:rPr>
+    </w:lvl>
+    <w:lvl w:ilvl="1" w:tentative="1">
+      <w:start w:val="1"/>
+      <w:numFmt w:val="bullet"/>
+      <w:lvlText w:val="o"/>
+      <w:lvlJc w:val="left"/>
+      <w:pPr>
+        <w:tabs>
+          <w:tab w:val="num" w:pos="1440"/>
+        </w:tabs>
+        <w:ind w:left="1440" w:hanging="360"/>
+      </w:pPr>
+      <w:rPr>
+        <w:rFonts w:ascii="Courier New" w:hAnsi="Courier New" w:hint="default"/>
+        <w:sz w:val="20"/>
+      </w:rPr>
+    </w:lvl>
+    <w:lvl w:ilvl="2" w:tentative="1">
+      <w:start w:val="1"/>
+      <w:numFmt w:val="bullet"/>
+      <w:lvlText w:val=""/>
+      <w:lvlJc w:val="left"/>
+      <w:pPr>
+        <w:tabs>
+          <w:tab w:val="num" w:pos="2160"/>
+        </w:tabs>
+        <w:ind w:left="2160" w:hanging="360"/>
+      </w:pPr>
+      <w:rPr>
+        <w:rFonts w:ascii="Wingdings" w:hAnsi="Wingdings" w:hint="default"/>
+        <w:sz w:val="20"/>
+      </w:rPr>
+    </w:lvl>
+    <w:lvl w:ilvl="3" w:tentative="1">
+      <w:start w:val="1"/>
+      <w:numFmt w:val="bullet"/>
+      <w:lvlText w:val=""/>
+      <w:lvlJc w:val="left"/>
+      <w:pPr>
+        <w:tabs>
+          <w:tab w:val="num" w:pos="2880"/>
+        </w:tabs>
+        <w:ind w:left="2880" w:hanging="360"/>
+      </w:pPr>
+      <w:rPr>
+        <w:rFonts w:ascii="Wingdings" w:hAnsi="Wingdings" w:hint="default"/>
+        <w:sz w:val="20"/>
+      </w:rPr>
+    </w:lvl>
+    <w:lvl w:ilvl="4" w:tentative="1">
+      <w:start w:val="1"/>
+      <w:numFmt w:val="bullet"/>
+      <w:lvlText w:val=""/>
+      <w:lvlJc w:val="left"/>
+      <w:pPr>
+        <w:tabs>
+          <w:tab w:val="num" w:pos="3600"/>
+        </w:tabs>
+        <w:ind w:left="3600" w:hanging="360"/>
+      </w:pPr>
+      <w:rPr>
+        <w:rFonts w:ascii="Wingdings" w:hAnsi="Wingdings" w:hint="default"/>
+        <w:sz w:val="20"/>
+      </w:rPr>
+    </w:lvl>
+    <w:lvl w:ilvl="5" w:tentative="1">
+      <w:start w:val="1"/>
+      <w:numFmt w:val="bullet"/>
+      <w:lvlText w:val=""/>
+      <w:lvlJc w:val="left"/>
+      <w:pPr>
+        <w:tabs>
+          <w:tab w:val="num" w:pos="4320"/>
+        </w:tabs>
+        <w:ind w:left="4320" w:hanging="360"/>
+      </w:pPr>
+      <w:rPr>
+        <w:rFonts w:ascii="Wingdings" w:hAnsi="Wingdings" w:hint="default"/>
+        <w:sz w:val="20"/>
+      </w:rPr>
+    </w:lvl>
+    <w:lvl w:ilvl="6" w:tentative="1">
+      <w:start w:val="1"/>
+      <w:numFmt w:val="bullet"/>
+      <w:lvlText w:val=""/>
+      <w:lvlJc w:val="left"/>
+      <w:pPr>
+        <w:tabs>
+          <w:tab w:val="num" w:pos="5040"/>
+        </w:tabs>
+        <w:ind w:left="5040" w:hanging="360"/>
+      </w:pPr>
+      <w:rPr>
+        <w:rFonts w:ascii="Wingdings" w:hAnsi="Wingdings" w:hint="default"/>
+        <w:sz w:val="20"/>
+      </w:rPr>
+    </w:lvl>
+    <w:lvl w:ilvl="7" w:tentative="1">
+      <w:start w:val="1"/>
+      <w:numFmt w:val="bullet"/>
+      <w:lvlText w:val=""/>
+      <w:lvlJc w:val="left"/>
+      <w:pPr>
+        <w:tabs>
+          <w:tab w:val="num" w:pos="5760"/>
+        </w:tabs>
+        <w:ind w:left="5760" w:hanging="360"/>
+      </w:pPr>
+      <w:rPr>
+        <w:rFonts w:ascii="Wingdings" w:hAnsi="Wingdings" w:hint="default"/>
+        <w:sz w:val="20"/>
+      </w:rPr>
+    </w:lvl>
+    <w:lvl w:ilvl="8" w:tentative="1">
+      <w:start w:val="1"/>
+      <w:numFmt w:val="bullet"/>
+      <w:lvlText w:val=""/>
+      <w:lvlJc w:val="left"/>
+      <w:pPr>
+        <w:tabs>
+          <w:tab w:val="num" w:pos="6480"/>
+        </w:tabs>
+        <w:ind w:left="6480" w:hanging="360"/>
+      </w:pPr>
+      <w:rPr>
+        <w:rFonts w:ascii="Wingdings" w:hAnsi="Wingdings" w:hint="default"/>
+        <w:sz w:val="20"/>
+      </w:rPr>
+    </w:lvl>
+  </w:abstractNum>
+  <w:abstractNum w:abstractNumId="2" w15:restartNumberingAfterBreak="0">
+    <w:nsid w:val="076A2E65"/>
+    <w:multiLevelType w:val="multilevel"/>
+    <w:tmpl w:val="35823E6E"/>
+    <w:lvl w:ilvl="0">
+      <w:start w:val="1"/>
+      <w:numFmt w:val="bullet"/>
+      <w:lvlText w:val=""/>
+      <w:lvlJc w:val="left"/>
+      <w:pPr>
+        <w:tabs>
+          <w:tab w:val="num" w:pos="720"/>
+        </w:tabs>
+        <w:ind w:left="720" w:hanging="360"/>
+      </w:pPr>
+      <w:rPr>
+        <w:rFonts w:ascii="Symbol" w:hAnsi="Symbol" w:hint="default"/>
+        <w:sz w:val="20"/>
+      </w:rPr>
+    </w:lvl>
+    <w:lvl w:ilvl="1" w:tentative="1">
+      <w:start w:val="1"/>
+      <w:numFmt w:val="bullet"/>
+      <w:lvlText w:val="o"/>
+      <w:lvlJc w:val="left"/>
+      <w:pPr>
+        <w:tabs>
+          <w:tab w:val="num" w:pos="1440"/>
+        </w:tabs>
+        <w:ind w:left="1440" w:hanging="360"/>
+      </w:pPr>
+      <w:rPr>
+        <w:rFonts w:ascii="Courier New" w:hAnsi="Courier New" w:hint="default"/>
+        <w:sz w:val="20"/>
+      </w:rPr>
+    </w:lvl>
+    <w:lvl w:ilvl="2" w:tentative="1">
+      <w:start w:val="1"/>
+      <w:numFmt w:val="bullet"/>
+      <w:lvlText w:val=""/>
+      <w:lvlJc w:val="left"/>
+      <w:pPr>
+        <w:tabs>
+          <w:tab w:val="num" w:pos="2160"/>
+        </w:tabs>
+        <w:ind w:left="2160" w:hanging="360"/>
+      </w:pPr>
+      <w:rPr>
+        <w:rFonts w:ascii="Wingdings" w:hAnsi="Wingdings" w:hint="default"/>
+        <w:sz w:val="20"/>
+      </w:rPr>
+    </w:lvl>
+    <w:lvl w:ilvl="3" w:tentative="1">
+      <w:start w:val="1"/>
+      <w:numFmt w:val="bullet"/>
+      <w:lvlText w:val=""/>
+      <w:lvlJc w:val="left"/>
+      <w:pPr>
+        <w:tabs>
+          <w:tab w:val="num" w:pos="2880"/>
+        </w:tabs>
+        <w:ind w:left="2880" w:hanging="360"/>
+      </w:pPr>
+      <w:rPr>
+        <w:rFonts w:ascii="Wingdings" w:hAnsi="Wingdings" w:hint="default"/>
+        <w:sz w:val="20"/>
+      </w:rPr>
+    </w:lvl>
+    <w:lvl w:ilvl="4" w:tentative="1">
+      <w:start w:val="1"/>
+      <w:numFmt w:val="bullet"/>
+      <w:lvlText w:val=""/>
+      <w:lvlJc w:val="left"/>
+      <w:pPr>
+        <w:tabs>
+          <w:tab w:val="num" w:pos="3600"/>
+        </w:tabs>
+        <w:ind w:left="3600" w:hanging="360"/>
+      </w:pPr>
+      <w:rPr>
+        <w:rFonts w:ascii="Wingdings" w:hAnsi="Wingdings" w:hint="default"/>
+        <w:sz w:val="20"/>
+      </w:rPr>
+    </w:lvl>
+    <w:lvl w:ilvl="5" w:tentative="1">
+      <w:start w:val="1"/>
+      <w:numFmt w:val="bullet"/>
+      <w:lvlText w:val=""/>
+      <w:lvlJc w:val="left"/>
+      <w:pPr>
+        <w:tabs>
+          <w:tab w:val="num" w:pos="4320"/>
+        </w:tabs>
+        <w:ind w:left="4320" w:hanging="360"/>
+      </w:pPr>
+      <w:rPr>
+        <w:rFonts w:ascii="Wingdings" w:hAnsi="Wingdings" w:hint="default"/>
+        <w:sz w:val="20"/>
+      </w:rPr>
+    </w:lvl>
+    <w:lvl w:ilvl="6" w:tentative="1">
+      <w:start w:val="1"/>
+      <w:numFmt w:val="bullet"/>
+      <w:lvlText w:val=""/>
+      <w:lvlJc w:val="left"/>
+      <w:pPr>
+        <w:tabs>
+          <w:tab w:val="num" w:pos="5040"/>
+        </w:tabs>
+        <w:ind w:left="5040" w:hanging="360"/>
+      </w:pPr>
+      <w:rPr>
+        <w:rFonts w:ascii="Wingdings" w:hAnsi="Wingdings" w:hint="default"/>
+        <w:sz w:val="20"/>
+      </w:rPr>
+    </w:lvl>
+    <w:lvl w:ilvl="7" w:tentative="1">
+      <w:start w:val="1"/>
+      <w:numFmt w:val="bullet"/>
+      <w:lvlText w:val=""/>
+      <w:lvlJc w:val="left"/>
+      <w:pPr>
+        <w:tabs>
+          <w:tab w:val="num" w:pos="5760"/>
+        </w:tabs>
+        <w:ind w:left="5760" w:hanging="360"/>
+      </w:pPr>
+      <w:rPr>
+        <w:rFonts w:ascii="Wingdings" w:hAnsi="Wingdings" w:hint="default"/>
+        <w:sz w:val="20"/>
+      </w:rPr>
+    </w:lvl>
+    <w:lvl w:ilvl="8" w:tentative="1">
+      <w:start w:val="1"/>
+      <w:numFmt w:val="bullet"/>
+      <w:lvlText w:val=""/>
+      <w:lvlJc w:val="left"/>
+      <w:pPr>
+        <w:tabs>
+          <w:tab w:val="num" w:pos="6480"/>
+        </w:tabs>
+        <w:ind w:left="6480" w:hanging="360"/>
+      </w:pPr>
+      <w:rPr>
+        <w:rFonts w:ascii="Wingdings" w:hAnsi="Wingdings" w:hint="default"/>
+        <w:sz w:val="20"/>
+      </w:rPr>
+    </w:lvl>
+  </w:abstractNum>
+  <w:abstractNum w:abstractNumId="3" w15:restartNumberingAfterBreak="0">
     <w:nsid w:val="07E75399"/>
     <w:multiLevelType w:val="multilevel"/>
     <w:tmpl w:val="BC3E316E"/>
@@ -2117,7 +3312,124 @@
       </w:rPr>
     </w:lvl>
   </w:abstractNum>
-  <w:abstractNum w:abstractNumId="1" w15:restartNumberingAfterBreak="0">
+  <w:abstractNum w:abstractNumId="4" w15:restartNumberingAfterBreak="0">
+    <w:nsid w:val="0C9F74C6"/>
+    <w:multiLevelType w:val="multilevel"/>
+    <w:tmpl w:val="6298F208"/>
+    <w:lvl w:ilvl="0">
+      <w:start w:val="1"/>
+      <w:numFmt w:val="decimal"/>
+      <w:lvlText w:val="%1."/>
+      <w:lvlJc w:val="left"/>
+      <w:pPr>
+        <w:tabs>
+          <w:tab w:val="num" w:pos="720"/>
+        </w:tabs>
+        <w:ind w:left="720" w:hanging="360"/>
+      </w:pPr>
+    </w:lvl>
+    <w:lvl w:ilvl="1">
+      <w:start w:val="1"/>
+      <w:numFmt w:val="bullet"/>
+      <w:lvlText w:val="o"/>
+      <w:lvlJc w:val="left"/>
+      <w:pPr>
+        <w:tabs>
+          <w:tab w:val="num" w:pos="1440"/>
+        </w:tabs>
+        <w:ind w:left="1440" w:hanging="360"/>
+      </w:pPr>
+      <w:rPr>
+        <w:rFonts w:ascii="Courier New" w:hAnsi="Courier New" w:hint="default"/>
+        <w:sz w:val="20"/>
+      </w:rPr>
+    </w:lvl>
+    <w:lvl w:ilvl="2" w:tentative="1">
+      <w:start w:val="1"/>
+      <w:numFmt w:val="decimal"/>
+      <w:lvlText w:val="%3."/>
+      <w:lvlJc w:val="left"/>
+      <w:pPr>
+        <w:tabs>
+          <w:tab w:val="num" w:pos="2160"/>
+        </w:tabs>
+        <w:ind w:left="2160" w:hanging="360"/>
+      </w:pPr>
+    </w:lvl>
+    <w:lvl w:ilvl="3" w:tentative="1">
+      <w:start w:val="1"/>
+      <w:numFmt w:val="decimal"/>
+      <w:lvlText w:val="%4."/>
+      <w:lvlJc w:val="left"/>
+      <w:pPr>
+        <w:tabs>
+          <w:tab w:val="num" w:pos="2880"/>
+        </w:tabs>
+        <w:ind w:left="2880" w:hanging="360"/>
+      </w:pPr>
+    </w:lvl>
+    <w:lvl w:ilvl="4" w:tentative="1">
+      <w:start w:val="1"/>
+      <w:numFmt w:val="decimal"/>
+      <w:lvlText w:val="%5."/>
+      <w:lvlJc w:val="left"/>
+      <w:pPr>
+        <w:tabs>
+          <w:tab w:val="num" w:pos="3600"/>
+        </w:tabs>
+        <w:ind w:left="3600" w:hanging="360"/>
+      </w:pPr>
+    </w:lvl>
+    <w:lvl w:ilvl="5" w:tentative="1">
+      <w:start w:val="1"/>
+      <w:numFmt w:val="decimal"/>
+      <w:lvlText w:val="%6."/>
+      <w:lvlJc w:val="left"/>
+      <w:pPr>
+        <w:tabs>
+          <w:tab w:val="num" w:pos="4320"/>
+        </w:tabs>
+        <w:ind w:left="4320" w:hanging="360"/>
+      </w:pPr>
+    </w:lvl>
+    <w:lvl w:ilvl="6" w:tentative="1">
+      <w:start w:val="1"/>
+      <w:numFmt w:val="decimal"/>
+      <w:lvlText w:val="%7."/>
+      <w:lvlJc w:val="left"/>
+      <w:pPr>
+        <w:tabs>
+          <w:tab w:val="num" w:pos="5040"/>
+        </w:tabs>
+        <w:ind w:left="5040" w:hanging="360"/>
+      </w:pPr>
+    </w:lvl>
+    <w:lvl w:ilvl="7" w:tentative="1">
+      <w:start w:val="1"/>
+      <w:numFmt w:val="decimal"/>
+      <w:lvlText w:val="%8."/>
+      <w:lvlJc w:val="left"/>
+      <w:pPr>
+        <w:tabs>
+          <w:tab w:val="num" w:pos="5760"/>
+        </w:tabs>
+        <w:ind w:left="5760" w:hanging="360"/>
+      </w:pPr>
+    </w:lvl>
+    <w:lvl w:ilvl="8" w:tentative="1">
+      <w:start w:val="1"/>
+      <w:numFmt w:val="decimal"/>
+      <w:lvlText w:val="%9."/>
+      <w:lvlJc w:val="left"/>
+      <w:pPr>
+        <w:tabs>
+          <w:tab w:val="num" w:pos="6480"/>
+        </w:tabs>
+        <w:ind w:left="6480" w:hanging="360"/>
+      </w:pPr>
+    </w:lvl>
+  </w:abstractNum>
+  <w:abstractNum w:abstractNumId="5" w15:restartNumberingAfterBreak="0">
     <w:nsid w:val="0E266DD0"/>
     <w:multiLevelType w:val="hybridMultilevel"/>
     <w:tmpl w:val="1C983A3E"/>
@@ -2230,7 +3542,156 @@
       </w:rPr>
     </w:lvl>
   </w:abstractNum>
-  <w:abstractNum w:abstractNumId="2" w15:restartNumberingAfterBreak="0">
+  <w:abstractNum w:abstractNumId="6" w15:restartNumberingAfterBreak="0">
+    <w:nsid w:val="1B400CC9"/>
+    <w:multiLevelType w:val="multilevel"/>
+    <w:tmpl w:val="40F8C418"/>
+    <w:lvl w:ilvl="0">
+      <w:start w:val="1"/>
+      <w:numFmt w:val="bullet"/>
+      <w:lvlText w:val=""/>
+      <w:lvlJc w:val="left"/>
+      <w:pPr>
+        <w:tabs>
+          <w:tab w:val="num" w:pos="720"/>
+        </w:tabs>
+        <w:ind w:left="720" w:hanging="360"/>
+      </w:pPr>
+      <w:rPr>
+        <w:rFonts w:ascii="Symbol" w:hAnsi="Symbol" w:hint="default"/>
+        <w:sz w:val="20"/>
+      </w:rPr>
+    </w:lvl>
+    <w:lvl w:ilvl="1" w:tentative="1">
+      <w:start w:val="1"/>
+      <w:numFmt w:val="bullet"/>
+      <w:lvlText w:val="o"/>
+      <w:lvlJc w:val="left"/>
+      <w:pPr>
+        <w:tabs>
+          <w:tab w:val="num" w:pos="1440"/>
+        </w:tabs>
+        <w:ind w:left="1440" w:hanging="360"/>
+      </w:pPr>
+      <w:rPr>
+        <w:rFonts w:ascii="Courier New" w:hAnsi="Courier New" w:hint="default"/>
+        <w:sz w:val="20"/>
+      </w:rPr>
+    </w:lvl>
+    <w:lvl w:ilvl="2" w:tentative="1">
+      <w:start w:val="1"/>
+      <w:numFmt w:val="bullet"/>
+      <w:lvlText w:val=""/>
+      <w:lvlJc w:val="left"/>
+      <w:pPr>
+        <w:tabs>
+          <w:tab w:val="num" w:pos="2160"/>
+        </w:tabs>
+        <w:ind w:left="2160" w:hanging="360"/>
+      </w:pPr>
+      <w:rPr>
+        <w:rFonts w:ascii="Wingdings" w:hAnsi="Wingdings" w:hint="default"/>
+        <w:sz w:val="20"/>
+      </w:rPr>
+    </w:lvl>
+    <w:lvl w:ilvl="3" w:tentative="1">
+      <w:start w:val="1"/>
+      <w:numFmt w:val="bullet"/>
+      <w:lvlText w:val=""/>
+      <w:lvlJc w:val="left"/>
+      <w:pPr>
+        <w:tabs>
+          <w:tab w:val="num" w:pos="2880"/>
+        </w:tabs>
+        <w:ind w:left="2880" w:hanging="360"/>
+      </w:pPr>
+      <w:rPr>
+        <w:rFonts w:ascii="Wingdings" w:hAnsi="Wingdings" w:hint="default"/>
+        <w:sz w:val="20"/>
+      </w:rPr>
+    </w:lvl>
+    <w:lvl w:ilvl="4" w:tentative="1">
+      <w:start w:val="1"/>
+      <w:numFmt w:val="bullet"/>
+      <w:lvlText w:val=""/>
+      <w:lvlJc w:val="left"/>
+      <w:pPr>
+        <w:tabs>
+          <w:tab w:val="num" w:pos="3600"/>
+        </w:tabs>
+        <w:ind w:left="3600" w:hanging="360"/>
+      </w:pPr>
+      <w:rPr>
+        <w:rFonts w:ascii="Wingdings" w:hAnsi="Wingdings" w:hint="default"/>
+        <w:sz w:val="20"/>
+      </w:rPr>
+    </w:lvl>
+    <w:lvl w:ilvl="5" w:tentative="1">
+      <w:start w:val="1"/>
+      <w:numFmt w:val="bullet"/>
+      <w:lvlText w:val=""/>
+      <w:lvlJc w:val="left"/>
+      <w:pPr>
+        <w:tabs>
+          <w:tab w:val="num" w:pos="4320"/>
+        </w:tabs>
+        <w:ind w:left="4320" w:hanging="360"/>
+      </w:pPr>
+      <w:rPr>
+        <w:rFonts w:ascii="Wingdings" w:hAnsi="Wingdings" w:hint="default"/>
+        <w:sz w:val="20"/>
+      </w:rPr>
+    </w:lvl>
+    <w:lvl w:ilvl="6" w:tentative="1">
+      <w:start w:val="1"/>
+      <w:numFmt w:val="bullet"/>
+      <w:lvlText w:val=""/>
+      <w:lvlJc w:val="left"/>
+      <w:pPr>
+        <w:tabs>
+          <w:tab w:val="num" w:pos="5040"/>
+        </w:tabs>
+        <w:ind w:left="5040" w:hanging="360"/>
+      </w:pPr>
+      <w:rPr>
+        <w:rFonts w:ascii="Wingdings" w:hAnsi="Wingdings" w:hint="default"/>
+        <w:sz w:val="20"/>
+      </w:rPr>
+    </w:lvl>
+    <w:lvl w:ilvl="7" w:tentative="1">
+      <w:start w:val="1"/>
+      <w:numFmt w:val="bullet"/>
+      <w:lvlText w:val=""/>
+      <w:lvlJc w:val="left"/>
+      <w:pPr>
+        <w:tabs>
+          <w:tab w:val="num" w:pos="5760"/>
+        </w:tabs>
+        <w:ind w:left="5760" w:hanging="360"/>
+      </w:pPr>
+      <w:rPr>
+        <w:rFonts w:ascii="Wingdings" w:hAnsi="Wingdings" w:hint="default"/>
+        <w:sz w:val="20"/>
+      </w:rPr>
+    </w:lvl>
+    <w:lvl w:ilvl="8" w:tentative="1">
+      <w:start w:val="1"/>
+      <w:numFmt w:val="bullet"/>
+      <w:lvlText w:val=""/>
+      <w:lvlJc w:val="left"/>
+      <w:pPr>
+        <w:tabs>
+          <w:tab w:val="num" w:pos="6480"/>
+        </w:tabs>
+        <w:ind w:left="6480" w:hanging="360"/>
+      </w:pPr>
+      <w:rPr>
+        <w:rFonts w:ascii="Wingdings" w:hAnsi="Wingdings" w:hint="default"/>
+        <w:sz w:val="20"/>
+      </w:rPr>
+    </w:lvl>
+  </w:abstractNum>
+  <w:abstractNum w:abstractNumId="7" w15:restartNumberingAfterBreak="0">
     <w:nsid w:val="21C0046C"/>
     <w:multiLevelType w:val="multilevel"/>
     <w:tmpl w:val="AD18E972"/>
@@ -2379,7 +3840,7 @@
       </w:rPr>
     </w:lvl>
   </w:abstractNum>
-  <w:abstractNum w:abstractNumId="3" w15:restartNumberingAfterBreak="0">
+  <w:abstractNum w:abstractNumId="8" w15:restartNumberingAfterBreak="0">
     <w:nsid w:val="2E04011E"/>
     <w:multiLevelType w:val="multilevel"/>
     <w:tmpl w:val="23027D6E"/>
@@ -2528,7 +3989,156 @@
       </w:rPr>
     </w:lvl>
   </w:abstractNum>
-  <w:abstractNum w:abstractNumId="4" w15:restartNumberingAfterBreak="0">
+  <w:abstractNum w:abstractNumId="9" w15:restartNumberingAfterBreak="0">
+    <w:nsid w:val="32D71578"/>
+    <w:multiLevelType w:val="multilevel"/>
+    <w:tmpl w:val="99863B4A"/>
+    <w:lvl w:ilvl="0">
+      <w:start w:val="1"/>
+      <w:numFmt w:val="bullet"/>
+      <w:lvlText w:val=""/>
+      <w:lvlJc w:val="left"/>
+      <w:pPr>
+        <w:tabs>
+          <w:tab w:val="num" w:pos="720"/>
+        </w:tabs>
+        <w:ind w:left="720" w:hanging="360"/>
+      </w:pPr>
+      <w:rPr>
+        <w:rFonts w:ascii="Symbol" w:hAnsi="Symbol" w:hint="default"/>
+        <w:sz w:val="20"/>
+      </w:rPr>
+    </w:lvl>
+    <w:lvl w:ilvl="1" w:tentative="1">
+      <w:start w:val="1"/>
+      <w:numFmt w:val="bullet"/>
+      <w:lvlText w:val="o"/>
+      <w:lvlJc w:val="left"/>
+      <w:pPr>
+        <w:tabs>
+          <w:tab w:val="num" w:pos="1440"/>
+        </w:tabs>
+        <w:ind w:left="1440" w:hanging="360"/>
+      </w:pPr>
+      <w:rPr>
+        <w:rFonts w:ascii="Courier New" w:hAnsi="Courier New" w:hint="default"/>
+        <w:sz w:val="20"/>
+      </w:rPr>
+    </w:lvl>
+    <w:lvl w:ilvl="2" w:tentative="1">
+      <w:start w:val="1"/>
+      <w:numFmt w:val="bullet"/>
+      <w:lvlText w:val=""/>
+      <w:lvlJc w:val="left"/>
+      <w:pPr>
+        <w:tabs>
+          <w:tab w:val="num" w:pos="2160"/>
+        </w:tabs>
+        <w:ind w:left="2160" w:hanging="360"/>
+      </w:pPr>
+      <w:rPr>
+        <w:rFonts w:ascii="Wingdings" w:hAnsi="Wingdings" w:hint="default"/>
+        <w:sz w:val="20"/>
+      </w:rPr>
+    </w:lvl>
+    <w:lvl w:ilvl="3" w:tentative="1">
+      <w:start w:val="1"/>
+      <w:numFmt w:val="bullet"/>
+      <w:lvlText w:val=""/>
+      <w:lvlJc w:val="left"/>
+      <w:pPr>
+        <w:tabs>
+          <w:tab w:val="num" w:pos="2880"/>
+        </w:tabs>
+        <w:ind w:left="2880" w:hanging="360"/>
+      </w:pPr>
+      <w:rPr>
+        <w:rFonts w:ascii="Wingdings" w:hAnsi="Wingdings" w:hint="default"/>
+        <w:sz w:val="20"/>
+      </w:rPr>
+    </w:lvl>
+    <w:lvl w:ilvl="4" w:tentative="1">
+      <w:start w:val="1"/>
+      <w:numFmt w:val="bullet"/>
+      <w:lvlText w:val=""/>
+      <w:lvlJc w:val="left"/>
+      <w:pPr>
+        <w:tabs>
+          <w:tab w:val="num" w:pos="3600"/>
+        </w:tabs>
+        <w:ind w:left="3600" w:hanging="360"/>
+      </w:pPr>
+      <w:rPr>
+        <w:rFonts w:ascii="Wingdings" w:hAnsi="Wingdings" w:hint="default"/>
+        <w:sz w:val="20"/>
+      </w:rPr>
+    </w:lvl>
+    <w:lvl w:ilvl="5" w:tentative="1">
+      <w:start w:val="1"/>
+      <w:numFmt w:val="bullet"/>
+      <w:lvlText w:val=""/>
+      <w:lvlJc w:val="left"/>
+      <w:pPr>
+        <w:tabs>
+          <w:tab w:val="num" w:pos="4320"/>
+        </w:tabs>
+        <w:ind w:left="4320" w:hanging="360"/>
+      </w:pPr>
+      <w:rPr>
+        <w:rFonts w:ascii="Wingdings" w:hAnsi="Wingdings" w:hint="default"/>
+        <w:sz w:val="20"/>
+      </w:rPr>
+    </w:lvl>
+    <w:lvl w:ilvl="6" w:tentative="1">
+      <w:start w:val="1"/>
+      <w:numFmt w:val="bullet"/>
+      <w:lvlText w:val=""/>
+      <w:lvlJc w:val="left"/>
+      <w:pPr>
+        <w:tabs>
+          <w:tab w:val="num" w:pos="5040"/>
+        </w:tabs>
+        <w:ind w:left="5040" w:hanging="360"/>
+      </w:pPr>
+      <w:rPr>
+        <w:rFonts w:ascii="Wingdings" w:hAnsi="Wingdings" w:hint="default"/>
+        <w:sz w:val="20"/>
+      </w:rPr>
+    </w:lvl>
+    <w:lvl w:ilvl="7" w:tentative="1">
+      <w:start w:val="1"/>
+      <w:numFmt w:val="bullet"/>
+      <w:lvlText w:val=""/>
+      <w:lvlJc w:val="left"/>
+      <w:pPr>
+        <w:tabs>
+          <w:tab w:val="num" w:pos="5760"/>
+        </w:tabs>
+        <w:ind w:left="5760" w:hanging="360"/>
+      </w:pPr>
+      <w:rPr>
+        <w:rFonts w:ascii="Wingdings" w:hAnsi="Wingdings" w:hint="default"/>
+        <w:sz w:val="20"/>
+      </w:rPr>
+    </w:lvl>
+    <w:lvl w:ilvl="8" w:tentative="1">
+      <w:start w:val="1"/>
+      <w:numFmt w:val="bullet"/>
+      <w:lvlText w:val=""/>
+      <w:lvlJc w:val="left"/>
+      <w:pPr>
+        <w:tabs>
+          <w:tab w:val="num" w:pos="6480"/>
+        </w:tabs>
+        <w:ind w:left="6480" w:hanging="360"/>
+      </w:pPr>
+      <w:rPr>
+        <w:rFonts w:ascii="Wingdings" w:hAnsi="Wingdings" w:hint="default"/>
+        <w:sz w:val="20"/>
+      </w:rPr>
+    </w:lvl>
+  </w:abstractNum>
+  <w:abstractNum w:abstractNumId="10" w15:restartNumberingAfterBreak="0">
     <w:nsid w:val="340B455C"/>
     <w:multiLevelType w:val="multilevel"/>
     <w:tmpl w:val="345E4F28"/>
@@ -2677,7 +4287,156 @@
       </w:rPr>
     </w:lvl>
   </w:abstractNum>
-  <w:abstractNum w:abstractNumId="5" w15:restartNumberingAfterBreak="0">
+  <w:abstractNum w:abstractNumId="11" w15:restartNumberingAfterBreak="0">
+    <w:nsid w:val="387B02B4"/>
+    <w:multiLevelType w:val="multilevel"/>
+    <w:tmpl w:val="DFE04D4C"/>
+    <w:lvl w:ilvl="0">
+      <w:start w:val="1"/>
+      <w:numFmt w:val="bullet"/>
+      <w:lvlText w:val=""/>
+      <w:lvlJc w:val="left"/>
+      <w:pPr>
+        <w:tabs>
+          <w:tab w:val="num" w:pos="720"/>
+        </w:tabs>
+        <w:ind w:left="720" w:hanging="360"/>
+      </w:pPr>
+      <w:rPr>
+        <w:rFonts w:ascii="Symbol" w:hAnsi="Symbol" w:hint="default"/>
+        <w:sz w:val="20"/>
+      </w:rPr>
+    </w:lvl>
+    <w:lvl w:ilvl="1" w:tentative="1">
+      <w:start w:val="1"/>
+      <w:numFmt w:val="bullet"/>
+      <w:lvlText w:val="o"/>
+      <w:lvlJc w:val="left"/>
+      <w:pPr>
+        <w:tabs>
+          <w:tab w:val="num" w:pos="1440"/>
+        </w:tabs>
+        <w:ind w:left="1440" w:hanging="360"/>
+      </w:pPr>
+      <w:rPr>
+        <w:rFonts w:ascii="Courier New" w:hAnsi="Courier New" w:hint="default"/>
+        <w:sz w:val="20"/>
+      </w:rPr>
+    </w:lvl>
+    <w:lvl w:ilvl="2" w:tentative="1">
+      <w:start w:val="1"/>
+      <w:numFmt w:val="bullet"/>
+      <w:lvlText w:val=""/>
+      <w:lvlJc w:val="left"/>
+      <w:pPr>
+        <w:tabs>
+          <w:tab w:val="num" w:pos="2160"/>
+        </w:tabs>
+        <w:ind w:left="2160" w:hanging="360"/>
+      </w:pPr>
+      <w:rPr>
+        <w:rFonts w:ascii="Wingdings" w:hAnsi="Wingdings" w:hint="default"/>
+        <w:sz w:val="20"/>
+      </w:rPr>
+    </w:lvl>
+    <w:lvl w:ilvl="3" w:tentative="1">
+      <w:start w:val="1"/>
+      <w:numFmt w:val="bullet"/>
+      <w:lvlText w:val=""/>
+      <w:lvlJc w:val="left"/>
+      <w:pPr>
+        <w:tabs>
+          <w:tab w:val="num" w:pos="2880"/>
+        </w:tabs>
+        <w:ind w:left="2880" w:hanging="360"/>
+      </w:pPr>
+      <w:rPr>
+        <w:rFonts w:ascii="Wingdings" w:hAnsi="Wingdings" w:hint="default"/>
+        <w:sz w:val="20"/>
+      </w:rPr>
+    </w:lvl>
+    <w:lvl w:ilvl="4" w:tentative="1">
+      <w:start w:val="1"/>
+      <w:numFmt w:val="bullet"/>
+      <w:lvlText w:val=""/>
+      <w:lvlJc w:val="left"/>
+      <w:pPr>
+        <w:tabs>
+          <w:tab w:val="num" w:pos="3600"/>
+        </w:tabs>
+        <w:ind w:left="3600" w:hanging="360"/>
+      </w:pPr>
+      <w:rPr>
+        <w:rFonts w:ascii="Wingdings" w:hAnsi="Wingdings" w:hint="default"/>
+        <w:sz w:val="20"/>
+      </w:rPr>
+    </w:lvl>
+    <w:lvl w:ilvl="5" w:tentative="1">
+      <w:start w:val="1"/>
+      <w:numFmt w:val="bullet"/>
+      <w:lvlText w:val=""/>
+      <w:lvlJc w:val="left"/>
+      <w:pPr>
+        <w:tabs>
+          <w:tab w:val="num" w:pos="4320"/>
+        </w:tabs>
+        <w:ind w:left="4320" w:hanging="360"/>
+      </w:pPr>
+      <w:rPr>
+        <w:rFonts w:ascii="Wingdings" w:hAnsi="Wingdings" w:hint="default"/>
+        <w:sz w:val="20"/>
+      </w:rPr>
+    </w:lvl>
+    <w:lvl w:ilvl="6" w:tentative="1">
+      <w:start w:val="1"/>
+      <w:numFmt w:val="bullet"/>
+      <w:lvlText w:val=""/>
+      <w:lvlJc w:val="left"/>
+      <w:pPr>
+        <w:tabs>
+          <w:tab w:val="num" w:pos="5040"/>
+        </w:tabs>
+        <w:ind w:left="5040" w:hanging="360"/>
+      </w:pPr>
+      <w:rPr>
+        <w:rFonts w:ascii="Wingdings" w:hAnsi="Wingdings" w:hint="default"/>
+        <w:sz w:val="20"/>
+      </w:rPr>
+    </w:lvl>
+    <w:lvl w:ilvl="7" w:tentative="1">
+      <w:start w:val="1"/>
+      <w:numFmt w:val="bullet"/>
+      <w:lvlText w:val=""/>
+      <w:lvlJc w:val="left"/>
+      <w:pPr>
+        <w:tabs>
+          <w:tab w:val="num" w:pos="5760"/>
+        </w:tabs>
+        <w:ind w:left="5760" w:hanging="360"/>
+      </w:pPr>
+      <w:rPr>
+        <w:rFonts w:ascii="Wingdings" w:hAnsi="Wingdings" w:hint="default"/>
+        <w:sz w:val="20"/>
+      </w:rPr>
+    </w:lvl>
+    <w:lvl w:ilvl="8" w:tentative="1">
+      <w:start w:val="1"/>
+      <w:numFmt w:val="bullet"/>
+      <w:lvlText w:val=""/>
+      <w:lvlJc w:val="left"/>
+      <w:pPr>
+        <w:tabs>
+          <w:tab w:val="num" w:pos="6480"/>
+        </w:tabs>
+        <w:ind w:left="6480" w:hanging="360"/>
+      </w:pPr>
+      <w:rPr>
+        <w:rFonts w:ascii="Wingdings" w:hAnsi="Wingdings" w:hint="default"/>
+        <w:sz w:val="20"/>
+      </w:rPr>
+    </w:lvl>
+  </w:abstractNum>
+  <w:abstractNum w:abstractNumId="12" w15:restartNumberingAfterBreak="0">
     <w:nsid w:val="3A9E0A91"/>
     <w:multiLevelType w:val="multilevel"/>
     <w:tmpl w:val="0442B154"/>
@@ -2826,7 +4585,7 @@
       </w:rPr>
     </w:lvl>
   </w:abstractNum>
-  <w:abstractNum w:abstractNumId="6" w15:restartNumberingAfterBreak="0">
+  <w:abstractNum w:abstractNumId="13" w15:restartNumberingAfterBreak="0">
     <w:nsid w:val="3B446719"/>
     <w:multiLevelType w:val="multilevel"/>
     <w:tmpl w:val="D9789340"/>
@@ -2975,7 +4734,156 @@
       </w:rPr>
     </w:lvl>
   </w:abstractNum>
-  <w:abstractNum w:abstractNumId="7" w15:restartNumberingAfterBreak="0">
+  <w:abstractNum w:abstractNumId="14" w15:restartNumberingAfterBreak="0">
+    <w:nsid w:val="3DD01098"/>
+    <w:multiLevelType w:val="multilevel"/>
+    <w:tmpl w:val="83582A70"/>
+    <w:lvl w:ilvl="0">
+      <w:start w:val="1"/>
+      <w:numFmt w:val="bullet"/>
+      <w:lvlText w:val=""/>
+      <w:lvlJc w:val="left"/>
+      <w:pPr>
+        <w:tabs>
+          <w:tab w:val="num" w:pos="720"/>
+        </w:tabs>
+        <w:ind w:left="720" w:hanging="360"/>
+      </w:pPr>
+      <w:rPr>
+        <w:rFonts w:ascii="Symbol" w:hAnsi="Symbol" w:hint="default"/>
+        <w:sz w:val="20"/>
+      </w:rPr>
+    </w:lvl>
+    <w:lvl w:ilvl="1" w:tentative="1">
+      <w:start w:val="1"/>
+      <w:numFmt w:val="bullet"/>
+      <w:lvlText w:val="o"/>
+      <w:lvlJc w:val="left"/>
+      <w:pPr>
+        <w:tabs>
+          <w:tab w:val="num" w:pos="1440"/>
+        </w:tabs>
+        <w:ind w:left="1440" w:hanging="360"/>
+      </w:pPr>
+      <w:rPr>
+        <w:rFonts w:ascii="Courier New" w:hAnsi="Courier New" w:hint="default"/>
+        <w:sz w:val="20"/>
+      </w:rPr>
+    </w:lvl>
+    <w:lvl w:ilvl="2" w:tentative="1">
+      <w:start w:val="1"/>
+      <w:numFmt w:val="bullet"/>
+      <w:lvlText w:val=""/>
+      <w:lvlJc w:val="left"/>
+      <w:pPr>
+        <w:tabs>
+          <w:tab w:val="num" w:pos="2160"/>
+        </w:tabs>
+        <w:ind w:left="2160" w:hanging="360"/>
+      </w:pPr>
+      <w:rPr>
+        <w:rFonts w:ascii="Wingdings" w:hAnsi="Wingdings" w:hint="default"/>
+        <w:sz w:val="20"/>
+      </w:rPr>
+    </w:lvl>
+    <w:lvl w:ilvl="3" w:tentative="1">
+      <w:start w:val="1"/>
+      <w:numFmt w:val="bullet"/>
+      <w:lvlText w:val=""/>
+      <w:lvlJc w:val="left"/>
+      <w:pPr>
+        <w:tabs>
+          <w:tab w:val="num" w:pos="2880"/>
+        </w:tabs>
+        <w:ind w:left="2880" w:hanging="360"/>
+      </w:pPr>
+      <w:rPr>
+        <w:rFonts w:ascii="Wingdings" w:hAnsi="Wingdings" w:hint="default"/>
+        <w:sz w:val="20"/>
+      </w:rPr>
+    </w:lvl>
+    <w:lvl w:ilvl="4" w:tentative="1">
+      <w:start w:val="1"/>
+      <w:numFmt w:val="bullet"/>
+      <w:lvlText w:val=""/>
+      <w:lvlJc w:val="left"/>
+      <w:pPr>
+        <w:tabs>
+          <w:tab w:val="num" w:pos="3600"/>
+        </w:tabs>
+        <w:ind w:left="3600" w:hanging="360"/>
+      </w:pPr>
+      <w:rPr>
+        <w:rFonts w:ascii="Wingdings" w:hAnsi="Wingdings" w:hint="default"/>
+        <w:sz w:val="20"/>
+      </w:rPr>
+    </w:lvl>
+    <w:lvl w:ilvl="5" w:tentative="1">
+      <w:start w:val="1"/>
+      <w:numFmt w:val="bullet"/>
+      <w:lvlText w:val=""/>
+      <w:lvlJc w:val="left"/>
+      <w:pPr>
+        <w:tabs>
+          <w:tab w:val="num" w:pos="4320"/>
+        </w:tabs>
+        <w:ind w:left="4320" w:hanging="360"/>
+      </w:pPr>
+      <w:rPr>
+        <w:rFonts w:ascii="Wingdings" w:hAnsi="Wingdings" w:hint="default"/>
+        <w:sz w:val="20"/>
+      </w:rPr>
+    </w:lvl>
+    <w:lvl w:ilvl="6" w:tentative="1">
+      <w:start w:val="1"/>
+      <w:numFmt w:val="bullet"/>
+      <w:lvlText w:val=""/>
+      <w:lvlJc w:val="left"/>
+      <w:pPr>
+        <w:tabs>
+          <w:tab w:val="num" w:pos="5040"/>
+        </w:tabs>
+        <w:ind w:left="5040" w:hanging="360"/>
+      </w:pPr>
+      <w:rPr>
+        <w:rFonts w:ascii="Wingdings" w:hAnsi="Wingdings" w:hint="default"/>
+        <w:sz w:val="20"/>
+      </w:rPr>
+    </w:lvl>
+    <w:lvl w:ilvl="7" w:tentative="1">
+      <w:start w:val="1"/>
+      <w:numFmt w:val="bullet"/>
+      <w:lvlText w:val=""/>
+      <w:lvlJc w:val="left"/>
+      <w:pPr>
+        <w:tabs>
+          <w:tab w:val="num" w:pos="5760"/>
+        </w:tabs>
+        <w:ind w:left="5760" w:hanging="360"/>
+      </w:pPr>
+      <w:rPr>
+        <w:rFonts w:ascii="Wingdings" w:hAnsi="Wingdings" w:hint="default"/>
+        <w:sz w:val="20"/>
+      </w:rPr>
+    </w:lvl>
+    <w:lvl w:ilvl="8" w:tentative="1">
+      <w:start w:val="1"/>
+      <w:numFmt w:val="bullet"/>
+      <w:lvlText w:val=""/>
+      <w:lvlJc w:val="left"/>
+      <w:pPr>
+        <w:tabs>
+          <w:tab w:val="num" w:pos="6480"/>
+        </w:tabs>
+        <w:ind w:left="6480" w:hanging="360"/>
+      </w:pPr>
+      <w:rPr>
+        <w:rFonts w:ascii="Wingdings" w:hAnsi="Wingdings" w:hint="default"/>
+        <w:sz w:val="20"/>
+      </w:rPr>
+    </w:lvl>
+  </w:abstractNum>
+  <w:abstractNum w:abstractNumId="15" w15:restartNumberingAfterBreak="0">
     <w:nsid w:val="44EF359A"/>
     <w:multiLevelType w:val="hybridMultilevel"/>
     <w:tmpl w:val="195A1190"/>
@@ -3088,7 +4996,7 @@
       </w:rPr>
     </w:lvl>
   </w:abstractNum>
-  <w:abstractNum w:abstractNumId="8" w15:restartNumberingAfterBreak="0">
+  <w:abstractNum w:abstractNumId="16" w15:restartNumberingAfterBreak="0">
     <w:nsid w:val="46237471"/>
     <w:multiLevelType w:val="multilevel"/>
     <w:tmpl w:val="DC0E807C"/>
@@ -3237,7 +5145,156 @@
       </w:rPr>
     </w:lvl>
   </w:abstractNum>
-  <w:abstractNum w:abstractNumId="9" w15:restartNumberingAfterBreak="0">
+  <w:abstractNum w:abstractNumId="17" w15:restartNumberingAfterBreak="0">
+    <w:nsid w:val="4D270B1D"/>
+    <w:multiLevelType w:val="multilevel"/>
+    <w:tmpl w:val="238406A2"/>
+    <w:lvl w:ilvl="0">
+      <w:start w:val="1"/>
+      <w:numFmt w:val="bullet"/>
+      <w:lvlText w:val=""/>
+      <w:lvlJc w:val="left"/>
+      <w:pPr>
+        <w:tabs>
+          <w:tab w:val="num" w:pos="720"/>
+        </w:tabs>
+        <w:ind w:left="720" w:hanging="360"/>
+      </w:pPr>
+      <w:rPr>
+        <w:rFonts w:ascii="Symbol" w:hAnsi="Symbol" w:hint="default"/>
+        <w:sz w:val="20"/>
+      </w:rPr>
+    </w:lvl>
+    <w:lvl w:ilvl="1" w:tentative="1">
+      <w:start w:val="1"/>
+      <w:numFmt w:val="bullet"/>
+      <w:lvlText w:val="o"/>
+      <w:lvlJc w:val="left"/>
+      <w:pPr>
+        <w:tabs>
+          <w:tab w:val="num" w:pos="1440"/>
+        </w:tabs>
+        <w:ind w:left="1440" w:hanging="360"/>
+      </w:pPr>
+      <w:rPr>
+        <w:rFonts w:ascii="Courier New" w:hAnsi="Courier New" w:hint="default"/>
+        <w:sz w:val="20"/>
+      </w:rPr>
+    </w:lvl>
+    <w:lvl w:ilvl="2" w:tentative="1">
+      <w:start w:val="1"/>
+      <w:numFmt w:val="bullet"/>
+      <w:lvlText w:val=""/>
+      <w:lvlJc w:val="left"/>
+      <w:pPr>
+        <w:tabs>
+          <w:tab w:val="num" w:pos="2160"/>
+        </w:tabs>
+        <w:ind w:left="2160" w:hanging="360"/>
+      </w:pPr>
+      <w:rPr>
+        <w:rFonts w:ascii="Wingdings" w:hAnsi="Wingdings" w:hint="default"/>
+        <w:sz w:val="20"/>
+      </w:rPr>
+    </w:lvl>
+    <w:lvl w:ilvl="3" w:tentative="1">
+      <w:start w:val="1"/>
+      <w:numFmt w:val="bullet"/>
+      <w:lvlText w:val=""/>
+      <w:lvlJc w:val="left"/>
+      <w:pPr>
+        <w:tabs>
+          <w:tab w:val="num" w:pos="2880"/>
+        </w:tabs>
+        <w:ind w:left="2880" w:hanging="360"/>
+      </w:pPr>
+      <w:rPr>
+        <w:rFonts w:ascii="Wingdings" w:hAnsi="Wingdings" w:hint="default"/>
+        <w:sz w:val="20"/>
+      </w:rPr>
+    </w:lvl>
+    <w:lvl w:ilvl="4" w:tentative="1">
+      <w:start w:val="1"/>
+      <w:numFmt w:val="bullet"/>
+      <w:lvlText w:val=""/>
+      <w:lvlJc w:val="left"/>
+      <w:pPr>
+        <w:tabs>
+          <w:tab w:val="num" w:pos="3600"/>
+        </w:tabs>
+        <w:ind w:left="3600" w:hanging="360"/>
+      </w:pPr>
+      <w:rPr>
+        <w:rFonts w:ascii="Wingdings" w:hAnsi="Wingdings" w:hint="default"/>
+        <w:sz w:val="20"/>
+      </w:rPr>
+    </w:lvl>
+    <w:lvl w:ilvl="5" w:tentative="1">
+      <w:start w:val="1"/>
+      <w:numFmt w:val="bullet"/>
+      <w:lvlText w:val=""/>
+      <w:lvlJc w:val="left"/>
+      <w:pPr>
+        <w:tabs>
+          <w:tab w:val="num" w:pos="4320"/>
+        </w:tabs>
+        <w:ind w:left="4320" w:hanging="360"/>
+      </w:pPr>
+      <w:rPr>
+        <w:rFonts w:ascii="Wingdings" w:hAnsi="Wingdings" w:hint="default"/>
+        <w:sz w:val="20"/>
+      </w:rPr>
+    </w:lvl>
+    <w:lvl w:ilvl="6" w:tentative="1">
+      <w:start w:val="1"/>
+      <w:numFmt w:val="bullet"/>
+      <w:lvlText w:val=""/>
+      <w:lvlJc w:val="left"/>
+      <w:pPr>
+        <w:tabs>
+          <w:tab w:val="num" w:pos="5040"/>
+        </w:tabs>
+        <w:ind w:left="5040" w:hanging="360"/>
+      </w:pPr>
+      <w:rPr>
+        <w:rFonts w:ascii="Wingdings" w:hAnsi="Wingdings" w:hint="default"/>
+        <w:sz w:val="20"/>
+      </w:rPr>
+    </w:lvl>
+    <w:lvl w:ilvl="7" w:tentative="1">
+      <w:start w:val="1"/>
+      <w:numFmt w:val="bullet"/>
+      <w:lvlText w:val=""/>
+      <w:lvlJc w:val="left"/>
+      <w:pPr>
+        <w:tabs>
+          <w:tab w:val="num" w:pos="5760"/>
+        </w:tabs>
+        <w:ind w:left="5760" w:hanging="360"/>
+      </w:pPr>
+      <w:rPr>
+        <w:rFonts w:ascii="Wingdings" w:hAnsi="Wingdings" w:hint="default"/>
+        <w:sz w:val="20"/>
+      </w:rPr>
+    </w:lvl>
+    <w:lvl w:ilvl="8" w:tentative="1">
+      <w:start w:val="1"/>
+      <w:numFmt w:val="bullet"/>
+      <w:lvlText w:val=""/>
+      <w:lvlJc w:val="left"/>
+      <w:pPr>
+        <w:tabs>
+          <w:tab w:val="num" w:pos="6480"/>
+        </w:tabs>
+        <w:ind w:left="6480" w:hanging="360"/>
+      </w:pPr>
+      <w:rPr>
+        <w:rFonts w:ascii="Wingdings" w:hAnsi="Wingdings" w:hint="default"/>
+        <w:sz w:val="20"/>
+      </w:rPr>
+    </w:lvl>
+  </w:abstractNum>
+  <w:abstractNum w:abstractNumId="18" w15:restartNumberingAfterBreak="0">
     <w:nsid w:val="4EDF7530"/>
     <w:multiLevelType w:val="multilevel"/>
     <w:tmpl w:val="045EF15A"/>
@@ -3386,7 +5443,156 @@
       </w:rPr>
     </w:lvl>
   </w:abstractNum>
-  <w:abstractNum w:abstractNumId="10" w15:restartNumberingAfterBreak="0">
+  <w:abstractNum w:abstractNumId="19" w15:restartNumberingAfterBreak="0">
+    <w:nsid w:val="4FFE0EBD"/>
+    <w:multiLevelType w:val="multilevel"/>
+    <w:tmpl w:val="55B42C90"/>
+    <w:lvl w:ilvl="0">
+      <w:start w:val="1"/>
+      <w:numFmt w:val="bullet"/>
+      <w:lvlText w:val=""/>
+      <w:lvlJc w:val="left"/>
+      <w:pPr>
+        <w:tabs>
+          <w:tab w:val="num" w:pos="720"/>
+        </w:tabs>
+        <w:ind w:left="720" w:hanging="360"/>
+      </w:pPr>
+      <w:rPr>
+        <w:rFonts w:ascii="Symbol" w:hAnsi="Symbol" w:hint="default"/>
+        <w:sz w:val="20"/>
+      </w:rPr>
+    </w:lvl>
+    <w:lvl w:ilvl="1" w:tentative="1">
+      <w:start w:val="1"/>
+      <w:numFmt w:val="bullet"/>
+      <w:lvlText w:val="o"/>
+      <w:lvlJc w:val="left"/>
+      <w:pPr>
+        <w:tabs>
+          <w:tab w:val="num" w:pos="1440"/>
+        </w:tabs>
+        <w:ind w:left="1440" w:hanging="360"/>
+      </w:pPr>
+      <w:rPr>
+        <w:rFonts w:ascii="Courier New" w:hAnsi="Courier New" w:hint="default"/>
+        <w:sz w:val="20"/>
+      </w:rPr>
+    </w:lvl>
+    <w:lvl w:ilvl="2" w:tentative="1">
+      <w:start w:val="1"/>
+      <w:numFmt w:val="bullet"/>
+      <w:lvlText w:val=""/>
+      <w:lvlJc w:val="left"/>
+      <w:pPr>
+        <w:tabs>
+          <w:tab w:val="num" w:pos="2160"/>
+        </w:tabs>
+        <w:ind w:left="2160" w:hanging="360"/>
+      </w:pPr>
+      <w:rPr>
+        <w:rFonts w:ascii="Wingdings" w:hAnsi="Wingdings" w:hint="default"/>
+        <w:sz w:val="20"/>
+      </w:rPr>
+    </w:lvl>
+    <w:lvl w:ilvl="3" w:tentative="1">
+      <w:start w:val="1"/>
+      <w:numFmt w:val="bullet"/>
+      <w:lvlText w:val=""/>
+      <w:lvlJc w:val="left"/>
+      <w:pPr>
+        <w:tabs>
+          <w:tab w:val="num" w:pos="2880"/>
+        </w:tabs>
+        <w:ind w:left="2880" w:hanging="360"/>
+      </w:pPr>
+      <w:rPr>
+        <w:rFonts w:ascii="Wingdings" w:hAnsi="Wingdings" w:hint="default"/>
+        <w:sz w:val="20"/>
+      </w:rPr>
+    </w:lvl>
+    <w:lvl w:ilvl="4" w:tentative="1">
+      <w:start w:val="1"/>
+      <w:numFmt w:val="bullet"/>
+      <w:lvlText w:val=""/>
+      <w:lvlJc w:val="left"/>
+      <w:pPr>
+        <w:tabs>
+          <w:tab w:val="num" w:pos="3600"/>
+        </w:tabs>
+        <w:ind w:left="3600" w:hanging="360"/>
+      </w:pPr>
+      <w:rPr>
+        <w:rFonts w:ascii="Wingdings" w:hAnsi="Wingdings" w:hint="default"/>
+        <w:sz w:val="20"/>
+      </w:rPr>
+    </w:lvl>
+    <w:lvl w:ilvl="5" w:tentative="1">
+      <w:start w:val="1"/>
+      <w:numFmt w:val="bullet"/>
+      <w:lvlText w:val=""/>
+      <w:lvlJc w:val="left"/>
+      <w:pPr>
+        <w:tabs>
+          <w:tab w:val="num" w:pos="4320"/>
+        </w:tabs>
+        <w:ind w:left="4320" w:hanging="360"/>
+      </w:pPr>
+      <w:rPr>
+        <w:rFonts w:ascii="Wingdings" w:hAnsi="Wingdings" w:hint="default"/>
+        <w:sz w:val="20"/>
+      </w:rPr>
+    </w:lvl>
+    <w:lvl w:ilvl="6" w:tentative="1">
+      <w:start w:val="1"/>
+      <w:numFmt w:val="bullet"/>
+      <w:lvlText w:val=""/>
+      <w:lvlJc w:val="left"/>
+      <w:pPr>
+        <w:tabs>
+          <w:tab w:val="num" w:pos="5040"/>
+        </w:tabs>
+        <w:ind w:left="5040" w:hanging="360"/>
+      </w:pPr>
+      <w:rPr>
+        <w:rFonts w:ascii="Wingdings" w:hAnsi="Wingdings" w:hint="default"/>
+        <w:sz w:val="20"/>
+      </w:rPr>
+    </w:lvl>
+    <w:lvl w:ilvl="7" w:tentative="1">
+      <w:start w:val="1"/>
+      <w:numFmt w:val="bullet"/>
+      <w:lvlText w:val=""/>
+      <w:lvlJc w:val="left"/>
+      <w:pPr>
+        <w:tabs>
+          <w:tab w:val="num" w:pos="5760"/>
+        </w:tabs>
+        <w:ind w:left="5760" w:hanging="360"/>
+      </w:pPr>
+      <w:rPr>
+        <w:rFonts w:ascii="Wingdings" w:hAnsi="Wingdings" w:hint="default"/>
+        <w:sz w:val="20"/>
+      </w:rPr>
+    </w:lvl>
+    <w:lvl w:ilvl="8" w:tentative="1">
+      <w:start w:val="1"/>
+      <w:numFmt w:val="bullet"/>
+      <w:lvlText w:val=""/>
+      <w:lvlJc w:val="left"/>
+      <w:pPr>
+        <w:tabs>
+          <w:tab w:val="num" w:pos="6480"/>
+        </w:tabs>
+        <w:ind w:left="6480" w:hanging="360"/>
+      </w:pPr>
+      <w:rPr>
+        <w:rFonts w:ascii="Wingdings" w:hAnsi="Wingdings" w:hint="default"/>
+        <w:sz w:val="20"/>
+      </w:rPr>
+    </w:lvl>
+  </w:abstractNum>
+  <w:abstractNum w:abstractNumId="20" w15:restartNumberingAfterBreak="0">
     <w:nsid w:val="513C2C5E"/>
     <w:multiLevelType w:val="multilevel"/>
     <w:tmpl w:val="921474B8"/>
@@ -3535,7 +5741,7 @@
       </w:rPr>
     </w:lvl>
   </w:abstractNum>
-  <w:abstractNum w:abstractNumId="11" w15:restartNumberingAfterBreak="0">
+  <w:abstractNum w:abstractNumId="21" w15:restartNumberingAfterBreak="0">
     <w:nsid w:val="52B52CCB"/>
     <w:multiLevelType w:val="multilevel"/>
     <w:tmpl w:val="FC7CC2C4"/>
@@ -3680,7 +5886,7 @@
       </w:rPr>
     </w:lvl>
   </w:abstractNum>
-  <w:abstractNum w:abstractNumId="12" w15:restartNumberingAfterBreak="0">
+  <w:abstractNum w:abstractNumId="22" w15:restartNumberingAfterBreak="0">
     <w:nsid w:val="5CBF678A"/>
     <w:multiLevelType w:val="hybridMultilevel"/>
     <w:tmpl w:val="E7621904"/>
@@ -3793,7 +5999,156 @@
       </w:rPr>
     </w:lvl>
   </w:abstractNum>
-  <w:abstractNum w:abstractNumId="13" w15:restartNumberingAfterBreak="0">
+  <w:abstractNum w:abstractNumId="23" w15:restartNumberingAfterBreak="0">
+    <w:nsid w:val="63963D27"/>
+    <w:multiLevelType w:val="multilevel"/>
+    <w:tmpl w:val="A09AE576"/>
+    <w:lvl w:ilvl="0">
+      <w:start w:val="1"/>
+      <w:numFmt w:val="bullet"/>
+      <w:lvlText w:val=""/>
+      <w:lvlJc w:val="left"/>
+      <w:pPr>
+        <w:tabs>
+          <w:tab w:val="num" w:pos="720"/>
+        </w:tabs>
+        <w:ind w:left="720" w:hanging="360"/>
+      </w:pPr>
+      <w:rPr>
+        <w:rFonts w:ascii="Symbol" w:hAnsi="Symbol" w:hint="default"/>
+        <w:sz w:val="20"/>
+      </w:rPr>
+    </w:lvl>
+    <w:lvl w:ilvl="1" w:tentative="1">
+      <w:start w:val="1"/>
+      <w:numFmt w:val="bullet"/>
+      <w:lvlText w:val="o"/>
+      <w:lvlJc w:val="left"/>
+      <w:pPr>
+        <w:tabs>
+          <w:tab w:val="num" w:pos="1440"/>
+        </w:tabs>
+        <w:ind w:left="1440" w:hanging="360"/>
+      </w:pPr>
+      <w:rPr>
+        <w:rFonts w:ascii="Courier New" w:hAnsi="Courier New" w:hint="default"/>
+        <w:sz w:val="20"/>
+      </w:rPr>
+    </w:lvl>
+    <w:lvl w:ilvl="2" w:tentative="1">
+      <w:start w:val="1"/>
+      <w:numFmt w:val="bullet"/>
+      <w:lvlText w:val=""/>
+      <w:lvlJc w:val="left"/>
+      <w:pPr>
+        <w:tabs>
+          <w:tab w:val="num" w:pos="2160"/>
+        </w:tabs>
+        <w:ind w:left="2160" w:hanging="360"/>
+      </w:pPr>
+      <w:rPr>
+        <w:rFonts w:ascii="Wingdings" w:hAnsi="Wingdings" w:hint="default"/>
+        <w:sz w:val="20"/>
+      </w:rPr>
+    </w:lvl>
+    <w:lvl w:ilvl="3" w:tentative="1">
+      <w:start w:val="1"/>
+      <w:numFmt w:val="bullet"/>
+      <w:lvlText w:val=""/>
+      <w:lvlJc w:val="left"/>
+      <w:pPr>
+        <w:tabs>
+          <w:tab w:val="num" w:pos="2880"/>
+        </w:tabs>
+        <w:ind w:left="2880" w:hanging="360"/>
+      </w:pPr>
+      <w:rPr>
+        <w:rFonts w:ascii="Wingdings" w:hAnsi="Wingdings" w:hint="default"/>
+        <w:sz w:val="20"/>
+      </w:rPr>
+    </w:lvl>
+    <w:lvl w:ilvl="4" w:tentative="1">
+      <w:start w:val="1"/>
+      <w:numFmt w:val="bullet"/>
+      <w:lvlText w:val=""/>
+      <w:lvlJc w:val="left"/>
+      <w:pPr>
+        <w:tabs>
+          <w:tab w:val="num" w:pos="3600"/>
+        </w:tabs>
+        <w:ind w:left="3600" w:hanging="360"/>
+      </w:pPr>
+      <w:rPr>
+        <w:rFonts w:ascii="Wingdings" w:hAnsi="Wingdings" w:hint="default"/>
+        <w:sz w:val="20"/>
+      </w:rPr>
+    </w:lvl>
+    <w:lvl w:ilvl="5" w:tentative="1">
+      <w:start w:val="1"/>
+      <w:numFmt w:val="bullet"/>
+      <w:lvlText w:val=""/>
+      <w:lvlJc w:val="left"/>
+      <w:pPr>
+        <w:tabs>
+          <w:tab w:val="num" w:pos="4320"/>
+        </w:tabs>
+        <w:ind w:left="4320" w:hanging="360"/>
+      </w:pPr>
+      <w:rPr>
+        <w:rFonts w:ascii="Wingdings" w:hAnsi="Wingdings" w:hint="default"/>
+        <w:sz w:val="20"/>
+      </w:rPr>
+    </w:lvl>
+    <w:lvl w:ilvl="6" w:tentative="1">
+      <w:start w:val="1"/>
+      <w:numFmt w:val="bullet"/>
+      <w:lvlText w:val=""/>
+      <w:lvlJc w:val="left"/>
+      <w:pPr>
+        <w:tabs>
+          <w:tab w:val="num" w:pos="5040"/>
+        </w:tabs>
+        <w:ind w:left="5040" w:hanging="360"/>
+      </w:pPr>
+      <w:rPr>
+        <w:rFonts w:ascii="Wingdings" w:hAnsi="Wingdings" w:hint="default"/>
+        <w:sz w:val="20"/>
+      </w:rPr>
+    </w:lvl>
+    <w:lvl w:ilvl="7" w:tentative="1">
+      <w:start w:val="1"/>
+      <w:numFmt w:val="bullet"/>
+      <w:lvlText w:val=""/>
+      <w:lvlJc w:val="left"/>
+      <w:pPr>
+        <w:tabs>
+          <w:tab w:val="num" w:pos="5760"/>
+        </w:tabs>
+        <w:ind w:left="5760" w:hanging="360"/>
+      </w:pPr>
+      <w:rPr>
+        <w:rFonts w:ascii="Wingdings" w:hAnsi="Wingdings" w:hint="default"/>
+        <w:sz w:val="20"/>
+      </w:rPr>
+    </w:lvl>
+    <w:lvl w:ilvl="8" w:tentative="1">
+      <w:start w:val="1"/>
+      <w:numFmt w:val="bullet"/>
+      <w:lvlText w:val=""/>
+      <w:lvlJc w:val="left"/>
+      <w:pPr>
+        <w:tabs>
+          <w:tab w:val="num" w:pos="6480"/>
+        </w:tabs>
+        <w:ind w:left="6480" w:hanging="360"/>
+      </w:pPr>
+      <w:rPr>
+        <w:rFonts w:ascii="Wingdings" w:hAnsi="Wingdings" w:hint="default"/>
+        <w:sz w:val="20"/>
+      </w:rPr>
+    </w:lvl>
+  </w:abstractNum>
+  <w:abstractNum w:abstractNumId="24" w15:restartNumberingAfterBreak="0">
     <w:nsid w:val="65F53B6C"/>
     <w:multiLevelType w:val="multilevel"/>
     <w:tmpl w:val="DF0080EC"/>
@@ -3942,7 +6297,7 @@
       </w:rPr>
     </w:lvl>
   </w:abstractNum>
-  <w:abstractNum w:abstractNumId="14" w15:restartNumberingAfterBreak="0">
+  <w:abstractNum w:abstractNumId="25" w15:restartNumberingAfterBreak="0">
     <w:nsid w:val="71523836"/>
     <w:multiLevelType w:val="hybridMultilevel"/>
     <w:tmpl w:val="777AF10A"/>
@@ -4055,7 +6410,120 @@
       </w:rPr>
     </w:lvl>
   </w:abstractNum>
-  <w:abstractNum w:abstractNumId="15" w15:restartNumberingAfterBreak="0">
+  <w:abstractNum w:abstractNumId="26" w15:restartNumberingAfterBreak="0">
+    <w:nsid w:val="721C6A6C"/>
+    <w:multiLevelType w:val="multilevel"/>
+    <w:tmpl w:val="0A5A92C0"/>
+    <w:lvl w:ilvl="0">
+      <w:start w:val="1"/>
+      <w:numFmt w:val="decimal"/>
+      <w:lvlText w:val="%1."/>
+      <w:lvlJc w:val="left"/>
+      <w:pPr>
+        <w:tabs>
+          <w:tab w:val="num" w:pos="720"/>
+        </w:tabs>
+        <w:ind w:left="720" w:hanging="360"/>
+      </w:pPr>
+    </w:lvl>
+    <w:lvl w:ilvl="1" w:tentative="1">
+      <w:start w:val="1"/>
+      <w:numFmt w:val="decimal"/>
+      <w:lvlText w:val="%2."/>
+      <w:lvlJc w:val="left"/>
+      <w:pPr>
+        <w:tabs>
+          <w:tab w:val="num" w:pos="1440"/>
+        </w:tabs>
+        <w:ind w:left="1440" w:hanging="360"/>
+      </w:pPr>
+    </w:lvl>
+    <w:lvl w:ilvl="2" w:tentative="1">
+      <w:start w:val="1"/>
+      <w:numFmt w:val="decimal"/>
+      <w:lvlText w:val="%3."/>
+      <w:lvlJc w:val="left"/>
+      <w:pPr>
+        <w:tabs>
+          <w:tab w:val="num" w:pos="2160"/>
+        </w:tabs>
+        <w:ind w:left="2160" w:hanging="360"/>
+      </w:pPr>
+    </w:lvl>
+    <w:lvl w:ilvl="3" w:tentative="1">
+      <w:start w:val="1"/>
+      <w:numFmt w:val="decimal"/>
+      <w:lvlText w:val="%4."/>
+      <w:lvlJc w:val="left"/>
+      <w:pPr>
+        <w:tabs>
+          <w:tab w:val="num" w:pos="2880"/>
+        </w:tabs>
+        <w:ind w:left="2880" w:hanging="360"/>
+      </w:pPr>
+    </w:lvl>
+    <w:lvl w:ilvl="4" w:tentative="1">
+      <w:start w:val="1"/>
+      <w:numFmt w:val="decimal"/>
+      <w:lvlText w:val="%5."/>
+      <w:lvlJc w:val="left"/>
+      <w:pPr>
+        <w:tabs>
+          <w:tab w:val="num" w:pos="3600"/>
+        </w:tabs>
+        <w:ind w:left="3600" w:hanging="360"/>
+      </w:pPr>
+    </w:lvl>
+    <w:lvl w:ilvl="5" w:tentative="1">
+      <w:start w:val="1"/>
+      <w:numFmt w:val="decimal"/>
+      <w:lvlText w:val="%6."/>
+      <w:lvlJc w:val="left"/>
+      <w:pPr>
+        <w:tabs>
+          <w:tab w:val="num" w:pos="4320"/>
+        </w:tabs>
+        <w:ind w:left="4320" w:hanging="360"/>
+      </w:pPr>
+    </w:lvl>
+    <w:lvl w:ilvl="6" w:tentative="1">
+      <w:start w:val="1"/>
+      <w:numFmt w:val="decimal"/>
+      <w:lvlText w:val="%7."/>
+      <w:lvlJc w:val="left"/>
+      <w:pPr>
+        <w:tabs>
+          <w:tab w:val="num" w:pos="5040"/>
+        </w:tabs>
+        <w:ind w:left="5040" w:hanging="360"/>
+      </w:pPr>
+    </w:lvl>
+    <w:lvl w:ilvl="7" w:tentative="1">
+      <w:start w:val="1"/>
+      <w:numFmt w:val="decimal"/>
+      <w:lvlText w:val="%8."/>
+      <w:lvlJc w:val="left"/>
+      <w:pPr>
+        <w:tabs>
+          <w:tab w:val="num" w:pos="5760"/>
+        </w:tabs>
+        <w:ind w:left="5760" w:hanging="360"/>
+      </w:pPr>
+    </w:lvl>
+    <w:lvl w:ilvl="8" w:tentative="1">
+      <w:start w:val="1"/>
+      <w:numFmt w:val="decimal"/>
+      <w:lvlText w:val="%9."/>
+      <w:lvlJc w:val="left"/>
+      <w:pPr>
+        <w:tabs>
+          <w:tab w:val="num" w:pos="6480"/>
+        </w:tabs>
+        <w:ind w:left="6480" w:hanging="360"/>
+      </w:pPr>
+    </w:lvl>
+  </w:abstractNum>
+  <w:abstractNum w:abstractNumId="27" w15:restartNumberingAfterBreak="0">
     <w:nsid w:val="77501A8E"/>
     <w:multiLevelType w:val="multilevel"/>
     <w:tmpl w:val="DA046462"/>
@@ -4204,59 +6672,95 @@
       </w:rPr>
     </w:lvl>
   </w:abstractNum>
-  <w:num w:numId="1">
+  <w:num w:numId="1" w16cid:durableId="416289632">
+    <w:abstractNumId w:val="27"/>
+  </w:num>
+  <w:num w:numId="2" w16cid:durableId="486944060">
+    <w:abstractNumId w:val="3"/>
+  </w:num>
+  <w:num w:numId="3" w16cid:durableId="93938360">
+    <w:abstractNumId w:val="18"/>
+  </w:num>
+  <w:num w:numId="4" w16cid:durableId="704989321">
+    <w:abstractNumId w:val="22"/>
+  </w:num>
+  <w:num w:numId="5" w16cid:durableId="1714040701">
     <w:abstractNumId w:val="15"/>
   </w:num>
-  <w:num w:numId="2">
-    <w:abstractNumId w:val="0"/>
+  <w:num w:numId="6" w16cid:durableId="38407774">
+    <w:abstractNumId w:val="21"/>
   </w:num>
-  <w:num w:numId="3">
+  <w:num w:numId="7" w16cid:durableId="1391925322">
+    <w:abstractNumId w:val="25"/>
+  </w:num>
+  <w:num w:numId="8" w16cid:durableId="123933711">
+    <w:abstractNumId w:val="5"/>
+  </w:num>
+  <w:num w:numId="9" w16cid:durableId="1547991320">
+    <w:abstractNumId w:val="13"/>
+  </w:num>
+  <w:num w:numId="10" w16cid:durableId="907030912">
+    <w:abstractNumId w:val="20"/>
+  </w:num>
+  <w:num w:numId="11" w16cid:durableId="2038845765">
+    <w:abstractNumId w:val="10"/>
+  </w:num>
+  <w:num w:numId="12" w16cid:durableId="591934383">
+    <w:abstractNumId w:val="12"/>
+  </w:num>
+  <w:num w:numId="13" w16cid:durableId="1977950313">
+    <w:abstractNumId w:val="24"/>
+  </w:num>
+  <w:num w:numId="14" w16cid:durableId="1607155660">
+    <w:abstractNumId w:val="16"/>
+  </w:num>
+  <w:num w:numId="15" w16cid:durableId="1858881518">
+    <w:abstractNumId w:val="8"/>
+  </w:num>
+  <w:num w:numId="16" w16cid:durableId="1130704560">
+    <w:abstractNumId w:val="7"/>
+  </w:num>
+  <w:num w:numId="17" w16cid:durableId="900679660">
+    <w:abstractNumId w:val="26"/>
+  </w:num>
+  <w:num w:numId="18" w16cid:durableId="1401173794">
+    <w:abstractNumId w:val="23"/>
+  </w:num>
+  <w:num w:numId="19" w16cid:durableId="1890990394">
+    <w:abstractNumId w:val="17"/>
+  </w:num>
+  <w:num w:numId="20" w16cid:durableId="120350306">
     <w:abstractNumId w:val="9"/>
   </w:num>
-  <w:num w:numId="4">
-    <w:abstractNumId w:val="12"/>
+  <w:num w:numId="21" w16cid:durableId="1617062013">
+    <w:abstractNumId w:val="4"/>
   </w:num>
-  <w:num w:numId="5">
-    <w:abstractNumId w:val="7"/>
+  <w:num w:numId="22" w16cid:durableId="1102651905">
+    <w:abstractNumId w:val="6"/>
   </w:num>
-  <w:num w:numId="6">
+  <w:num w:numId="23" w16cid:durableId="1800295903">
     <w:abstractNumId w:val="11"/>
   </w:num>
-  <w:num w:numId="7">
+  <w:num w:numId="24" w16cid:durableId="1101878592">
     <w:abstractNumId w:val="14"/>
   </w:num>
-  <w:num w:numId="8">
+  <w:num w:numId="25" w16cid:durableId="2071921372">
+    <w:abstractNumId w:val="19"/>
+  </w:num>
+  <w:num w:numId="26" w16cid:durableId="115805781">
     <w:abstractNumId w:val="1"/>
   </w:num>
-  <w:num w:numId="9">
-    <w:abstractNumId w:val="6"/>
+  <w:num w:numId="27" w16cid:durableId="879391642">
+    <w:abstractNumId w:val="2"/>
   </w:num>
-  <w:num w:numId="10">
-    <w:abstractNumId w:val="10"/>
-  </w:num>
-  <w:num w:numId="11">
-    <w:abstractNumId w:val="4"/>
-  </w:num>
-  <w:num w:numId="12">
-    <w:abstractNumId w:val="5"/>
-  </w:num>
-  <w:num w:numId="13">
-    <w:abstractNumId w:val="13"/>
-  </w:num>
-  <w:num w:numId="14">
-    <w:abstractNumId w:val="8"/>
-  </w:num>
-  <w:num w:numId="15">
-    <w:abstractNumId w:val="3"/>
-  </w:num>
-  <w:num w:numId="16">
-    <w:abstractNumId w:val="2"/>
+  <w:num w:numId="28" w16cid:durableId="1252158206">
+    <w:abstractNumId w:val="0"/>
   </w:num>
 </w:numbering>
 </file>
 
 <file path=word/styles.xml><?xml version="1.0" encoding="utf-8"?>
-<w:styles xmlns:mc="http://schemas.openxmlformats.org/markup-compatibility/2006" xmlns:r="http://schemas.openxmlformats.org/officeDocument/2006/relationships" xmlns:w="http://schemas.openxmlformats.org/wordprocessingml/2006/main" xmlns:w14="http://schemas.microsoft.com/office/word/2010/wordml" xmlns:w15="http://schemas.microsoft.com/office/word/2012/wordml" xmlns:w16cex="http://schemas.microsoft.com/office/word/2018/wordml/cex" xmlns:w16cid="http://schemas.microsoft.com/office/word/2016/wordml/cid" xmlns:w16="http://schemas.microsoft.com/office/word/2018/wordml" xmlns:w16se="http://schemas.microsoft.com/office/word/2015/wordml/symex" mc:Ignorable="w14 w15 w16se w16cid w16 w16cex">
+<w:styles xmlns:mc="http://schemas.openxmlformats.org/markup-compatibility/2006" xmlns:r="http://schemas.openxmlformats.org/officeDocument/2006/relationships" xmlns:w="http://schemas.openxmlformats.org/wordprocessingml/2006/main" xmlns:w14="http://schemas.microsoft.com/office/word/2010/wordml" xmlns:w15="http://schemas.microsoft.com/office/word/2012/wordml" xmlns:w16cex="http://schemas.microsoft.com/office/word/2018/wordml/cex" xmlns:w16cid="http://schemas.microsoft.com/office/word/2016/wordml/cid" xmlns:w16="http://schemas.microsoft.com/office/word/2018/wordml" xmlns:w16du="http://schemas.microsoft.com/office/word/2023/wordml/word16du" xmlns:w16sdtdh="http://schemas.microsoft.com/office/word/2020/wordml/sdtdatahash" xmlns:w16sdtfl="http://schemas.microsoft.com/office/word/2024/wordml/sdtformatlock" xmlns:w16se="http://schemas.microsoft.com/office/word/2015/wordml/symex" mc:Ignorable="w14 w15 w16se w16cid w16 w16cex w16sdtdh w16sdtfl w16du">
   <w:docDefaults>
     <w:rPrDefault>
       <w:rPr>
@@ -4749,7 +7253,6 @@
   <w:style w:type="character" w:default="1" w:styleId="DefaultParagraphFont">
     <w:name w:val="Default Paragraph Font"/>
     <w:uiPriority w:val="1"/>
-    <w:semiHidden/>
     <w:unhideWhenUsed/>
   </w:style>
   <w:style w:type="table" w:default="1" w:styleId="TableNormal">

</xml_diff>

<commit_message>
simple moving of files
</commit_message>
<xml_diff>
--- a/Elicitation/TT2L_GA_KanoModel.docx
+++ b/Elicitation/TT2L_GA_KanoModel.docx
@@ -1,6 +1,6 @@
 
 <file path=word/document.xml><?xml version="1.0" encoding="utf-8"?>
-<w:document xmlns:wpc="http://schemas.microsoft.com/office/word/2010/wordprocessingCanvas" xmlns:cx="http://schemas.microsoft.com/office/drawing/2014/chartex" xmlns:cx1="http://schemas.microsoft.com/office/drawing/2015/9/8/chartex" xmlns:cx2="http://schemas.microsoft.com/office/drawing/2015/10/21/chartex" xmlns:cx3="http://schemas.microsoft.com/office/drawing/2016/5/9/chartex" xmlns:cx4="http://schemas.microsoft.com/office/drawing/2016/5/10/chartex" xmlns:cx5="http://schemas.microsoft.com/office/drawing/2016/5/11/chartex" xmlns:cx6="http://schemas.microsoft.com/office/drawing/2016/5/12/chartex" xmlns:cx7="http://schemas.microsoft.com/office/drawing/2016/5/13/chartex" xmlns:cx8="http://schemas.microsoft.com/office/drawing/2016/5/14/chartex" xmlns:mc="http://schemas.openxmlformats.org/markup-compatibility/2006" xmlns:aink="http://schemas.microsoft.com/office/drawing/2016/ink" xmlns:am3d="http://schemas.microsoft.com/office/drawing/2017/model3d" xmlns:o="urn:schemas-microsoft-com:office:office" xmlns:r="http://schemas.openxmlformats.org/officeDocument/2006/relationships" xmlns:m="http://schemas.openxmlformats.org/officeDocument/2006/math" xmlns:v="urn:schemas-microsoft-com:vml" xmlns:wp14="http://schemas.microsoft.com/office/word/2010/wordprocessingDrawing" xmlns:wp="http://schemas.openxmlformats.org/drawingml/2006/wordprocessingDrawing" xmlns:w10="urn:schemas-microsoft-com:office:word" xmlns:w="http://schemas.openxmlformats.org/wordprocessingml/2006/main" xmlns:w14="http://schemas.microsoft.com/office/word/2010/wordml" xmlns:w15="http://schemas.microsoft.com/office/word/2012/wordml" xmlns:w16cex="http://schemas.microsoft.com/office/word/2018/wordml/cex" xmlns:w16cid="http://schemas.microsoft.com/office/word/2016/wordml/cid" xmlns:w16="http://schemas.microsoft.com/office/word/2018/wordml" xmlns:w16se="http://schemas.microsoft.com/office/word/2015/wordml/symex" xmlns:wpg="http://schemas.microsoft.com/office/word/2010/wordprocessingGroup" xmlns:wpi="http://schemas.microsoft.com/office/word/2010/wordprocessingInk" xmlns:wne="http://schemas.microsoft.com/office/word/2006/wordml" xmlns:wps="http://schemas.microsoft.com/office/word/2010/wordprocessingShape" mc:Ignorable="w14 w15 w16se w16cid w16 w16cex wp14">
+<w:document xmlns:wpc="http://schemas.microsoft.com/office/word/2010/wordprocessingCanvas" xmlns:cx="http://schemas.microsoft.com/office/drawing/2014/chartex" xmlns:cx1="http://schemas.microsoft.com/office/drawing/2015/9/8/chartex" xmlns:cx2="http://schemas.microsoft.com/office/drawing/2015/10/21/chartex" xmlns:cx3="http://schemas.microsoft.com/office/drawing/2016/5/9/chartex" xmlns:cx4="http://schemas.microsoft.com/office/drawing/2016/5/10/chartex" xmlns:cx5="http://schemas.microsoft.com/office/drawing/2016/5/11/chartex" xmlns:cx6="http://schemas.microsoft.com/office/drawing/2016/5/12/chartex" xmlns:cx7="http://schemas.microsoft.com/office/drawing/2016/5/13/chartex" xmlns:cx8="http://schemas.microsoft.com/office/drawing/2016/5/14/chartex" xmlns:mc="http://schemas.openxmlformats.org/markup-compatibility/2006" xmlns:aink="http://schemas.microsoft.com/office/drawing/2016/ink" xmlns:am3d="http://schemas.microsoft.com/office/drawing/2017/model3d" xmlns:o="urn:schemas-microsoft-com:office:office" xmlns:oel="http://schemas.microsoft.com/office/2019/extlst" xmlns:r="http://schemas.openxmlformats.org/officeDocument/2006/relationships" xmlns:m="http://schemas.openxmlformats.org/officeDocument/2006/math" xmlns:v="urn:schemas-microsoft-com:vml" xmlns:wp14="http://schemas.microsoft.com/office/word/2010/wordprocessingDrawing" xmlns:wp="http://schemas.openxmlformats.org/drawingml/2006/wordprocessingDrawing" xmlns:w10="urn:schemas-microsoft-com:office:word" xmlns:w="http://schemas.openxmlformats.org/wordprocessingml/2006/main" xmlns:w14="http://schemas.microsoft.com/office/word/2010/wordml" xmlns:w15="http://schemas.microsoft.com/office/word/2012/wordml" xmlns:w16cex="http://schemas.microsoft.com/office/word/2018/wordml/cex" xmlns:w16cid="http://schemas.microsoft.com/office/word/2016/wordml/cid" xmlns:w16="http://schemas.microsoft.com/office/word/2018/wordml" xmlns:w16du="http://schemas.microsoft.com/office/word/2023/wordml/word16du" xmlns:w16sdtdh="http://schemas.microsoft.com/office/word/2020/wordml/sdtdatahash" xmlns:w16sdtfl="http://schemas.microsoft.com/office/word/2024/wordml/sdtformatlock" xmlns:w16se="http://schemas.microsoft.com/office/word/2015/wordml/symex" xmlns:wpg="http://schemas.microsoft.com/office/word/2010/wordprocessingGroup" xmlns:wpi="http://schemas.microsoft.com/office/word/2010/wordprocessingInk" xmlns:wne="http://schemas.microsoft.com/office/word/2006/wordml" xmlns:wps="http://schemas.microsoft.com/office/word/2010/wordprocessingShape" mc:Ignorable="w14 w15 w16se w16cid w16 w16cex w16sdtdh w16sdtfl w16du wp14">
   <w:body>
     <w:p>
       <w:pPr>
@@ -599,25 +599,7 @@
                 <w:szCs w:val="24"/>
                 <w:highlight w:val="white"/>
               </w:rPr>
-              <w:t xml:space="preserve">Sow </w:t>
-            </w:r>
-            <w:proofErr w:type="spellStart"/>
-            <w:r>
-              <w:rPr>
-                <w:rFonts w:cs="Times New Roman"/>
-                <w:szCs w:val="24"/>
-                <w:highlight w:val="white"/>
-              </w:rPr>
-              <w:t>Chien</w:t>
-            </w:r>
-            <w:proofErr w:type="spellEnd"/>
-            <w:r>
-              <w:rPr>
-                <w:rFonts w:cs="Times New Roman"/>
-                <w:szCs w:val="24"/>
-                <w:highlight w:val="white"/>
-              </w:rPr>
-              <w:t xml:space="preserve"> Yee</w:t>
+              <w:t>Sow Chien Yee</w:t>
             </w:r>
           </w:p>
         </w:tc>
@@ -1407,24 +1389,82 @@
         </w:rPr>
         <w:br w:type="page"/>
       </w:r>
-      <w:bookmarkStart w:id="0" w:name="_GoBack"/>
+    </w:p>
+    <w:p>
+      <w:pPr>
+        <w:rPr>
+          <w:rStyle w:val="Heading1Char"/>
+          <w:rFonts w:cs="Times New Roman"/>
+        </w:rPr>
+      </w:pPr>
+      <w:bookmarkStart w:id="0" w:name="_Toc198085474"/>
+      <w:r>
+        <w:rPr>
+          <w:rStyle w:val="Heading1Char"/>
+          <w:rFonts w:cs="Times New Roman"/>
+        </w:rPr>
+        <w:lastRenderedPageBreak/>
+        <w:t>1 Elicitation Strategy</w:t>
+      </w:r>
       <w:bookmarkEnd w:id="0"/>
     </w:p>
     <w:p>
       <w:pPr>
-        <w:rPr>
-          <w:rStyle w:val="Heading1Char"/>
-          <w:rFonts w:cs="Times New Roman"/>
-        </w:rPr>
-      </w:pPr>
-      <w:bookmarkStart w:id="1" w:name="_Toc198085474"/>
+        <w:spacing w:before="100" w:beforeAutospacing="1" w:after="100" w:afterAutospacing="1" w:line="240" w:lineRule="auto"/>
+        <w:rPr>
+          <w:rStyle w:val="Heading2Char"/>
+          <w:rFonts w:cs="Times New Roman"/>
+        </w:rPr>
+      </w:pPr>
       <w:r>
         <w:rPr>
-          <w:rStyle w:val="Heading1Char"/>
-          <w:rFonts w:cs="Times New Roman"/>
-        </w:rPr>
-        <w:lastRenderedPageBreak/>
-        <w:t>1 Elicitation Strategy</w:t>
+          <w:rFonts w:eastAsia="Times New Roman" w:cs="Times New Roman"/>
+          <w:szCs w:val="24"/>
+        </w:rPr>
+        <w:br/>
+      </w:r>
+      <w:bookmarkStart w:id="1" w:name="_Toc198085475"/>
+      <w:r>
+        <w:rPr>
+          <w:rStyle w:val="Heading2Char"/>
+          <w:rFonts w:cs="Times New Roman"/>
+        </w:rPr>
+        <w:t>1</w:t>
+      </w:r>
+      <w:r>
+        <w:rPr>
+          <w:rStyle w:val="Heading2Char"/>
+          <w:rFonts w:cs="Times New Roman"/>
+        </w:rPr>
+        <w:t>.</w:t>
+      </w:r>
+      <w:r>
+        <w:rPr>
+          <w:rStyle w:val="Heading2Char"/>
+          <w:rFonts w:cs="Times New Roman"/>
+        </w:rPr>
+        <w:t>1</w:t>
+      </w:r>
+      <w:r>
+        <w:rPr>
+          <w:rStyle w:val="Heading2Char"/>
+          <w:rFonts w:cs="Times New Roman"/>
+        </w:rPr>
+        <w:t xml:space="preserve"> Justification for Using the Kano Model</w:t>
+      </w:r>
+      <w:r>
+        <w:rPr>
+          <w:rStyle w:val="Heading2Char"/>
+          <w:rFonts w:cs="Times New Roman"/>
+        </w:rPr>
+        <w:t xml:space="preserve"> </w:t>
+      </w:r>
+      <w:r>
+        <w:rPr>
+          <w:rStyle w:val="Heading2Char"/>
+          <w:rFonts w:cs="Times New Roman"/>
+        </w:rPr>
+        <w:t>Elicitation Strategy Overview</w:t>
       </w:r>
       <w:bookmarkEnd w:id="1"/>
     </w:p>
@@ -1432,66 +1472,6 @@
       <w:pPr>
         <w:spacing w:before="100" w:beforeAutospacing="1" w:after="100" w:afterAutospacing="1" w:line="240" w:lineRule="auto"/>
         <w:rPr>
-          <w:rStyle w:val="Heading2Char"/>
-          <w:rFonts w:cs="Times New Roman"/>
-        </w:rPr>
-      </w:pPr>
-      <w:r>
-        <w:rPr>
-          <w:rFonts w:eastAsia="Times New Roman" w:cs="Times New Roman"/>
-          <w:szCs w:val="24"/>
-        </w:rPr>
-        <w:br/>
-      </w:r>
-      <w:bookmarkStart w:id="2" w:name="_Toc198085475"/>
-      <w:r>
-        <w:rPr>
-          <w:rStyle w:val="Heading2Char"/>
-          <w:rFonts w:cs="Times New Roman"/>
-        </w:rPr>
-        <w:t>1</w:t>
-      </w:r>
-      <w:r>
-        <w:rPr>
-          <w:rStyle w:val="Heading2Char"/>
-          <w:rFonts w:cs="Times New Roman"/>
-        </w:rPr>
-        <w:t>.</w:t>
-      </w:r>
-      <w:r>
-        <w:rPr>
-          <w:rStyle w:val="Heading2Char"/>
-          <w:rFonts w:cs="Times New Roman"/>
-        </w:rPr>
-        <w:t>1</w:t>
-      </w:r>
-      <w:r>
-        <w:rPr>
-          <w:rStyle w:val="Heading2Char"/>
-          <w:rFonts w:cs="Times New Roman"/>
-        </w:rPr>
-        <w:t xml:space="preserve"> Justification for Using the Kano Model</w:t>
-      </w:r>
-      <w:r>
-        <w:rPr>
-          <w:rStyle w:val="Heading2Char"/>
-          <w:rFonts w:cs="Times New Roman"/>
-        </w:rPr>
-        <w:t xml:space="preserve"> </w:t>
-      </w:r>
-      <w:r>
-        <w:rPr>
-          <w:rStyle w:val="Heading2Char"/>
-          <w:rFonts w:cs="Times New Roman"/>
-        </w:rPr>
-        <w:t>Elicitation Strategy Overview</w:t>
-      </w:r>
-      <w:bookmarkEnd w:id="2"/>
-    </w:p>
-    <w:p>
-      <w:pPr>
-        <w:spacing w:before="100" w:beforeAutospacing="1" w:after="100" w:afterAutospacing="1" w:line="240" w:lineRule="auto"/>
-        <w:rPr>
           <w:rFonts w:eastAsia="Times New Roman" w:cs="Times New Roman"/>
           <w:szCs w:val="24"/>
         </w:rPr>
@@ -1551,7 +1531,7 @@
         </w:rPr>
         <w:br/>
       </w:r>
-      <w:bookmarkStart w:id="3" w:name="_Toc198085476"/>
+      <w:bookmarkStart w:id="2" w:name="_Toc198085476"/>
       <w:r>
         <w:rPr>
           <w:rStyle w:val="Heading2Char"/>
@@ -1573,7 +1553,7 @@
         </w:rPr>
         <w:t xml:space="preserve"> Using Kano Model</w:t>
       </w:r>
-      <w:bookmarkEnd w:id="3"/>
+      <w:bookmarkEnd w:id="2"/>
     </w:p>
     <w:p>
       <w:pPr>
@@ -1636,11 +1616,14 @@
       <w:pPr>
         <w:spacing w:before="100" w:beforeAutospacing="1" w:after="100" w:afterAutospacing="1" w:line="240" w:lineRule="auto"/>
         <w:rPr>
-          <w:rStyle w:val="Heading1Char"/>
-          <w:rFonts w:cs="Times New Roman"/>
-        </w:rPr>
-      </w:pPr>
-      <w:bookmarkStart w:id="4" w:name="_Toc198085477"/>
+          <w:rStyle w:val="Heading2Char"/>
+          <w:rFonts w:cs="Times New Roman"/>
+          <w:b/>
+          <w:sz w:val="40"/>
+          <w:szCs w:val="32"/>
+        </w:rPr>
+      </w:pPr>
+      <w:bookmarkStart w:id="3" w:name="_Toc198085477"/>
       <w:proofErr w:type="gramStart"/>
       <w:r>
         <w:rPr>
@@ -1664,56 +1647,29 @@
         </w:rPr>
         <w:t xml:space="preserve"> Execution and Findings</w:t>
       </w:r>
-      <w:bookmarkEnd w:id="4"/>
-    </w:p>
-    <w:p>
-      <w:pPr>
-        <w:spacing w:before="100" w:beforeAutospacing="1" w:after="100" w:afterAutospacing="1" w:line="240" w:lineRule="auto"/>
+      <w:bookmarkEnd w:id="3"/>
+      <w:r>
         <w:rPr>
           <w:rStyle w:val="Heading2Char"/>
           <w:rFonts w:cs="Times New Roman"/>
-        </w:rPr>
-      </w:pPr>
-      <w:r>
-        <w:rPr>
-          <w:rFonts w:eastAsia="Times New Roman" w:cs="Times New Roman"/>
-          <w:szCs w:val="24"/>
         </w:rPr>
         <w:br/>
       </w:r>
-    </w:p>
-    <w:p>
-      <w:pPr>
-        <w:spacing w:before="100" w:beforeAutospacing="1" w:after="100" w:afterAutospacing="1" w:line="240" w:lineRule="auto"/>
+      <w:bookmarkStart w:id="4" w:name="_Toc198085478"/>
+      <w:r>
         <w:rPr>
           <w:rStyle w:val="Heading2Char"/>
           <w:rFonts w:cs="Times New Roman"/>
         </w:rPr>
-      </w:pPr>
-    </w:p>
-    <w:p>
-      <w:pPr>
-        <w:spacing w:before="100" w:beforeAutospacing="1" w:after="100" w:afterAutospacing="1" w:line="240" w:lineRule="auto"/>
-        <w:rPr>
-          <w:rStyle w:val="Heading2Char"/>
-          <w:rFonts w:cs="Times New Roman"/>
-        </w:rPr>
-      </w:pPr>
-      <w:r>
-        <w:rPr>
-          <w:rStyle w:val="Heading2Char"/>
-          <w:rFonts w:cs="Times New Roman"/>
-        </w:rPr>
-        <w:br/>
+        <w:t>2.</w:t>
       </w:r>
-      <w:bookmarkStart w:id="5" w:name="_Toc198085478"/>
       <w:proofErr w:type="gramStart"/>
       <w:r>
         <w:rPr>
           <w:rStyle w:val="Heading2Char"/>
           <w:rFonts w:cs="Times New Roman"/>
         </w:rPr>
-        <w:t xml:space="preserve">2.1 </w:t>
+        <w:t xml:space="preserve">1 </w:t>
       </w:r>
       <w:r>
         <w:rPr>
@@ -1730,7 +1686,7 @@
         </w:rPr>
         <w:t xml:space="preserve"> Requirements (Based on Kano)</w:t>
       </w:r>
-      <w:bookmarkEnd w:id="5"/>
+      <w:bookmarkEnd w:id="4"/>
     </w:p>
     <w:p>
       <w:r>
@@ -1756,6 +1712,7 @@
         <w:rPr>
           <w:rStyle w:val="Heading2Char"/>
           <w:rFonts w:cs="Times New Roman"/>
+          <w:lang w:val="en-US"/>
         </w:rPr>
       </w:pPr>
       <w:r>
@@ -1826,10 +1783,21 @@
       <w:pPr>
         <w:spacing w:before="100" w:beforeAutospacing="1" w:after="100" w:afterAutospacing="1" w:line="240" w:lineRule="auto"/>
         <w:rPr>
-          <w:rStyle w:val="Heading2Char"/>
-          <w:rFonts w:cs="Times New Roman"/>
-        </w:rPr>
-      </w:pPr>
+          <w:rFonts w:eastAsia="Times New Roman" w:cs="Times New Roman"/>
+          <w:b/>
+          <w:bCs/>
+          <w:szCs w:val="24"/>
+        </w:rPr>
+      </w:pPr>
+      <w:r>
+        <w:rPr>
+          <w:rFonts w:eastAsia="Times New Roman" w:cs="Times New Roman"/>
+          <w:b/>
+          <w:bCs/>
+          <w:szCs w:val="24"/>
+        </w:rPr>
+        <w:t>2.1 Dissatisfiers (Must-be Requirements)</w:t>
+      </w:r>
     </w:p>
     <w:p>
       <w:pPr>
@@ -1839,20 +1807,2076 @@
           <w:szCs w:val="24"/>
         </w:rPr>
       </w:pPr>
+      <w:r>
+        <w:rPr>
+          <w:rFonts w:eastAsia="Times New Roman" w:cs="Times New Roman"/>
+          <w:szCs w:val="24"/>
+        </w:rPr>
+        <w:t>These features are essential and expected by users. Their absence would cause dissatisfaction.</w:t>
+      </w:r>
+    </w:p>
+    <w:tbl>
+      <w:tblPr>
+        <w:tblStyle w:val="TableGrid"/>
+        <w:tblW w:w="0" w:type="auto"/>
+        <w:tblLook w:val="04A0" w:firstRow="1" w:lastRow="0" w:firstColumn="1" w:lastColumn="0" w:noHBand="0" w:noVBand="1"/>
+      </w:tblPr>
+      <w:tblGrid>
+        <w:gridCol w:w="3005"/>
+        <w:gridCol w:w="3005"/>
+        <w:gridCol w:w="3006"/>
+      </w:tblGrid>
+      <w:tr>
+        <w:tc>
+          <w:tcPr>
+            <w:tcW w:w="3005" w:type="dxa"/>
+          </w:tcPr>
+          <w:tbl>
+            <w:tblPr>
+              <w:tblW w:w="0" w:type="auto"/>
+              <w:tblCellSpacing w:w="15" w:type="dxa"/>
+              <w:tblCellMar>
+                <w:top w:w="15" w:type="dxa"/>
+                <w:left w:w="15" w:type="dxa"/>
+                <w:bottom w:w="15" w:type="dxa"/>
+                <w:right w:w="15" w:type="dxa"/>
+              </w:tblCellMar>
+              <w:tblLook w:val="04A0" w:firstRow="1" w:lastRow="0" w:firstColumn="1" w:lastColumn="0" w:noHBand="0" w:noVBand="1"/>
+            </w:tblPr>
+            <w:tblGrid>
+              <w:gridCol w:w="890"/>
+            </w:tblGrid>
+            <w:tr>
+              <w:trPr>
+                <w:tblCellSpacing w:w="15" w:type="dxa"/>
+              </w:trPr>
+              <w:tc>
+                <w:tcPr>
+                  <w:tcW w:w="0" w:type="auto"/>
+                  <w:vAlign w:val="center"/>
+                  <w:hideMark/>
+                </w:tcPr>
+                <w:p>
+                  <w:pPr>
+                    <w:jc w:val="center"/>
+                    <w:rPr>
+                      <w:b/>
+                      <w:bCs/>
+                    </w:rPr>
+                  </w:pPr>
+                  <w:r>
+                    <w:rPr>
+                      <w:rStyle w:val="Strong"/>
+                    </w:rPr>
+                    <w:t>Feature</w:t>
+                  </w:r>
+                </w:p>
+              </w:tc>
+            </w:tr>
+          </w:tbl>
+          <w:p>
+            <w:pPr>
+              <w:spacing w:before="100" w:beforeAutospacing="1" w:after="100" w:afterAutospacing="1"/>
+              <w:rPr>
+                <w:rFonts w:eastAsia="Times New Roman" w:cs="Times New Roman"/>
+                <w:szCs w:val="24"/>
+              </w:rPr>
+            </w:pPr>
+          </w:p>
+        </w:tc>
+        <w:tc>
+          <w:tcPr>
+            <w:tcW w:w="3005" w:type="dxa"/>
+          </w:tcPr>
+          <w:tbl>
+            <w:tblPr>
+              <w:tblW w:w="0" w:type="auto"/>
+              <w:tblCellSpacing w:w="15" w:type="dxa"/>
+              <w:tblCellMar>
+                <w:top w:w="15" w:type="dxa"/>
+                <w:left w:w="15" w:type="dxa"/>
+                <w:bottom w:w="15" w:type="dxa"/>
+                <w:right w:w="15" w:type="dxa"/>
+              </w:tblCellMar>
+              <w:tblLook w:val="04A0" w:firstRow="1" w:lastRow="0" w:firstColumn="1" w:lastColumn="0" w:noHBand="0" w:noVBand="1"/>
+            </w:tblPr>
+            <w:tblGrid>
+              <w:gridCol w:w="1037"/>
+            </w:tblGrid>
+            <w:tr>
+              <w:trPr>
+                <w:tblCellSpacing w:w="15" w:type="dxa"/>
+              </w:trPr>
+              <w:tc>
+                <w:tcPr>
+                  <w:tcW w:w="0" w:type="auto"/>
+                  <w:vAlign w:val="center"/>
+                  <w:hideMark/>
+                </w:tcPr>
+                <w:p>
+                  <w:pPr>
+                    <w:jc w:val="center"/>
+                    <w:rPr>
+                      <w:b/>
+                      <w:bCs/>
+                    </w:rPr>
+                  </w:pPr>
+                  <w:r>
+                    <w:rPr>
+                      <w:rStyle w:val="Strong"/>
+                    </w:rPr>
+                    <w:t>Category</w:t>
+                  </w:r>
+                </w:p>
+              </w:tc>
+            </w:tr>
+          </w:tbl>
+          <w:p>
+            <w:pPr>
+              <w:spacing w:before="100" w:beforeAutospacing="1" w:after="100" w:afterAutospacing="1"/>
+              <w:rPr>
+                <w:rFonts w:eastAsia="Times New Roman" w:cs="Times New Roman"/>
+                <w:szCs w:val="24"/>
+              </w:rPr>
+            </w:pPr>
+          </w:p>
+        </w:tc>
+        <w:tc>
+          <w:tcPr>
+            <w:tcW w:w="3006" w:type="dxa"/>
+          </w:tcPr>
+          <w:tbl>
+            <w:tblPr>
+              <w:tblW w:w="0" w:type="auto"/>
+              <w:tblCellSpacing w:w="15" w:type="dxa"/>
+              <w:tblCellMar>
+                <w:top w:w="15" w:type="dxa"/>
+                <w:left w:w="15" w:type="dxa"/>
+                <w:bottom w:w="15" w:type="dxa"/>
+                <w:right w:w="15" w:type="dxa"/>
+              </w:tblCellMar>
+              <w:tblLook w:val="04A0" w:firstRow="1" w:lastRow="0" w:firstColumn="1" w:lastColumn="0" w:noHBand="0" w:noVBand="1"/>
+            </w:tblPr>
+            <w:tblGrid>
+              <w:gridCol w:w="1357"/>
+            </w:tblGrid>
+            <w:tr>
+              <w:trPr>
+                <w:tblCellSpacing w:w="15" w:type="dxa"/>
+              </w:trPr>
+              <w:tc>
+                <w:tcPr>
+                  <w:tcW w:w="0" w:type="auto"/>
+                  <w:vAlign w:val="center"/>
+                  <w:hideMark/>
+                </w:tcPr>
+                <w:p>
+                  <w:pPr>
+                    <w:jc w:val="center"/>
+                    <w:rPr>
+                      <w:b/>
+                      <w:bCs/>
+                    </w:rPr>
+                  </w:pPr>
+                  <w:r>
+                    <w:rPr>
+                      <w:rStyle w:val="Strong"/>
+                    </w:rPr>
+                    <w:t>Justification</w:t>
+                  </w:r>
+                </w:p>
+              </w:tc>
+            </w:tr>
+          </w:tbl>
+          <w:p>
+            <w:pPr>
+              <w:spacing w:before="100" w:beforeAutospacing="1" w:after="100" w:afterAutospacing="1"/>
+              <w:rPr>
+                <w:rFonts w:eastAsia="Times New Roman" w:cs="Times New Roman"/>
+                <w:szCs w:val="24"/>
+              </w:rPr>
+            </w:pPr>
+          </w:p>
+        </w:tc>
+      </w:tr>
+      <w:tr>
+        <w:tc>
+          <w:tcPr>
+            <w:tcW w:w="3005" w:type="dxa"/>
+            <w:vAlign w:val="center"/>
+          </w:tcPr>
+          <w:p>
+            <w:pPr>
+              <w:spacing w:before="100" w:beforeAutospacing="1" w:after="100" w:afterAutospacing="1"/>
+              <w:rPr>
+                <w:rFonts w:eastAsia="Times New Roman" w:cs="Times New Roman"/>
+                <w:szCs w:val="24"/>
+              </w:rPr>
+            </w:pPr>
+            <w:r>
+              <w:t>Login with Student ID</w:t>
+            </w:r>
+          </w:p>
+        </w:tc>
+        <w:tc>
+          <w:tcPr>
+            <w:tcW w:w="3005" w:type="dxa"/>
+            <w:vAlign w:val="center"/>
+          </w:tcPr>
+          <w:p>
+            <w:pPr>
+              <w:spacing w:before="100" w:beforeAutospacing="1" w:after="100" w:afterAutospacing="1"/>
+              <w:rPr>
+                <w:rFonts w:eastAsia="Times New Roman" w:cs="Times New Roman"/>
+                <w:szCs w:val="24"/>
+              </w:rPr>
+            </w:pPr>
+            <w:r>
+              <w:t>Must-be</w:t>
+            </w:r>
+          </w:p>
+        </w:tc>
+        <w:tc>
+          <w:tcPr>
+            <w:tcW w:w="3006" w:type="dxa"/>
+            <w:vAlign w:val="center"/>
+          </w:tcPr>
+          <w:p>
+            <w:pPr>
+              <w:spacing w:before="100" w:beforeAutospacing="1" w:after="100" w:afterAutospacing="1"/>
+              <w:rPr>
+                <w:rFonts w:eastAsia="Times New Roman" w:cs="Times New Roman"/>
+                <w:szCs w:val="24"/>
+              </w:rPr>
+            </w:pPr>
+            <w:r>
+              <w:t>Users expect secure access. Strong dissatisfaction if absent.</w:t>
+            </w:r>
+          </w:p>
+        </w:tc>
+      </w:tr>
+      <w:tr>
+        <w:tc>
+          <w:tcPr>
+            <w:tcW w:w="3005" w:type="dxa"/>
+            <w:vAlign w:val="center"/>
+          </w:tcPr>
+          <w:p>
+            <w:pPr>
+              <w:spacing w:before="100" w:beforeAutospacing="1" w:after="100" w:afterAutospacing="1"/>
+              <w:rPr>
+                <w:rFonts w:eastAsia="Times New Roman" w:cs="Times New Roman"/>
+                <w:szCs w:val="24"/>
+              </w:rPr>
+            </w:pPr>
+            <w:r>
+              <w:t>Drivers can view available parking spaces</w:t>
+            </w:r>
+          </w:p>
+        </w:tc>
+        <w:tc>
+          <w:tcPr>
+            <w:tcW w:w="3005" w:type="dxa"/>
+            <w:vAlign w:val="center"/>
+          </w:tcPr>
+          <w:p>
+            <w:pPr>
+              <w:spacing w:before="100" w:beforeAutospacing="1" w:after="100" w:afterAutospacing="1"/>
+              <w:rPr>
+                <w:rFonts w:eastAsia="Times New Roman" w:cs="Times New Roman"/>
+                <w:szCs w:val="24"/>
+              </w:rPr>
+            </w:pPr>
+            <w:r>
+              <w:t>Must-be</w:t>
+            </w:r>
+          </w:p>
+        </w:tc>
+        <w:tc>
+          <w:tcPr>
+            <w:tcW w:w="3006" w:type="dxa"/>
+            <w:vAlign w:val="center"/>
+          </w:tcPr>
+          <w:p>
+            <w:pPr>
+              <w:spacing w:before="100" w:beforeAutospacing="1" w:after="100" w:afterAutospacing="1"/>
+              <w:rPr>
+                <w:rFonts w:eastAsia="Times New Roman" w:cs="Times New Roman"/>
+                <w:szCs w:val="24"/>
+              </w:rPr>
+            </w:pPr>
+            <w:r>
+              <w:t>Considered essential for parking navigation and validation.</w:t>
+            </w:r>
+          </w:p>
+        </w:tc>
+      </w:tr>
+      <w:tr>
+        <w:tc>
+          <w:tcPr>
+            <w:tcW w:w="3005" w:type="dxa"/>
+            <w:vAlign w:val="center"/>
+          </w:tcPr>
+          <w:p>
+            <w:pPr>
+              <w:spacing w:before="100" w:beforeAutospacing="1" w:after="100" w:afterAutospacing="1"/>
+              <w:rPr>
+                <w:rFonts w:eastAsia="Times New Roman" w:cs="Times New Roman"/>
+                <w:szCs w:val="24"/>
+              </w:rPr>
+            </w:pPr>
+            <w:r>
+              <w:t>Drivers can accept/decline ride requests</w:t>
+            </w:r>
+          </w:p>
+        </w:tc>
+        <w:tc>
+          <w:tcPr>
+            <w:tcW w:w="3005" w:type="dxa"/>
+            <w:vAlign w:val="center"/>
+          </w:tcPr>
+          <w:p>
+            <w:pPr>
+              <w:spacing w:before="100" w:beforeAutospacing="1" w:after="100" w:afterAutospacing="1"/>
+              <w:rPr>
+                <w:rFonts w:eastAsia="Times New Roman" w:cs="Times New Roman"/>
+                <w:szCs w:val="24"/>
+              </w:rPr>
+            </w:pPr>
+            <w:r>
+              <w:t>Must-be</w:t>
+            </w:r>
+          </w:p>
+        </w:tc>
+        <w:tc>
+          <w:tcPr>
+            <w:tcW w:w="3006" w:type="dxa"/>
+            <w:vAlign w:val="center"/>
+          </w:tcPr>
+          <w:p>
+            <w:pPr>
+              <w:spacing w:before="100" w:beforeAutospacing="1" w:after="100" w:afterAutospacing="1"/>
+              <w:rPr>
+                <w:rFonts w:eastAsia="Times New Roman" w:cs="Times New Roman"/>
+                <w:szCs w:val="24"/>
+              </w:rPr>
+            </w:pPr>
+            <w:r>
+              <w:t>Considered vital for safety and control, especially by drivers.</w:t>
+            </w:r>
+          </w:p>
+        </w:tc>
+      </w:tr>
+      <w:tr>
+        <w:tc>
+          <w:tcPr>
+            <w:tcW w:w="3005" w:type="dxa"/>
+            <w:vAlign w:val="center"/>
+          </w:tcPr>
+          <w:p>
+            <w:pPr>
+              <w:spacing w:before="100" w:beforeAutospacing="1" w:after="100" w:afterAutospacing="1"/>
+              <w:rPr>
+                <w:rFonts w:eastAsia="Times New Roman" w:cs="Times New Roman"/>
+                <w:szCs w:val="24"/>
+              </w:rPr>
+            </w:pPr>
+            <w:r>
+              <w:t>Admin login using Admin ID</w:t>
+            </w:r>
+          </w:p>
+        </w:tc>
+        <w:tc>
+          <w:tcPr>
+            <w:tcW w:w="3005" w:type="dxa"/>
+            <w:vAlign w:val="center"/>
+          </w:tcPr>
+          <w:p>
+            <w:pPr>
+              <w:spacing w:before="100" w:beforeAutospacing="1" w:after="100" w:afterAutospacing="1"/>
+              <w:rPr>
+                <w:rFonts w:eastAsia="Times New Roman" w:cs="Times New Roman"/>
+                <w:szCs w:val="24"/>
+              </w:rPr>
+            </w:pPr>
+            <w:r>
+              <w:t>Must-be</w:t>
+            </w:r>
+          </w:p>
+        </w:tc>
+        <w:tc>
+          <w:tcPr>
+            <w:tcW w:w="3006" w:type="dxa"/>
+            <w:vAlign w:val="center"/>
+          </w:tcPr>
+          <w:p>
+            <w:pPr>
+              <w:spacing w:before="100" w:beforeAutospacing="1" w:after="100" w:afterAutospacing="1"/>
+              <w:rPr>
+                <w:rFonts w:eastAsia="Times New Roman" w:cs="Times New Roman"/>
+                <w:szCs w:val="24"/>
+              </w:rPr>
+            </w:pPr>
+            <w:r>
+              <w:t>Basic requirement for admin-level access and management.</w:t>
+            </w:r>
+          </w:p>
+        </w:tc>
+      </w:tr>
+      <w:tr>
+        <w:tc>
+          <w:tcPr>
+            <w:tcW w:w="3005" w:type="dxa"/>
+            <w:vAlign w:val="center"/>
+          </w:tcPr>
+          <w:p>
+            <w:pPr>
+              <w:spacing w:before="100" w:beforeAutospacing="1" w:after="100" w:afterAutospacing="1"/>
+              <w:rPr>
+                <w:rFonts w:eastAsia="Times New Roman" w:cs="Times New Roman"/>
+                <w:szCs w:val="24"/>
+              </w:rPr>
+            </w:pPr>
+            <w:r>
+              <w:t>Ride info: Time, destination, seat count, price</w:t>
+            </w:r>
+          </w:p>
+        </w:tc>
+        <w:tc>
+          <w:tcPr>
+            <w:tcW w:w="3005" w:type="dxa"/>
+            <w:vAlign w:val="center"/>
+          </w:tcPr>
+          <w:p>
+            <w:pPr>
+              <w:spacing w:before="100" w:beforeAutospacing="1" w:after="100" w:afterAutospacing="1"/>
+              <w:rPr>
+                <w:rFonts w:eastAsia="Times New Roman" w:cs="Times New Roman"/>
+                <w:szCs w:val="24"/>
+              </w:rPr>
+            </w:pPr>
+            <w:r>
+              <w:t>Must-be</w:t>
+            </w:r>
+          </w:p>
+        </w:tc>
+        <w:tc>
+          <w:tcPr>
+            <w:tcW w:w="3006" w:type="dxa"/>
+            <w:vAlign w:val="center"/>
+          </w:tcPr>
+          <w:p>
+            <w:pPr>
+              <w:spacing w:before="100" w:beforeAutospacing="1" w:after="100" w:afterAutospacing="1"/>
+              <w:rPr>
+                <w:rFonts w:eastAsia="Times New Roman" w:cs="Times New Roman"/>
+                <w:szCs w:val="24"/>
+              </w:rPr>
+            </w:pPr>
+            <w:r>
+              <w:t>Required by both drivers and riders during booking.</w:t>
+            </w:r>
+          </w:p>
+        </w:tc>
+      </w:tr>
+      <w:tr>
+        <w:tc>
+          <w:tcPr>
+            <w:tcW w:w="3005" w:type="dxa"/>
+            <w:vAlign w:val="center"/>
+          </w:tcPr>
+          <w:p>
+            <w:pPr>
+              <w:spacing w:before="100" w:beforeAutospacing="1" w:after="100" w:afterAutospacing="1"/>
+              <w:rPr>
+                <w:rFonts w:eastAsia="Times New Roman" w:cs="Times New Roman"/>
+                <w:szCs w:val="24"/>
+              </w:rPr>
+            </w:pPr>
+            <w:r>
+              <w:t>University verification of users</w:t>
+            </w:r>
+          </w:p>
+        </w:tc>
+        <w:tc>
+          <w:tcPr>
+            <w:tcW w:w="3005" w:type="dxa"/>
+            <w:vAlign w:val="center"/>
+          </w:tcPr>
+          <w:p>
+            <w:pPr>
+              <w:spacing w:before="100" w:beforeAutospacing="1" w:after="100" w:afterAutospacing="1"/>
+              <w:rPr>
+                <w:rFonts w:eastAsia="Times New Roman" w:cs="Times New Roman"/>
+                <w:szCs w:val="24"/>
+              </w:rPr>
+            </w:pPr>
+            <w:r>
+              <w:t>Must-be</w:t>
+            </w:r>
+          </w:p>
+        </w:tc>
+        <w:tc>
+          <w:tcPr>
+            <w:tcW w:w="3006" w:type="dxa"/>
+            <w:vAlign w:val="center"/>
+          </w:tcPr>
+          <w:p>
+            <w:pPr>
+              <w:spacing w:before="100" w:beforeAutospacing="1" w:after="100" w:afterAutospacing="1"/>
+              <w:rPr>
+                <w:rFonts w:eastAsia="Times New Roman" w:cs="Times New Roman"/>
+                <w:szCs w:val="24"/>
+              </w:rPr>
+            </w:pPr>
+            <w:r>
+              <w:t>Key trust and safety measure for all users.</w:t>
+            </w:r>
+          </w:p>
+        </w:tc>
+      </w:tr>
+      <w:tr>
+        <w:tc>
+          <w:tcPr>
+            <w:tcW w:w="3005" w:type="dxa"/>
+            <w:vAlign w:val="center"/>
+          </w:tcPr>
+          <w:p>
+            <w:pPr>
+              <w:spacing w:before="100" w:beforeAutospacing="1" w:after="100" w:afterAutospacing="1"/>
+              <w:rPr>
+                <w:rFonts w:eastAsia="Times New Roman" w:cs="Times New Roman"/>
+                <w:szCs w:val="24"/>
+              </w:rPr>
+            </w:pPr>
+            <w:r>
+              <w:t>Real-time parking availability and map</w:t>
+            </w:r>
+          </w:p>
+        </w:tc>
+        <w:tc>
+          <w:tcPr>
+            <w:tcW w:w="3005" w:type="dxa"/>
+            <w:vAlign w:val="center"/>
+          </w:tcPr>
+          <w:p>
+            <w:pPr>
+              <w:spacing w:before="100" w:beforeAutospacing="1" w:after="100" w:afterAutospacing="1"/>
+              <w:rPr>
+                <w:rFonts w:eastAsia="Times New Roman" w:cs="Times New Roman"/>
+                <w:szCs w:val="24"/>
+              </w:rPr>
+            </w:pPr>
+            <w:r>
+              <w:t>Must-be</w:t>
+            </w:r>
+          </w:p>
+        </w:tc>
+        <w:tc>
+          <w:tcPr>
+            <w:tcW w:w="3006" w:type="dxa"/>
+            <w:vAlign w:val="center"/>
+          </w:tcPr>
+          <w:p>
+            <w:pPr>
+              <w:spacing w:before="100" w:beforeAutospacing="1" w:after="100" w:afterAutospacing="1"/>
+              <w:rPr>
+                <w:rFonts w:eastAsia="Times New Roman" w:cs="Times New Roman"/>
+                <w:szCs w:val="24"/>
+              </w:rPr>
+            </w:pPr>
+            <w:r>
+              <w:t>Highly valued; considered essential for both safety and convenience.</w:t>
+            </w:r>
+          </w:p>
+        </w:tc>
+      </w:tr>
+      <w:tr>
+        <w:tc>
+          <w:tcPr>
+            <w:tcW w:w="3005" w:type="dxa"/>
+            <w:vAlign w:val="center"/>
+          </w:tcPr>
+          <w:p>
+            <w:pPr>
+              <w:spacing w:before="100" w:beforeAutospacing="1" w:after="100" w:afterAutospacing="1"/>
+            </w:pPr>
+            <w:r>
+              <w:lastRenderedPageBreak/>
+              <w:t>One-time verification using ID is sufficient</w:t>
+            </w:r>
+          </w:p>
+        </w:tc>
+        <w:tc>
+          <w:tcPr>
+            <w:tcW w:w="3005" w:type="dxa"/>
+            <w:vAlign w:val="center"/>
+          </w:tcPr>
+          <w:p>
+            <w:pPr>
+              <w:spacing w:before="100" w:beforeAutospacing="1" w:after="100" w:afterAutospacing="1"/>
+            </w:pPr>
+            <w:r>
+              <w:t>Must-be</w:t>
+            </w:r>
+          </w:p>
+        </w:tc>
+        <w:tc>
+          <w:tcPr>
+            <w:tcW w:w="3006" w:type="dxa"/>
+            <w:vAlign w:val="center"/>
+          </w:tcPr>
+          <w:p>
+            <w:pPr>
+              <w:spacing w:before="100" w:beforeAutospacing="1" w:after="100" w:afterAutospacing="1"/>
+            </w:pPr>
+            <w:r>
+              <w:rPr>
+                <w:rFonts w:eastAsia="Times New Roman" w:cs="Times New Roman"/>
+                <w:color w:val="000000"/>
+                <w:szCs w:val="24"/>
+              </w:rPr>
+              <w:t xml:space="preserve">Users expect seamless access via existing systems. Requiring </w:t>
+            </w:r>
+            <w:r>
+              <w:rPr>
+                <w:rFonts w:eastAsia="Times New Roman" w:cs="Times New Roman"/>
+                <w:color w:val="000000"/>
+                <w:szCs w:val="24"/>
+              </w:rPr>
+              <w:t xml:space="preserve">an </w:t>
+            </w:r>
+            <w:r>
+              <w:rPr>
+                <w:rFonts w:eastAsia="Times New Roman" w:cs="Times New Roman"/>
+                <w:color w:val="000000"/>
+                <w:szCs w:val="24"/>
+              </w:rPr>
+              <w:t>extra login would create redundant processes.</w:t>
+            </w:r>
+          </w:p>
+        </w:tc>
+      </w:tr>
+      <w:tr>
+        <w:tc>
+          <w:tcPr>
+            <w:tcW w:w="3005" w:type="dxa"/>
+            <w:vAlign w:val="center"/>
+          </w:tcPr>
+          <w:p>
+            <w:pPr>
+              <w:spacing w:before="100" w:beforeAutospacing="1" w:after="100" w:afterAutospacing="1"/>
+            </w:pPr>
+            <w:r>
+              <w:t xml:space="preserve">Show car details directly on the same </w:t>
+            </w:r>
+            <w:proofErr w:type="gramStart"/>
+            <w:r>
+              <w:t>page(</w:t>
+            </w:r>
+            <w:proofErr w:type="gramEnd"/>
+            <w:r>
+              <w:t>for admin pages)</w:t>
+            </w:r>
+          </w:p>
+        </w:tc>
+        <w:tc>
+          <w:tcPr>
+            <w:tcW w:w="3005" w:type="dxa"/>
+            <w:vAlign w:val="center"/>
+          </w:tcPr>
+          <w:p>
+            <w:pPr>
+              <w:spacing w:before="100" w:beforeAutospacing="1" w:after="100" w:afterAutospacing="1"/>
+            </w:pPr>
+            <w:r>
+              <w:t>Must-be</w:t>
+            </w:r>
+          </w:p>
+        </w:tc>
+        <w:tc>
+          <w:tcPr>
+            <w:tcW w:w="3006" w:type="dxa"/>
+            <w:vAlign w:val="center"/>
+          </w:tcPr>
+          <w:p>
+            <w:pPr>
+              <w:spacing w:before="100" w:beforeAutospacing="1" w:after="100" w:afterAutospacing="1"/>
+            </w:pPr>
+            <w:r>
+              <w:t xml:space="preserve">Admins prefer only important </w:t>
+            </w:r>
+            <w:proofErr w:type="gramStart"/>
+            <w:r>
+              <w:t>information,</w:t>
+            </w:r>
+            <w:proofErr w:type="gramEnd"/>
+            <w:r>
+              <w:t xml:space="preserve"> extras will affect user experience.</w:t>
+            </w:r>
+          </w:p>
+        </w:tc>
+      </w:tr>
+    </w:tbl>
+    <w:p>
+      <w:pPr>
+        <w:spacing w:before="100" w:beforeAutospacing="1" w:after="100" w:afterAutospacing="1" w:line="240" w:lineRule="auto"/>
+        <w:rPr>
+          <w:rFonts w:eastAsia="Times New Roman" w:cs="Times New Roman"/>
+          <w:b/>
+          <w:bCs/>
+          <w:szCs w:val="24"/>
+        </w:rPr>
+      </w:pPr>
+      <w:r>
+        <w:rPr>
+          <w:rFonts w:eastAsia="Times New Roman" w:cs="Times New Roman"/>
+          <w:b/>
+          <w:bCs/>
+          <w:szCs w:val="24"/>
+        </w:rPr>
+        <w:t>2.2 Satisfiers (Performance Requirements)</w:t>
+      </w:r>
     </w:p>
     <w:p>
       <w:pPr>
         <w:spacing w:before="100" w:beforeAutospacing="1" w:after="100" w:afterAutospacing="1" w:line="240" w:lineRule="auto"/>
         <w:rPr>
-          <w:rStyle w:val="Heading2Char"/>
-          <w:rFonts w:cs="Times New Roman"/>
-        </w:rPr>
-      </w:pPr>
+          <w:rFonts w:eastAsia="Times New Roman" w:cs="Times New Roman"/>
+          <w:szCs w:val="24"/>
+        </w:rPr>
+      </w:pPr>
+      <w:r>
+        <w:rPr>
+          <w:rFonts w:eastAsia="Times New Roman" w:cs="Times New Roman"/>
+          <w:szCs w:val="24"/>
+        </w:rPr>
+        <w:t>These features impact satisfaction directly based on performance. Their absence reduces usability.</w:t>
+      </w:r>
+    </w:p>
+    <w:tbl>
+      <w:tblPr>
+        <w:tblStyle w:val="TableGrid"/>
+        <w:tblW w:w="0" w:type="auto"/>
+        <w:tblLook w:val="04A0" w:firstRow="1" w:lastRow="0" w:firstColumn="1" w:lastColumn="0" w:noHBand="0" w:noVBand="1"/>
+      </w:tblPr>
+      <w:tblGrid>
+        <w:gridCol w:w="3005"/>
+        <w:gridCol w:w="3005"/>
+        <w:gridCol w:w="3006"/>
+      </w:tblGrid>
+      <w:tr>
+        <w:tc>
+          <w:tcPr>
+            <w:tcW w:w="3005" w:type="dxa"/>
+          </w:tcPr>
+          <w:tbl>
+            <w:tblPr>
+              <w:tblW w:w="0" w:type="auto"/>
+              <w:tblCellSpacing w:w="15" w:type="dxa"/>
+              <w:tblCellMar>
+                <w:top w:w="15" w:type="dxa"/>
+                <w:left w:w="15" w:type="dxa"/>
+                <w:bottom w:w="15" w:type="dxa"/>
+                <w:right w:w="15" w:type="dxa"/>
+              </w:tblCellMar>
+              <w:tblLook w:val="04A0" w:firstRow="1" w:lastRow="0" w:firstColumn="1" w:lastColumn="0" w:noHBand="0" w:noVBand="1"/>
+            </w:tblPr>
+            <w:tblGrid>
+              <w:gridCol w:w="890"/>
+            </w:tblGrid>
+            <w:tr>
+              <w:trPr>
+                <w:tblCellSpacing w:w="15" w:type="dxa"/>
+              </w:trPr>
+              <w:tc>
+                <w:tcPr>
+                  <w:tcW w:w="0" w:type="auto"/>
+                  <w:vAlign w:val="center"/>
+                  <w:hideMark/>
+                </w:tcPr>
+                <w:p>
+                  <w:pPr>
+                    <w:jc w:val="center"/>
+                    <w:rPr>
+                      <w:b/>
+                      <w:bCs/>
+                    </w:rPr>
+                  </w:pPr>
+                  <w:r>
+                    <w:rPr>
+                      <w:rStyle w:val="Strong"/>
+                    </w:rPr>
+                    <w:t>Feature</w:t>
+                  </w:r>
+                </w:p>
+              </w:tc>
+            </w:tr>
+          </w:tbl>
+          <w:p>
+            <w:pPr>
+              <w:spacing w:before="100" w:beforeAutospacing="1" w:after="100" w:afterAutospacing="1"/>
+              <w:rPr>
+                <w:rFonts w:eastAsia="Times New Roman" w:cs="Times New Roman"/>
+                <w:szCs w:val="24"/>
+              </w:rPr>
+            </w:pPr>
+          </w:p>
+        </w:tc>
+        <w:tc>
+          <w:tcPr>
+            <w:tcW w:w="3005" w:type="dxa"/>
+          </w:tcPr>
+          <w:tbl>
+            <w:tblPr>
+              <w:tblW w:w="0" w:type="auto"/>
+              <w:tblCellSpacing w:w="15" w:type="dxa"/>
+              <w:tblCellMar>
+                <w:top w:w="15" w:type="dxa"/>
+                <w:left w:w="15" w:type="dxa"/>
+                <w:bottom w:w="15" w:type="dxa"/>
+                <w:right w:w="15" w:type="dxa"/>
+              </w:tblCellMar>
+              <w:tblLook w:val="04A0" w:firstRow="1" w:lastRow="0" w:firstColumn="1" w:lastColumn="0" w:noHBand="0" w:noVBand="1"/>
+            </w:tblPr>
+            <w:tblGrid>
+              <w:gridCol w:w="1037"/>
+            </w:tblGrid>
+            <w:tr>
+              <w:trPr>
+                <w:tblCellSpacing w:w="15" w:type="dxa"/>
+              </w:trPr>
+              <w:tc>
+                <w:tcPr>
+                  <w:tcW w:w="0" w:type="auto"/>
+                  <w:vAlign w:val="center"/>
+                  <w:hideMark/>
+                </w:tcPr>
+                <w:p>
+                  <w:pPr>
+                    <w:jc w:val="center"/>
+                    <w:rPr>
+                      <w:b/>
+                      <w:bCs/>
+                    </w:rPr>
+                  </w:pPr>
+                  <w:r>
+                    <w:rPr>
+                      <w:rStyle w:val="Strong"/>
+                    </w:rPr>
+                    <w:t>Category</w:t>
+                  </w:r>
+                </w:p>
+              </w:tc>
+            </w:tr>
+          </w:tbl>
+          <w:p>
+            <w:pPr>
+              <w:spacing w:before="100" w:beforeAutospacing="1" w:after="100" w:afterAutospacing="1"/>
+              <w:rPr>
+                <w:rFonts w:eastAsia="Times New Roman" w:cs="Times New Roman"/>
+                <w:szCs w:val="24"/>
+              </w:rPr>
+            </w:pPr>
+          </w:p>
+        </w:tc>
+        <w:tc>
+          <w:tcPr>
+            <w:tcW w:w="3006" w:type="dxa"/>
+          </w:tcPr>
+          <w:tbl>
+            <w:tblPr>
+              <w:tblW w:w="0" w:type="auto"/>
+              <w:tblCellSpacing w:w="15" w:type="dxa"/>
+              <w:tblCellMar>
+                <w:top w:w="15" w:type="dxa"/>
+                <w:left w:w="15" w:type="dxa"/>
+                <w:bottom w:w="15" w:type="dxa"/>
+                <w:right w:w="15" w:type="dxa"/>
+              </w:tblCellMar>
+              <w:tblLook w:val="04A0" w:firstRow="1" w:lastRow="0" w:firstColumn="1" w:lastColumn="0" w:noHBand="0" w:noVBand="1"/>
+            </w:tblPr>
+            <w:tblGrid>
+              <w:gridCol w:w="1357"/>
+            </w:tblGrid>
+            <w:tr>
+              <w:trPr>
+                <w:tblCellSpacing w:w="15" w:type="dxa"/>
+              </w:trPr>
+              <w:tc>
+                <w:tcPr>
+                  <w:tcW w:w="0" w:type="auto"/>
+                  <w:vAlign w:val="center"/>
+                  <w:hideMark/>
+                </w:tcPr>
+                <w:p>
+                  <w:pPr>
+                    <w:jc w:val="center"/>
+                    <w:rPr>
+                      <w:b/>
+                      <w:bCs/>
+                    </w:rPr>
+                  </w:pPr>
+                  <w:r>
+                    <w:rPr>
+                      <w:rStyle w:val="Strong"/>
+                    </w:rPr>
+                    <w:t>Justification</w:t>
+                  </w:r>
+                </w:p>
+              </w:tc>
+            </w:tr>
+          </w:tbl>
+          <w:p>
+            <w:pPr>
+              <w:spacing w:before="100" w:beforeAutospacing="1" w:after="100" w:afterAutospacing="1"/>
+              <w:rPr>
+                <w:rFonts w:eastAsia="Times New Roman" w:cs="Times New Roman"/>
+                <w:szCs w:val="24"/>
+              </w:rPr>
+            </w:pPr>
+          </w:p>
+        </w:tc>
+      </w:tr>
+      <w:tr>
+        <w:tc>
+          <w:tcPr>
+            <w:tcW w:w="3005" w:type="dxa"/>
+            <w:vAlign w:val="center"/>
+          </w:tcPr>
+          <w:p>
+            <w:pPr>
+              <w:spacing w:before="100" w:beforeAutospacing="1" w:after="100" w:afterAutospacing="1"/>
+              <w:rPr>
+                <w:rFonts w:eastAsia="Times New Roman" w:cs="Times New Roman"/>
+                <w:szCs w:val="24"/>
+              </w:rPr>
+            </w:pPr>
+            <w:r>
+              <w:t>Admin can view reported parking violations</w:t>
+            </w:r>
+          </w:p>
+        </w:tc>
+        <w:tc>
+          <w:tcPr>
+            <w:tcW w:w="3005" w:type="dxa"/>
+            <w:vAlign w:val="center"/>
+          </w:tcPr>
+          <w:p>
+            <w:pPr>
+              <w:spacing w:before="100" w:beforeAutospacing="1" w:after="100" w:afterAutospacing="1"/>
+              <w:rPr>
+                <w:rFonts w:eastAsia="Times New Roman" w:cs="Times New Roman"/>
+                <w:szCs w:val="24"/>
+              </w:rPr>
+            </w:pPr>
+            <w:r>
+              <w:t>Satisfier</w:t>
+            </w:r>
+          </w:p>
+        </w:tc>
+        <w:tc>
+          <w:tcPr>
+            <w:tcW w:w="3006" w:type="dxa"/>
+            <w:vAlign w:val="center"/>
+          </w:tcPr>
+          <w:p>
+            <w:pPr>
+              <w:spacing w:before="100" w:beforeAutospacing="1" w:after="100" w:afterAutospacing="1"/>
+              <w:rPr>
+                <w:rFonts w:eastAsia="Times New Roman" w:cs="Times New Roman"/>
+                <w:szCs w:val="24"/>
+              </w:rPr>
+            </w:pPr>
+            <w:r>
+              <w:t>Improves rule enforcement and confidence in system oversight.</w:t>
+            </w:r>
+          </w:p>
+        </w:tc>
+      </w:tr>
+      <w:tr>
+        <w:tc>
+          <w:tcPr>
+            <w:tcW w:w="3005" w:type="dxa"/>
+            <w:vAlign w:val="center"/>
+          </w:tcPr>
+          <w:p>
+            <w:pPr>
+              <w:spacing w:before="100" w:beforeAutospacing="1" w:after="100" w:afterAutospacing="1"/>
+              <w:rPr>
+                <w:rFonts w:eastAsia="Times New Roman" w:cs="Times New Roman"/>
+                <w:szCs w:val="24"/>
+              </w:rPr>
+            </w:pPr>
+            <w:r>
+              <w:t>Report illegitimate parking (with photo upload)</w:t>
+            </w:r>
+          </w:p>
+        </w:tc>
+        <w:tc>
+          <w:tcPr>
+            <w:tcW w:w="3005" w:type="dxa"/>
+            <w:vAlign w:val="center"/>
+          </w:tcPr>
+          <w:p>
+            <w:pPr>
+              <w:spacing w:before="100" w:beforeAutospacing="1" w:after="100" w:afterAutospacing="1"/>
+              <w:rPr>
+                <w:rFonts w:eastAsia="Times New Roman" w:cs="Times New Roman"/>
+                <w:szCs w:val="24"/>
+              </w:rPr>
+            </w:pPr>
+            <w:r>
+              <w:t>Satisfier</w:t>
+            </w:r>
+          </w:p>
+        </w:tc>
+        <w:tc>
+          <w:tcPr>
+            <w:tcW w:w="3006" w:type="dxa"/>
+            <w:vAlign w:val="center"/>
+          </w:tcPr>
+          <w:p>
+            <w:pPr>
+              <w:spacing w:before="100" w:beforeAutospacing="1" w:after="100" w:afterAutospacing="1"/>
+              <w:rPr>
+                <w:rFonts w:eastAsia="Times New Roman" w:cs="Times New Roman"/>
+                <w:szCs w:val="24"/>
+              </w:rPr>
+            </w:pPr>
+            <w:r>
+              <w:t>Useful feature with high appreciation, but users still tolerate its absence.</w:t>
+            </w:r>
+          </w:p>
+        </w:tc>
+      </w:tr>
+      <w:tr>
+        <w:tc>
+          <w:tcPr>
+            <w:tcW w:w="3005" w:type="dxa"/>
+            <w:vAlign w:val="center"/>
+          </w:tcPr>
+          <w:p>
+            <w:pPr>
+              <w:spacing w:before="100" w:beforeAutospacing="1" w:after="100" w:afterAutospacing="1"/>
+              <w:rPr>
+                <w:rFonts w:eastAsia="Times New Roman" w:cs="Times New Roman"/>
+                <w:szCs w:val="24"/>
+              </w:rPr>
+            </w:pPr>
+            <w:r>
+              <w:t>Driver can override reserved parking spot</w:t>
+            </w:r>
+          </w:p>
+        </w:tc>
+        <w:tc>
+          <w:tcPr>
+            <w:tcW w:w="3005" w:type="dxa"/>
+            <w:vAlign w:val="center"/>
+          </w:tcPr>
+          <w:p>
+            <w:pPr>
+              <w:spacing w:before="100" w:beforeAutospacing="1" w:after="100" w:afterAutospacing="1"/>
+              <w:rPr>
+                <w:rFonts w:eastAsia="Times New Roman" w:cs="Times New Roman"/>
+                <w:szCs w:val="24"/>
+              </w:rPr>
+            </w:pPr>
+            <w:r>
+              <w:t>Satisfier</w:t>
+            </w:r>
+          </w:p>
+        </w:tc>
+        <w:tc>
+          <w:tcPr>
+            <w:tcW w:w="3006" w:type="dxa"/>
+            <w:vAlign w:val="center"/>
+          </w:tcPr>
+          <w:p>
+            <w:pPr>
+              <w:spacing w:before="100" w:beforeAutospacing="1" w:after="100" w:afterAutospacing="1"/>
+              <w:rPr>
+                <w:rFonts w:eastAsia="Times New Roman" w:cs="Times New Roman"/>
+                <w:szCs w:val="24"/>
+              </w:rPr>
+            </w:pPr>
+            <w:r>
+              <w:t xml:space="preserve">Mixed </w:t>
+            </w:r>
+            <w:proofErr w:type="gramStart"/>
+            <w:r>
+              <w:t>views;</w:t>
+            </w:r>
+            <w:proofErr w:type="gramEnd"/>
+            <w:r>
+              <w:t xml:space="preserve"> useful for managing space, but not always expected.</w:t>
+            </w:r>
+          </w:p>
+        </w:tc>
+      </w:tr>
+      <w:tr>
+        <w:tc>
+          <w:tcPr>
+            <w:tcW w:w="3005" w:type="dxa"/>
+            <w:vAlign w:val="center"/>
+          </w:tcPr>
+          <w:p>
+            <w:pPr>
+              <w:spacing w:before="100" w:beforeAutospacing="1" w:after="100" w:afterAutospacing="1"/>
+              <w:rPr>
+                <w:rFonts w:eastAsia="Times New Roman" w:cs="Times New Roman"/>
+                <w:szCs w:val="24"/>
+              </w:rPr>
+            </w:pPr>
+            <w:r>
+              <w:t>Admin can assign stable parking spot IDs</w:t>
+            </w:r>
+          </w:p>
+        </w:tc>
+        <w:tc>
+          <w:tcPr>
+            <w:tcW w:w="3005" w:type="dxa"/>
+            <w:vAlign w:val="center"/>
+          </w:tcPr>
+          <w:p>
+            <w:pPr>
+              <w:spacing w:before="100" w:beforeAutospacing="1" w:after="100" w:afterAutospacing="1"/>
+              <w:rPr>
+                <w:rFonts w:eastAsia="Times New Roman" w:cs="Times New Roman"/>
+                <w:szCs w:val="24"/>
+              </w:rPr>
+            </w:pPr>
+            <w:r>
+              <w:t>Satisfier</w:t>
+            </w:r>
+          </w:p>
+        </w:tc>
+        <w:tc>
+          <w:tcPr>
+            <w:tcW w:w="3006" w:type="dxa"/>
+            <w:vAlign w:val="center"/>
+          </w:tcPr>
+          <w:p>
+            <w:pPr>
+              <w:spacing w:before="100" w:beforeAutospacing="1" w:after="100" w:afterAutospacing="1"/>
+              <w:rPr>
+                <w:rFonts w:eastAsia="Times New Roman" w:cs="Times New Roman"/>
+                <w:szCs w:val="24"/>
+              </w:rPr>
+            </w:pPr>
+            <w:r>
+              <w:t>Supports consistent UI and map accuracy, especially during resizing.</w:t>
+            </w:r>
+          </w:p>
+        </w:tc>
+      </w:tr>
+      <w:tr>
+        <w:tc>
+          <w:tcPr>
+            <w:tcW w:w="3005" w:type="dxa"/>
+            <w:vAlign w:val="center"/>
+          </w:tcPr>
+          <w:p>
+            <w:pPr>
+              <w:spacing w:before="100" w:beforeAutospacing="1" w:after="100" w:afterAutospacing="1"/>
+              <w:rPr>
+                <w:rFonts w:eastAsia="Times New Roman" w:cs="Times New Roman"/>
+                <w:szCs w:val="24"/>
+              </w:rPr>
+            </w:pPr>
+            <w:r>
+              <w:t>Manual approval of ride requests (by driver)</w:t>
+            </w:r>
+          </w:p>
+        </w:tc>
+        <w:tc>
+          <w:tcPr>
+            <w:tcW w:w="3005" w:type="dxa"/>
+            <w:vAlign w:val="center"/>
+          </w:tcPr>
+          <w:p>
+            <w:pPr>
+              <w:spacing w:before="100" w:beforeAutospacing="1" w:after="100" w:afterAutospacing="1"/>
+              <w:rPr>
+                <w:rFonts w:eastAsia="Times New Roman" w:cs="Times New Roman"/>
+                <w:szCs w:val="24"/>
+              </w:rPr>
+            </w:pPr>
+            <w:r>
+              <w:t>Satisfier</w:t>
+            </w:r>
+          </w:p>
+        </w:tc>
+        <w:tc>
+          <w:tcPr>
+            <w:tcW w:w="3006" w:type="dxa"/>
+            <w:vAlign w:val="center"/>
+          </w:tcPr>
+          <w:p>
+            <w:pPr>
+              <w:spacing w:before="100" w:beforeAutospacing="1" w:after="100" w:afterAutospacing="1"/>
+              <w:rPr>
+                <w:rFonts w:eastAsia="Times New Roman" w:cs="Times New Roman"/>
+                <w:szCs w:val="24"/>
+              </w:rPr>
+            </w:pPr>
+            <w:r>
+              <w:t>Preferred by drivers for control, though not critical for function.</w:t>
+            </w:r>
+          </w:p>
+        </w:tc>
+      </w:tr>
+      <w:tr>
+        <w:tc>
+          <w:tcPr>
+            <w:tcW w:w="3005" w:type="dxa"/>
+            <w:vAlign w:val="center"/>
+          </w:tcPr>
+          <w:p>
+            <w:pPr>
+              <w:spacing w:before="100" w:beforeAutospacing="1" w:after="100" w:afterAutospacing="1"/>
+              <w:rPr>
+                <w:rFonts w:eastAsia="Times New Roman" w:cs="Times New Roman"/>
+                <w:szCs w:val="24"/>
+              </w:rPr>
+            </w:pPr>
+            <w:r>
+              <w:t>Automatic ride matching (by system)</w:t>
+            </w:r>
+          </w:p>
+        </w:tc>
+        <w:tc>
+          <w:tcPr>
+            <w:tcW w:w="3005" w:type="dxa"/>
+            <w:vAlign w:val="center"/>
+          </w:tcPr>
+          <w:p>
+            <w:pPr>
+              <w:spacing w:before="100" w:beforeAutospacing="1" w:after="100" w:afterAutospacing="1"/>
+              <w:rPr>
+                <w:rFonts w:eastAsia="Times New Roman" w:cs="Times New Roman"/>
+                <w:szCs w:val="24"/>
+              </w:rPr>
+            </w:pPr>
+            <w:r>
+              <w:t>Satisfier</w:t>
+            </w:r>
+          </w:p>
+        </w:tc>
+        <w:tc>
+          <w:tcPr>
+            <w:tcW w:w="3006" w:type="dxa"/>
+            <w:vAlign w:val="center"/>
+          </w:tcPr>
+          <w:p>
+            <w:pPr>
+              <w:spacing w:before="100" w:beforeAutospacing="1" w:after="100" w:afterAutospacing="1"/>
+              <w:rPr>
+                <w:rFonts w:eastAsia="Times New Roman" w:cs="Times New Roman"/>
+                <w:szCs w:val="24"/>
+              </w:rPr>
+            </w:pPr>
+            <w:r>
+              <w:t>Preferred by riders for ease, though optional in driver view.</w:t>
+            </w:r>
+          </w:p>
+        </w:tc>
+      </w:tr>
+      <w:tr>
+        <w:tc>
+          <w:tcPr>
+            <w:tcW w:w="3005" w:type="dxa"/>
+            <w:vAlign w:val="center"/>
+          </w:tcPr>
+          <w:p>
+            <w:pPr>
+              <w:spacing w:before="100" w:beforeAutospacing="1" w:after="100" w:afterAutospacing="1"/>
+              <w:rPr>
+                <w:rFonts w:eastAsia="Times New Roman" w:cs="Times New Roman"/>
+                <w:szCs w:val="24"/>
+              </w:rPr>
+            </w:pPr>
+            <w:r>
+              <w:t>Gender/faculty filters when matching riders</w:t>
+            </w:r>
+          </w:p>
+        </w:tc>
+        <w:tc>
+          <w:tcPr>
+            <w:tcW w:w="3005" w:type="dxa"/>
+            <w:vAlign w:val="center"/>
+          </w:tcPr>
+          <w:p>
+            <w:pPr>
+              <w:spacing w:before="100" w:beforeAutospacing="1" w:after="100" w:afterAutospacing="1"/>
+              <w:rPr>
+                <w:rFonts w:eastAsia="Times New Roman" w:cs="Times New Roman"/>
+                <w:szCs w:val="24"/>
+              </w:rPr>
+            </w:pPr>
+            <w:r>
+              <w:t>Satisfier</w:t>
+            </w:r>
+          </w:p>
+        </w:tc>
+        <w:tc>
+          <w:tcPr>
+            <w:tcW w:w="3006" w:type="dxa"/>
+            <w:vAlign w:val="center"/>
+          </w:tcPr>
+          <w:p>
+            <w:pPr>
+              <w:spacing w:before="100" w:beforeAutospacing="1" w:after="100" w:afterAutospacing="1"/>
+              <w:rPr>
+                <w:rFonts w:eastAsia="Times New Roman" w:cs="Times New Roman"/>
+                <w:szCs w:val="24"/>
+              </w:rPr>
+            </w:pPr>
+            <w:r>
+              <w:t>Helpful for personal safety and comfort; not required but increases confidence.</w:t>
+            </w:r>
+          </w:p>
+        </w:tc>
+      </w:tr>
+      <w:tr>
+        <w:tc>
+          <w:tcPr>
+            <w:tcW w:w="3005" w:type="dxa"/>
+            <w:vAlign w:val="center"/>
+          </w:tcPr>
+          <w:p>
+            <w:pPr>
+              <w:spacing w:before="100" w:beforeAutospacing="1" w:after="100" w:afterAutospacing="1"/>
+              <w:rPr>
+                <w:lang w:val="en-US"/>
+              </w:rPr>
+            </w:pPr>
+            <w:proofErr w:type="gramStart"/>
+            <w:r>
+              <w:rPr>
+                <w:lang w:val="en-US"/>
+              </w:rPr>
+              <w:t>Report</w:t>
+            </w:r>
+            <w:proofErr w:type="gramEnd"/>
+            <w:r>
+              <w:rPr>
+                <w:lang w:val="en-US"/>
+              </w:rPr>
+              <w:t xml:space="preserve"> </w:t>
+            </w:r>
+            <w:proofErr w:type="gramStart"/>
+            <w:r>
+              <w:rPr>
+                <w:lang w:val="en-US"/>
+              </w:rPr>
+              <w:t>button</w:t>
+            </w:r>
+            <w:proofErr w:type="gramEnd"/>
+            <w:r>
+              <w:rPr>
+                <w:lang w:val="en-US"/>
+              </w:rPr>
+              <w:t xml:space="preserve"> </w:t>
+            </w:r>
+            <w:proofErr w:type="gramStart"/>
+            <w:r>
+              <w:rPr>
+                <w:lang w:val="en-US"/>
+              </w:rPr>
+              <w:t>place</w:t>
+            </w:r>
+            <w:proofErr w:type="gramEnd"/>
+            <w:r>
+              <w:rPr>
+                <w:lang w:val="en-US"/>
+              </w:rPr>
+              <w:t xml:space="preserve"> next to </w:t>
+            </w:r>
+            <w:proofErr w:type="gramStart"/>
+            <w:r>
+              <w:rPr>
+                <w:lang w:val="en-US"/>
+              </w:rPr>
+              <w:t>feedback</w:t>
+            </w:r>
+            <w:proofErr w:type="gramEnd"/>
+            <w:r>
+              <w:rPr>
+                <w:lang w:val="en-US"/>
+              </w:rPr>
+              <w:t xml:space="preserve"> button for riders after rides.</w:t>
+            </w:r>
+          </w:p>
+        </w:tc>
+        <w:tc>
+          <w:tcPr>
+            <w:tcW w:w="3005" w:type="dxa"/>
+            <w:vAlign w:val="center"/>
+          </w:tcPr>
+          <w:p>
+            <w:pPr>
+              <w:spacing w:before="100" w:beforeAutospacing="1" w:after="100" w:afterAutospacing="1"/>
+            </w:pPr>
+            <w:r>
+              <w:t>Satisfier</w:t>
+            </w:r>
+          </w:p>
+        </w:tc>
+        <w:tc>
+          <w:tcPr>
+            <w:tcW w:w="3006" w:type="dxa"/>
+            <w:vAlign w:val="center"/>
+          </w:tcPr>
+          <w:p>
+            <w:pPr>
+              <w:spacing w:before="100" w:beforeAutospacing="1" w:after="100" w:afterAutospacing="1"/>
+            </w:pPr>
+            <w:r>
+              <w:rPr>
+                <w:rFonts w:eastAsia="Times New Roman" w:cs="Times New Roman"/>
+                <w:color w:val="000000"/>
+                <w:szCs w:val="24"/>
+              </w:rPr>
+              <w:t>This adds useful control and accountability, increasing satisfaction</w:t>
+            </w:r>
+            <w:r>
+              <w:rPr>
+                <w:rFonts w:eastAsia="Times New Roman" w:cs="Times New Roman"/>
+                <w:color w:val="000000"/>
+                <w:szCs w:val="24"/>
+              </w:rPr>
+              <w:t>.</w:t>
+            </w:r>
+          </w:p>
+        </w:tc>
+      </w:tr>
+    </w:tbl>
+    <w:p>
+      <w:pPr>
+        <w:spacing w:before="100" w:beforeAutospacing="1" w:after="100" w:afterAutospacing="1" w:line="240" w:lineRule="auto"/>
+        <w:rPr>
+          <w:rFonts w:cs="Times New Roman"/>
+          <w:b/>
+          <w:bCs/>
+          <w:szCs w:val="24"/>
+        </w:rPr>
+      </w:pPr>
+      <w:r>
+        <w:rPr>
+          <w:rFonts w:cs="Times New Roman"/>
+          <w:b/>
+          <w:bCs/>
+          <w:szCs w:val="24"/>
+        </w:rPr>
+        <w:t>2.3 Delighters (Excitement Requirements)</w:t>
+      </w:r>
     </w:p>
     <w:p>
       <w:pPr>
         <w:spacing w:before="100" w:beforeAutospacing="1" w:after="100" w:afterAutospacing="1" w:line="240" w:lineRule="auto"/>
         <w:rPr>
+          <w:rFonts w:cs="Times New Roman"/>
+          <w:szCs w:val="24"/>
+        </w:rPr>
+      </w:pPr>
+      <w:r>
+        <w:rPr>
+          <w:rFonts w:cs="Times New Roman"/>
+          <w:szCs w:val="24"/>
+        </w:rPr>
+        <w:t>These features were unexpected but appreciated. They increase satisfaction when present.</w:t>
+      </w:r>
+    </w:p>
+    <w:tbl>
+      <w:tblPr>
+        <w:tblStyle w:val="TableGrid"/>
+        <w:tblW w:w="0" w:type="auto"/>
+        <w:tblLook w:val="04A0" w:firstRow="1" w:lastRow="0" w:firstColumn="1" w:lastColumn="0" w:noHBand="0" w:noVBand="1"/>
+      </w:tblPr>
+      <w:tblGrid>
+        <w:gridCol w:w="3005"/>
+        <w:gridCol w:w="3005"/>
+        <w:gridCol w:w="3006"/>
+      </w:tblGrid>
+      <w:tr>
+        <w:tc>
+          <w:tcPr>
+            <w:tcW w:w="3005" w:type="dxa"/>
+            <w:vAlign w:val="center"/>
+          </w:tcPr>
+          <w:p>
+            <w:pPr>
+              <w:spacing w:before="100" w:beforeAutospacing="1" w:after="100" w:afterAutospacing="1"/>
+              <w:rPr>
+                <w:rFonts w:cs="Times New Roman"/>
+                <w:szCs w:val="24"/>
+              </w:rPr>
+            </w:pPr>
+            <w:r>
+              <w:rPr>
+                <w:rStyle w:val="Strong"/>
+              </w:rPr>
+              <w:t>Feature / Requirement</w:t>
+            </w:r>
+          </w:p>
+        </w:tc>
+        <w:tc>
+          <w:tcPr>
+            <w:tcW w:w="3005" w:type="dxa"/>
+            <w:vAlign w:val="center"/>
+          </w:tcPr>
+          <w:p>
+            <w:pPr>
+              <w:spacing w:before="100" w:beforeAutospacing="1" w:after="100" w:afterAutospacing="1"/>
+              <w:rPr>
+                <w:rFonts w:cs="Times New Roman"/>
+                <w:szCs w:val="24"/>
+              </w:rPr>
+            </w:pPr>
+            <w:r>
+              <w:rPr>
+                <w:rStyle w:val="Strong"/>
+              </w:rPr>
+              <w:t>Category</w:t>
+            </w:r>
+          </w:p>
+        </w:tc>
+        <w:tc>
+          <w:tcPr>
+            <w:tcW w:w="3006" w:type="dxa"/>
+            <w:vAlign w:val="center"/>
+          </w:tcPr>
+          <w:p>
+            <w:pPr>
+              <w:spacing w:before="100" w:beforeAutospacing="1" w:after="100" w:afterAutospacing="1"/>
+              <w:rPr>
+                <w:rFonts w:cs="Times New Roman"/>
+                <w:szCs w:val="24"/>
+              </w:rPr>
+            </w:pPr>
+            <w:r>
+              <w:rPr>
+                <w:rStyle w:val="Strong"/>
+              </w:rPr>
+              <w:t>Justification (from elicitation)</w:t>
+            </w:r>
+          </w:p>
+        </w:tc>
+      </w:tr>
+      <w:tr>
+        <w:tc>
+          <w:tcPr>
+            <w:tcW w:w="3005" w:type="dxa"/>
+            <w:vAlign w:val="center"/>
+          </w:tcPr>
+          <w:p>
+            <w:pPr>
+              <w:spacing w:before="100" w:beforeAutospacing="1" w:after="100" w:afterAutospacing="1"/>
+              <w:rPr>
+                <w:rFonts w:cs="Times New Roman"/>
+                <w:szCs w:val="24"/>
+              </w:rPr>
+            </w:pPr>
+            <w:r>
+              <w:lastRenderedPageBreak/>
+              <w:t>Rider can book ride with faculty member</w:t>
+            </w:r>
+          </w:p>
+        </w:tc>
+        <w:tc>
+          <w:tcPr>
+            <w:tcW w:w="3005" w:type="dxa"/>
+            <w:vAlign w:val="center"/>
+          </w:tcPr>
+          <w:p>
+            <w:pPr>
+              <w:spacing w:before="100" w:beforeAutospacing="1" w:after="100" w:afterAutospacing="1"/>
+              <w:rPr>
+                <w:rFonts w:cs="Times New Roman"/>
+                <w:szCs w:val="24"/>
+              </w:rPr>
+            </w:pPr>
+            <w:r>
+              <w:t>Delighter</w:t>
+            </w:r>
+          </w:p>
+        </w:tc>
+        <w:tc>
+          <w:tcPr>
+            <w:tcW w:w="3006" w:type="dxa"/>
+            <w:vAlign w:val="center"/>
+          </w:tcPr>
+          <w:p>
+            <w:pPr>
+              <w:spacing w:before="100" w:beforeAutospacing="1" w:after="100" w:afterAutospacing="1"/>
+              <w:rPr>
+                <w:rFonts w:cs="Times New Roman"/>
+                <w:szCs w:val="24"/>
+              </w:rPr>
+            </w:pPr>
+            <w:r>
+              <w:t>Unexpected but liked by some users; not a basic requirement.</w:t>
+            </w:r>
+          </w:p>
+        </w:tc>
+      </w:tr>
+      <w:tr>
+        <w:tc>
+          <w:tcPr>
+            <w:tcW w:w="3005" w:type="dxa"/>
+            <w:vAlign w:val="center"/>
+          </w:tcPr>
+          <w:p>
+            <w:pPr>
+              <w:spacing w:before="100" w:beforeAutospacing="1" w:after="100" w:afterAutospacing="1"/>
+              <w:rPr>
+                <w:rFonts w:cs="Times New Roman"/>
+                <w:szCs w:val="24"/>
+              </w:rPr>
+            </w:pPr>
+            <w:r>
+              <w:t>Admin can view car owner details</w:t>
+            </w:r>
+          </w:p>
+        </w:tc>
+        <w:tc>
+          <w:tcPr>
+            <w:tcW w:w="3005" w:type="dxa"/>
+            <w:vAlign w:val="center"/>
+          </w:tcPr>
+          <w:p>
+            <w:pPr>
+              <w:spacing w:before="100" w:beforeAutospacing="1" w:after="100" w:afterAutospacing="1"/>
+              <w:rPr>
+                <w:rFonts w:cs="Times New Roman"/>
+                <w:szCs w:val="24"/>
+              </w:rPr>
+            </w:pPr>
+            <w:r>
+              <w:t>Delighter</w:t>
+            </w:r>
+          </w:p>
+        </w:tc>
+        <w:tc>
+          <w:tcPr>
+            <w:tcW w:w="3006" w:type="dxa"/>
+            <w:vAlign w:val="center"/>
+          </w:tcPr>
+          <w:p>
+            <w:pPr>
+              <w:spacing w:before="100" w:beforeAutospacing="1" w:after="100" w:afterAutospacing="1"/>
+              <w:rPr>
+                <w:rFonts w:cs="Times New Roman"/>
+                <w:szCs w:val="24"/>
+              </w:rPr>
+            </w:pPr>
+            <w:r>
+              <w:t xml:space="preserve">Mixed </w:t>
+            </w:r>
+            <w:proofErr w:type="gramStart"/>
+            <w:r>
+              <w:t>reactions;</w:t>
+            </w:r>
+            <w:proofErr w:type="gramEnd"/>
+            <w:r>
+              <w:t xml:space="preserve"> privacy concerns exist, but some users find it useful in problem resolution.</w:t>
+            </w:r>
+          </w:p>
+        </w:tc>
+      </w:tr>
+      <w:tr>
+        <w:tc>
+          <w:tcPr>
+            <w:tcW w:w="3005" w:type="dxa"/>
+            <w:vAlign w:val="center"/>
+          </w:tcPr>
+          <w:p>
+            <w:pPr>
+              <w:spacing w:before="100" w:beforeAutospacing="1" w:after="100" w:afterAutospacing="1"/>
+              <w:rPr>
+                <w:rFonts w:cs="Times New Roman"/>
+                <w:szCs w:val="24"/>
+              </w:rPr>
+            </w:pPr>
+            <w:r>
+              <w:t>Reward system: fuel compensation or points</w:t>
+            </w:r>
+          </w:p>
+        </w:tc>
+        <w:tc>
+          <w:tcPr>
+            <w:tcW w:w="3005" w:type="dxa"/>
+            <w:vAlign w:val="center"/>
+          </w:tcPr>
+          <w:p>
+            <w:pPr>
+              <w:spacing w:before="100" w:beforeAutospacing="1" w:after="100" w:afterAutospacing="1"/>
+              <w:rPr>
+                <w:rFonts w:cs="Times New Roman"/>
+                <w:szCs w:val="24"/>
+              </w:rPr>
+            </w:pPr>
+            <w:r>
+              <w:t>Delighter</w:t>
+            </w:r>
+          </w:p>
+        </w:tc>
+        <w:tc>
+          <w:tcPr>
+            <w:tcW w:w="3006" w:type="dxa"/>
+            <w:vAlign w:val="center"/>
+          </w:tcPr>
+          <w:p>
+            <w:pPr>
+              <w:spacing w:before="100" w:beforeAutospacing="1" w:after="100" w:afterAutospacing="1"/>
+              <w:rPr>
+                <w:rFonts w:cs="Times New Roman"/>
+                <w:szCs w:val="24"/>
+              </w:rPr>
+            </w:pPr>
+            <w:r>
+              <w:t>Motivates usage but not expected. Users see it as a bonus feature.</w:t>
+            </w:r>
+          </w:p>
+        </w:tc>
+      </w:tr>
+      <w:tr>
+        <w:tc>
+          <w:tcPr>
+            <w:tcW w:w="3005" w:type="dxa"/>
+            <w:vAlign w:val="center"/>
+          </w:tcPr>
+          <w:p>
+            <w:pPr>
+              <w:spacing w:before="100" w:beforeAutospacing="1" w:after="100" w:afterAutospacing="1"/>
+              <w:rPr>
+                <w:rFonts w:cs="Times New Roman"/>
+                <w:szCs w:val="24"/>
+              </w:rPr>
+            </w:pPr>
+            <w:r>
+              <w:t>Estimated fuel saving / carbon stats</w:t>
+            </w:r>
+          </w:p>
+        </w:tc>
+        <w:tc>
+          <w:tcPr>
+            <w:tcW w:w="3005" w:type="dxa"/>
+            <w:vAlign w:val="center"/>
+          </w:tcPr>
+          <w:p>
+            <w:pPr>
+              <w:spacing w:before="100" w:beforeAutospacing="1" w:after="100" w:afterAutospacing="1"/>
+              <w:rPr>
+                <w:rFonts w:cs="Times New Roman"/>
+                <w:szCs w:val="24"/>
+              </w:rPr>
+            </w:pPr>
+            <w:r>
+              <w:t>Delighter</w:t>
+            </w:r>
+          </w:p>
+        </w:tc>
+        <w:tc>
+          <w:tcPr>
+            <w:tcW w:w="3006" w:type="dxa"/>
+            <w:vAlign w:val="center"/>
+          </w:tcPr>
+          <w:p>
+            <w:pPr>
+              <w:spacing w:before="100" w:beforeAutospacing="1" w:after="100" w:afterAutospacing="1"/>
+              <w:rPr>
+                <w:rFonts w:cs="Times New Roman"/>
+                <w:szCs w:val="24"/>
+              </w:rPr>
+            </w:pPr>
+            <w:r>
+              <w:t>Appeals to eco-conscious users; surprising and appreciated.</w:t>
+            </w:r>
+          </w:p>
+        </w:tc>
+      </w:tr>
+      <w:tr>
+        <w:tc>
+          <w:tcPr>
+            <w:tcW w:w="3005" w:type="dxa"/>
+            <w:vAlign w:val="center"/>
+          </w:tcPr>
+          <w:p>
+            <w:pPr>
+              <w:spacing w:before="100" w:beforeAutospacing="1" w:after="100" w:afterAutospacing="1"/>
+              <w:rPr>
+                <w:rFonts w:cs="Times New Roman"/>
+                <w:szCs w:val="24"/>
+              </w:rPr>
+            </w:pPr>
+            <w:r>
+              <w:t>Location sharing with friends</w:t>
+            </w:r>
+          </w:p>
+        </w:tc>
+        <w:tc>
+          <w:tcPr>
+            <w:tcW w:w="3005" w:type="dxa"/>
+            <w:vAlign w:val="center"/>
+          </w:tcPr>
+          <w:p>
+            <w:pPr>
+              <w:spacing w:before="100" w:beforeAutospacing="1" w:after="100" w:afterAutospacing="1"/>
+              <w:rPr>
+                <w:rFonts w:cs="Times New Roman"/>
+                <w:szCs w:val="24"/>
+              </w:rPr>
+            </w:pPr>
+            <w:r>
+              <w:t>Delighter</w:t>
+            </w:r>
+          </w:p>
+        </w:tc>
+        <w:tc>
+          <w:tcPr>
+            <w:tcW w:w="3006" w:type="dxa"/>
+            <w:vAlign w:val="center"/>
+          </w:tcPr>
+          <w:p>
+            <w:pPr>
+              <w:spacing w:before="100" w:beforeAutospacing="1" w:after="100" w:afterAutospacing="1"/>
+              <w:rPr>
+                <w:rFonts w:cs="Times New Roman"/>
+                <w:szCs w:val="24"/>
+              </w:rPr>
+            </w:pPr>
+            <w:r>
+              <w:t xml:space="preserve">Enhances safety and social trust; not </w:t>
+            </w:r>
+            <w:proofErr w:type="gramStart"/>
+            <w:r>
+              <w:t>expected, but</w:t>
+            </w:r>
+            <w:proofErr w:type="gramEnd"/>
+            <w:r>
+              <w:t xml:space="preserve"> positively received.</w:t>
+            </w:r>
+          </w:p>
+        </w:tc>
+      </w:tr>
+      <w:tr>
+        <w:tc>
+          <w:tcPr>
+            <w:tcW w:w="3005" w:type="dxa"/>
+            <w:vAlign w:val="center"/>
+          </w:tcPr>
+          <w:p>
+            <w:pPr>
+              <w:spacing w:before="100" w:beforeAutospacing="1" w:after="100" w:afterAutospacing="1"/>
+              <w:rPr>
+                <w:rFonts w:cs="Times New Roman"/>
+                <w:szCs w:val="24"/>
+              </w:rPr>
+            </w:pPr>
+            <w:r>
+              <w:t>Star rating system after rides</w:t>
+            </w:r>
+          </w:p>
+        </w:tc>
+        <w:tc>
+          <w:tcPr>
+            <w:tcW w:w="3005" w:type="dxa"/>
+            <w:vAlign w:val="center"/>
+          </w:tcPr>
+          <w:p>
+            <w:pPr>
+              <w:spacing w:before="100" w:beforeAutospacing="1" w:after="100" w:afterAutospacing="1"/>
+              <w:rPr>
+                <w:rFonts w:cs="Times New Roman"/>
+                <w:szCs w:val="24"/>
+              </w:rPr>
+            </w:pPr>
+            <w:r>
+              <w:t>Delighter</w:t>
+            </w:r>
+          </w:p>
+        </w:tc>
+        <w:tc>
+          <w:tcPr>
+            <w:tcW w:w="3006" w:type="dxa"/>
+            <w:vAlign w:val="center"/>
+          </w:tcPr>
+          <w:p>
+            <w:pPr>
+              <w:spacing w:before="100" w:beforeAutospacing="1" w:after="100" w:afterAutospacing="1"/>
+              <w:rPr>
+                <w:rFonts w:cs="Times New Roman"/>
+                <w:szCs w:val="24"/>
+              </w:rPr>
+            </w:pPr>
+            <w:r>
+              <w:t>Useful for feedback; not critical but appreciated.</w:t>
+            </w:r>
+          </w:p>
+        </w:tc>
+      </w:tr>
+      <w:tr>
+        <w:tc>
+          <w:tcPr>
+            <w:tcW w:w="3005" w:type="dxa"/>
+            <w:vAlign w:val="center"/>
+          </w:tcPr>
+          <w:p>
+            <w:pPr>
+              <w:spacing w:before="100" w:beforeAutospacing="1" w:after="100" w:afterAutospacing="1"/>
+              <w:rPr>
+                <w:rFonts w:cs="Times New Roman"/>
+                <w:szCs w:val="24"/>
+              </w:rPr>
+            </w:pPr>
+            <w:r>
+              <w:t>Dark mode UI</w:t>
+            </w:r>
+          </w:p>
+        </w:tc>
+        <w:tc>
+          <w:tcPr>
+            <w:tcW w:w="3005" w:type="dxa"/>
+            <w:vAlign w:val="center"/>
+          </w:tcPr>
+          <w:p>
+            <w:pPr>
+              <w:spacing w:before="100" w:beforeAutospacing="1" w:after="100" w:afterAutospacing="1"/>
+              <w:rPr>
+                <w:rFonts w:cs="Times New Roman"/>
+                <w:szCs w:val="24"/>
+              </w:rPr>
+            </w:pPr>
+            <w:r>
+              <w:t>Delighter</w:t>
+            </w:r>
+          </w:p>
+        </w:tc>
+        <w:tc>
+          <w:tcPr>
+            <w:tcW w:w="3006" w:type="dxa"/>
+            <w:vAlign w:val="center"/>
+          </w:tcPr>
+          <w:p>
+            <w:pPr>
+              <w:spacing w:before="100" w:beforeAutospacing="1" w:after="100" w:afterAutospacing="1"/>
+              <w:rPr>
+                <w:rFonts w:cs="Times New Roman"/>
+                <w:szCs w:val="24"/>
+              </w:rPr>
+            </w:pPr>
+            <w:r>
+              <w:t>Purely aesthetic; not expected but liked by night-time drivers.</w:t>
+            </w:r>
+          </w:p>
+        </w:tc>
+      </w:tr>
+    </w:tbl>
+    <w:p>
+      <w:pPr>
+        <w:spacing w:before="100" w:beforeAutospacing="1" w:after="100" w:afterAutospacing="1" w:line="240" w:lineRule="auto"/>
+        <w:rPr>
+          <w:rFonts w:cs="Times New Roman"/>
+          <w:szCs w:val="24"/>
+        </w:rPr>
+      </w:pPr>
+    </w:p>
+    <w:p>
+      <w:pPr>
+        <w:rPr>
+          <w:rStyle w:val="Heading2Char"/>
+          <w:rFonts w:cs="Times New Roman"/>
+        </w:rPr>
+      </w:pPr>
+      <w:r>
+        <w:rPr>
+          <w:rStyle w:val="Heading2Char"/>
+          <w:rFonts w:cs="Times New Roman"/>
+        </w:rPr>
+        <w:br w:type="page"/>
+      </w:r>
+    </w:p>
+    <w:p>
+      <w:pPr>
+        <w:spacing w:before="100" w:beforeAutospacing="1" w:after="100" w:afterAutospacing="1" w:line="240" w:lineRule="auto"/>
+        <w:rPr>
+          <w:rStyle w:val="Heading2Char"/>
+          <w:rFonts w:cs="Times New Roman"/>
+        </w:rPr>
+      </w:pPr>
+      <w:r>
+        <w:rPr>
+          <w:rStyle w:val="Heading2Char"/>
+          <w:rFonts w:cs="Times New Roman"/>
+          <w:b/>
+          <w:bCs/>
+        </w:rPr>
+        <w:lastRenderedPageBreak/>
+        <w:t>Kano Model</w:t>
+      </w:r>
+      <w:r>
+        <w:rPr>
+          <w:rStyle w:val="Heading2Char"/>
+          <w:rFonts w:cs="Times New Roman"/>
+        </w:rPr>
+        <w:t xml:space="preserve"> </w:t>
+      </w:r>
+      <w:r>
+        <w:rPr>
+          <w:rFonts w:eastAsiaTheme="majorEastAsia" w:cs="Times New Roman"/>
+          <w:noProof/>
+          <w:sz w:val="32"/>
+          <w:szCs w:val="26"/>
+        </w:rPr>
+        <w:drawing>
+          <wp:inline distT="0" distB="0" distL="0" distR="0" wp14:anchorId="1A9618A7" wp14:editId="2EA7FC4A">
+            <wp:extent cx="5731510" cy="4657090"/>
+            <wp:effectExtent l="0" t="0" r="2540" b="0"/>
+            <wp:docPr id="1454044643" name="Picture 1" descr="A diagram of a customer satisfaction survey&#10;&#10;AI-generated content may be incorrect."/>
+            <wp:cNvGraphicFramePr>
+              <a:graphicFrameLocks xmlns:a="http://schemas.openxmlformats.org/drawingml/2006/main" noChangeAspect="1"/>
+            </wp:cNvGraphicFramePr>
+            <a:graphic xmlns:a="http://schemas.openxmlformats.org/drawingml/2006/main">
+              <a:graphicData uri="http://schemas.openxmlformats.org/drawingml/2006/picture">
+                <pic:pic xmlns:pic="http://schemas.openxmlformats.org/drawingml/2006/picture">
+                  <pic:nvPicPr>
+                    <pic:cNvPr id="1454044643" name="Picture 1" descr="A diagram of a customer satisfaction survey&#10;&#10;AI-generated content may be incorrect."/>
+                    <pic:cNvPicPr/>
+                  </pic:nvPicPr>
+                  <pic:blipFill>
+                    <a:blip r:embed="rId8">
+                      <a:extLst>
+                        <a:ext uri="{28A0092B-C50C-407E-A947-70E740481C1C}">
+                          <a14:useLocalDpi xmlns:a14="http://schemas.microsoft.com/office/drawing/2010/main" val="0"/>
+                        </a:ext>
+                      </a:extLst>
+                    </a:blip>
+                    <a:stretch>
+                      <a:fillRect/>
+                    </a:stretch>
+                  </pic:blipFill>
+                  <pic:spPr>
+                    <a:xfrm>
+                      <a:off x="0" y="0"/>
+                      <a:ext cx="5731510" cy="4657090"/>
+                    </a:xfrm>
+                    <a:prstGeom prst="rect">
+                      <a:avLst/>
+                    </a:prstGeom>
+                  </pic:spPr>
+                </pic:pic>
+              </a:graphicData>
+            </a:graphic>
+          </wp:inline>
+        </w:drawing>
+      </w:r>
+    </w:p>
+    <w:p>
+      <w:pPr>
+        <w:spacing w:before="100" w:beforeAutospacing="1" w:after="100" w:afterAutospacing="1" w:line="240" w:lineRule="auto"/>
+        <w:rPr>
           <w:rFonts w:eastAsia="Times New Roman" w:cs="Times New Roman"/>
           <w:szCs w:val="24"/>
         </w:rPr>
@@ -1866,7 +3890,7 @@
           <w:rFonts w:cs="Times New Roman"/>
         </w:rPr>
       </w:pPr>
-      <w:bookmarkStart w:id="6" w:name="_Toc198085479"/>
+      <w:bookmarkStart w:id="5" w:name="_Toc198085479"/>
       <w:proofErr w:type="gramStart"/>
       <w:r>
         <w:rPr>
@@ -1882,7 +3906,7 @@
         </w:rPr>
         <w:t xml:space="preserve">  Appendices</w:t>
       </w:r>
-      <w:bookmarkEnd w:id="6"/>
+      <w:bookmarkEnd w:id="5"/>
       <w:proofErr w:type="gramEnd"/>
     </w:p>
     <w:p>
@@ -1893,7 +3917,7 @@
           <w:rFonts w:cs="Times New Roman"/>
         </w:rPr>
       </w:pPr>
-      <w:bookmarkStart w:id="7" w:name="_Toc198085480"/>
+      <w:bookmarkStart w:id="6" w:name="_Toc198085480"/>
       <w:r>
         <w:rPr>
           <w:rStyle w:val="Heading2Char"/>
@@ -1922,7 +3946,7 @@
         </w:rPr>
         <w:t xml:space="preserve"> References</w:t>
       </w:r>
-      <w:bookmarkEnd w:id="7"/>
+      <w:bookmarkEnd w:id="6"/>
     </w:p>
     <w:p>
       <w:proofErr w:type="spellStart"/>
@@ -1967,7 +3991,7 @@
 </file>
 
 <file path=word/numbering.xml><?xml version="1.0" encoding="utf-8"?>
-<w:numbering xmlns:wpc="http://schemas.microsoft.com/office/word/2010/wordprocessingCanvas" xmlns:cx="http://schemas.microsoft.com/office/drawing/2014/chartex" xmlns:cx1="http://schemas.microsoft.com/office/drawing/2015/9/8/chartex" xmlns:cx2="http://schemas.microsoft.com/office/drawing/2015/10/21/chartex" xmlns:cx3="http://schemas.microsoft.com/office/drawing/2016/5/9/chartex" xmlns:cx4="http://schemas.microsoft.com/office/drawing/2016/5/10/chartex" xmlns:cx5="http://schemas.microsoft.com/office/drawing/2016/5/11/chartex" xmlns:cx6="http://schemas.microsoft.com/office/drawing/2016/5/12/chartex" xmlns:cx7="http://schemas.microsoft.com/office/drawing/2016/5/13/chartex" xmlns:cx8="http://schemas.microsoft.com/office/drawing/2016/5/14/chartex" xmlns:mc="http://schemas.openxmlformats.org/markup-compatibility/2006" xmlns:aink="http://schemas.microsoft.com/office/drawing/2016/ink" xmlns:am3d="http://schemas.microsoft.com/office/drawing/2017/model3d" xmlns:o="urn:schemas-microsoft-com:office:office" xmlns:r="http://schemas.openxmlformats.org/officeDocument/2006/relationships" xmlns:m="http://schemas.openxmlformats.org/officeDocument/2006/math" xmlns:v="urn:schemas-microsoft-com:vml" xmlns:wp14="http://schemas.microsoft.com/office/word/2010/wordprocessingDrawing" xmlns:wp="http://schemas.openxmlformats.org/drawingml/2006/wordprocessingDrawing" xmlns:w10="urn:schemas-microsoft-com:office:word" xmlns:w="http://schemas.openxmlformats.org/wordprocessingml/2006/main" xmlns:w14="http://schemas.microsoft.com/office/word/2010/wordml" xmlns:w15="http://schemas.microsoft.com/office/word/2012/wordml" xmlns:w16cex="http://schemas.microsoft.com/office/word/2018/wordml/cex" xmlns:w16cid="http://schemas.microsoft.com/office/word/2016/wordml/cid" xmlns:w16="http://schemas.microsoft.com/office/word/2018/wordml" xmlns:w16se="http://schemas.microsoft.com/office/word/2015/wordml/symex" xmlns:wpg="http://schemas.microsoft.com/office/word/2010/wordprocessingGroup" xmlns:wpi="http://schemas.microsoft.com/office/word/2010/wordprocessingInk" xmlns:wne="http://schemas.microsoft.com/office/word/2006/wordml" xmlns:wps="http://schemas.microsoft.com/office/word/2010/wordprocessingShape" mc:Ignorable="w14 w15 w16se w16cid w16 w16cex wp14">
+<w:numbering xmlns:wpc="http://schemas.microsoft.com/office/word/2010/wordprocessingCanvas" xmlns:cx="http://schemas.microsoft.com/office/drawing/2014/chartex" xmlns:cx1="http://schemas.microsoft.com/office/drawing/2015/9/8/chartex" xmlns:cx2="http://schemas.microsoft.com/office/drawing/2015/10/21/chartex" xmlns:cx3="http://schemas.microsoft.com/office/drawing/2016/5/9/chartex" xmlns:cx4="http://schemas.microsoft.com/office/drawing/2016/5/10/chartex" xmlns:cx5="http://schemas.microsoft.com/office/drawing/2016/5/11/chartex" xmlns:cx6="http://schemas.microsoft.com/office/drawing/2016/5/12/chartex" xmlns:cx7="http://schemas.microsoft.com/office/drawing/2016/5/13/chartex" xmlns:cx8="http://schemas.microsoft.com/office/drawing/2016/5/14/chartex" xmlns:mc="http://schemas.openxmlformats.org/markup-compatibility/2006" xmlns:aink="http://schemas.microsoft.com/office/drawing/2016/ink" xmlns:am3d="http://schemas.microsoft.com/office/drawing/2017/model3d" xmlns:o="urn:schemas-microsoft-com:office:office" xmlns:oel="http://schemas.microsoft.com/office/2019/extlst" xmlns:r="http://schemas.openxmlformats.org/officeDocument/2006/relationships" xmlns:m="http://schemas.openxmlformats.org/officeDocument/2006/math" xmlns:v="urn:schemas-microsoft-com:vml" xmlns:wp14="http://schemas.microsoft.com/office/word/2010/wordprocessingDrawing" xmlns:wp="http://schemas.openxmlformats.org/drawingml/2006/wordprocessingDrawing" xmlns:w10="urn:schemas-microsoft-com:office:word" xmlns:w="http://schemas.openxmlformats.org/wordprocessingml/2006/main" xmlns:w14="http://schemas.microsoft.com/office/word/2010/wordml" xmlns:w15="http://schemas.microsoft.com/office/word/2012/wordml" xmlns:w16cex="http://schemas.microsoft.com/office/word/2018/wordml/cex" xmlns:w16cid="http://schemas.microsoft.com/office/word/2016/wordml/cid" xmlns:w16="http://schemas.microsoft.com/office/word/2018/wordml" xmlns:w16du="http://schemas.microsoft.com/office/word/2023/wordml/word16du" xmlns:w16sdtdh="http://schemas.microsoft.com/office/word/2020/wordml/sdtdatahash" xmlns:w16sdtfl="http://schemas.microsoft.com/office/word/2024/wordml/sdtformatlock" xmlns:w16se="http://schemas.microsoft.com/office/word/2015/wordml/symex" xmlns:wpg="http://schemas.microsoft.com/office/word/2010/wordprocessingGroup" xmlns:wpi="http://schemas.microsoft.com/office/word/2010/wordprocessingInk" xmlns:wne="http://schemas.microsoft.com/office/word/2006/wordml" xmlns:wps="http://schemas.microsoft.com/office/word/2010/wordprocessingShape" mc:Ignorable="w14 w15 w16se w16cid w16 w16cex w16sdtdh w16sdtfl w16du wp14">
   <w:abstractNum w:abstractNumId="0" w15:restartNumberingAfterBreak="0">
     <w:nsid w:val="07E75399"/>
     <w:multiLevelType w:val="multilevel"/>
@@ -4204,59 +6228,59 @@
       </w:rPr>
     </w:lvl>
   </w:abstractNum>
-  <w:num w:numId="1">
+  <w:num w:numId="1" w16cid:durableId="277034040">
     <w:abstractNumId w:val="15"/>
   </w:num>
-  <w:num w:numId="2">
+  <w:num w:numId="2" w16cid:durableId="937252042">
     <w:abstractNumId w:val="0"/>
   </w:num>
-  <w:num w:numId="3">
+  <w:num w:numId="3" w16cid:durableId="254940810">
     <w:abstractNumId w:val="9"/>
   </w:num>
-  <w:num w:numId="4">
+  <w:num w:numId="4" w16cid:durableId="1779065492">
     <w:abstractNumId w:val="12"/>
   </w:num>
-  <w:num w:numId="5">
+  <w:num w:numId="5" w16cid:durableId="1867596105">
     <w:abstractNumId w:val="7"/>
   </w:num>
-  <w:num w:numId="6">
+  <w:num w:numId="6" w16cid:durableId="762336344">
     <w:abstractNumId w:val="11"/>
   </w:num>
-  <w:num w:numId="7">
+  <w:num w:numId="7" w16cid:durableId="1805582789">
     <w:abstractNumId w:val="14"/>
   </w:num>
-  <w:num w:numId="8">
+  <w:num w:numId="8" w16cid:durableId="592977254">
     <w:abstractNumId w:val="1"/>
   </w:num>
-  <w:num w:numId="9">
+  <w:num w:numId="9" w16cid:durableId="2146002419">
     <w:abstractNumId w:val="6"/>
   </w:num>
-  <w:num w:numId="10">
+  <w:num w:numId="10" w16cid:durableId="829061571">
     <w:abstractNumId w:val="10"/>
   </w:num>
-  <w:num w:numId="11">
+  <w:num w:numId="11" w16cid:durableId="489097916">
     <w:abstractNumId w:val="4"/>
   </w:num>
-  <w:num w:numId="12">
+  <w:num w:numId="12" w16cid:durableId="968707411">
     <w:abstractNumId w:val="5"/>
   </w:num>
-  <w:num w:numId="13">
+  <w:num w:numId="13" w16cid:durableId="1541090712">
     <w:abstractNumId w:val="13"/>
   </w:num>
-  <w:num w:numId="14">
+  <w:num w:numId="14" w16cid:durableId="1851986734">
     <w:abstractNumId w:val="8"/>
   </w:num>
-  <w:num w:numId="15">
+  <w:num w:numId="15" w16cid:durableId="465777059">
     <w:abstractNumId w:val="3"/>
   </w:num>
-  <w:num w:numId="16">
+  <w:num w:numId="16" w16cid:durableId="2103988271">
     <w:abstractNumId w:val="2"/>
   </w:num>
 </w:numbering>
 </file>
 
 <file path=word/styles.xml><?xml version="1.0" encoding="utf-8"?>
-<w:styles xmlns:mc="http://schemas.openxmlformats.org/markup-compatibility/2006" xmlns:r="http://schemas.openxmlformats.org/officeDocument/2006/relationships" xmlns:w="http://schemas.openxmlformats.org/wordprocessingml/2006/main" xmlns:w14="http://schemas.microsoft.com/office/word/2010/wordml" xmlns:w15="http://schemas.microsoft.com/office/word/2012/wordml" xmlns:w16cex="http://schemas.microsoft.com/office/word/2018/wordml/cex" xmlns:w16cid="http://schemas.microsoft.com/office/word/2016/wordml/cid" xmlns:w16="http://schemas.microsoft.com/office/word/2018/wordml" xmlns:w16se="http://schemas.microsoft.com/office/word/2015/wordml/symex" mc:Ignorable="w14 w15 w16se w16cid w16 w16cex">
+<w:styles xmlns:mc="http://schemas.openxmlformats.org/markup-compatibility/2006" xmlns:r="http://schemas.openxmlformats.org/officeDocument/2006/relationships" xmlns:w="http://schemas.openxmlformats.org/wordprocessingml/2006/main" xmlns:w14="http://schemas.microsoft.com/office/word/2010/wordml" xmlns:w15="http://schemas.microsoft.com/office/word/2012/wordml" xmlns:w16cex="http://schemas.microsoft.com/office/word/2018/wordml/cex" xmlns:w16cid="http://schemas.microsoft.com/office/word/2016/wordml/cid" xmlns:w16="http://schemas.microsoft.com/office/word/2018/wordml" xmlns:w16du="http://schemas.microsoft.com/office/word/2023/wordml/word16du" xmlns:w16sdtdh="http://schemas.microsoft.com/office/word/2020/wordml/sdtdatahash" xmlns:w16sdtfl="http://schemas.microsoft.com/office/word/2024/wordml/sdtformatlock" xmlns:w16se="http://schemas.microsoft.com/office/word/2015/wordml/symex" mc:Ignorable="w14 w15 w16se w16cid w16 w16cex w16sdtdh w16sdtfl w16du">
   <w:docDefaults>
     <w:rPrDefault>
       <w:rPr>
@@ -4918,6 +6942,25 @@
       <w:szCs w:val="24"/>
     </w:rPr>
   </w:style>
+  <w:style w:type="table" w:styleId="TableGrid">
+    <w:name w:val="Table Grid"/>
+    <w:basedOn w:val="TableNormal"/>
+    <w:uiPriority w:val="39"/>
+    <w:rsid w:val="00E2195B"/>
+    <w:pPr>
+      <w:spacing w:after="0" w:line="240" w:lineRule="auto"/>
+    </w:pPr>
+    <w:tblPr>
+      <w:tblBorders>
+        <w:top w:val="single" w:sz="4" w:space="0" w:color="auto"/>
+        <w:left w:val="single" w:sz="4" w:space="0" w:color="auto"/>
+        <w:bottom w:val="single" w:sz="4" w:space="0" w:color="auto"/>
+        <w:right w:val="single" w:sz="4" w:space="0" w:color="auto"/>
+        <w:insideH w:val="single" w:sz="4" w:space="0" w:color="auto"/>
+        <w:insideV w:val="single" w:sz="4" w:space="0" w:color="auto"/>
+      </w:tblBorders>
+    </w:tblPr>
+  </w:style>
 </w:styles>
 </file>
 

</xml_diff>